<commit_message>
Updated RelazioneDSBDGenovesePennisi2024.docx until worker Kafka Message
</commit_message>
<xml_diff>
--- a/RelazioneDSBDGenovesePennisi2024.docx
+++ b/RelazioneDSBDGenovesePennisi2024.docx
@@ -518,7 +518,7 @@
             <w:rFonts w:eastAsiaTheme="majorEastAsia"/>
             <w:noProof/>
           </w:rPr>
-          <w:t>Sistema realizzato</w:t>
+          <w:t>Scelte Progettuali</w:t>
         </w:r>
         <w:r>
           <w:rPr>
@@ -2700,24 +2700,14 @@
       <w:r>
         <w:t xml:space="preserve">Figura </w:t>
       </w:r>
-      <w:r>
-        <w:fldChar w:fldCharType="begin"/>
-      </w:r>
-      <w:r>
-        <w:instrText xml:space="preserve"> SEQ Figura \* ARABIC </w:instrText>
-      </w:r>
-      <w:r>
-        <w:fldChar w:fldCharType="separate"/>
-      </w:r>
-      <w:r>
-        <w:rPr>
-          <w:noProof/>
-        </w:rPr>
-        <w:t>1</w:t>
-      </w:r>
-      <w:r>
-        <w:fldChar w:fldCharType="end"/>
-      </w:r>
+      <w:fldSimple w:instr=" SEQ Figura \* ARABIC ">
+        <w:r>
+          <w:rPr>
+            <w:noProof/>
+          </w:rPr>
+          <w:t>1</w:t>
+        </w:r>
+      </w:fldSimple>
       <w:r>
         <w:t xml:space="preserve"> Architettura del sistema</w:t>
       </w:r>
@@ -2739,16 +2729,14 @@
           <w:szCs w:val="28"/>
         </w:rPr>
       </w:pPr>
-      <w:proofErr w:type="gramStart"/>
-      <w:r>
-        <w:rPr>
-          <w:rFonts w:ascii="Arial" w:hAnsi="Arial" w:cs="Arial"/>
-          <w:sz w:val="28"/>
-          <w:szCs w:val="28"/>
-        </w:rPr>
-        <w:t>In breve</w:t>
-      </w:r>
-      <w:proofErr w:type="gramEnd"/>
+      <w:r>
+        <w:rPr>
+          <w:rFonts w:ascii="Arial" w:hAnsi="Arial" w:cs="Arial"/>
+          <w:sz w:val="28"/>
+          <w:szCs w:val="28"/>
+        </w:rPr>
+        <w:t>In breve,</w:t>
+      </w:r>
       <w:r>
         <w:rPr>
           <w:rFonts w:ascii="Arial" w:hAnsi="Arial" w:cs="Arial"/>
@@ -3075,31 +3063,7 @@
           <w:sz w:val="28"/>
           <w:szCs w:val="28"/>
         </w:rPr>
-        <w:t>Il W</w:t>
-      </w:r>
-      <w:r>
-        <w:rPr>
-          <w:rFonts w:ascii="Arial" w:hAnsi="Arial" w:cs="Arial"/>
-          <w:sz w:val="28"/>
-          <w:szCs w:val="28"/>
-        </w:rPr>
-        <w:t>M</w:t>
-      </w:r>
-      <w:r>
-        <w:rPr>
-          <w:rFonts w:ascii="Arial" w:hAnsi="Arial" w:cs="Arial"/>
-          <w:sz w:val="28"/>
-          <w:szCs w:val="28"/>
-        </w:rPr>
-        <w:t>S</w:t>
-      </w:r>
-      <w:r>
-        <w:rPr>
-          <w:rFonts w:ascii="Arial" w:hAnsi="Arial" w:cs="Arial"/>
-          <w:sz w:val="28"/>
-          <w:szCs w:val="28"/>
-        </w:rPr>
-        <w:t xml:space="preserve"> è collegato a un suo Database MySQL che include la tabella </w:t>
+        <w:t xml:space="preserve">Il WMS è collegato a un suo Database MySQL che include la tabella </w:t>
       </w:r>
       <w:r>
         <w:rPr>
@@ -3468,16 +3432,16 @@
           <w:sz w:val="28"/>
           <w:szCs w:val="28"/>
         </w:rPr>
-        <w:t>Ciò avviene seguendo questo ordine procedurale: il worker preleva dal topi</w:t>
-      </w:r>
-      <w:proofErr w:type="spellStart"/>
-      <w:r>
-        <w:rPr>
-          <w:rFonts w:ascii="Arial" w:hAnsi="Arial" w:cs="Arial"/>
-          <w:sz w:val="28"/>
-          <w:szCs w:val="28"/>
-        </w:rPr>
-        <w:t>c</w:t>
+        <w:t xml:space="preserve">Ciò avviene seguendo questo ordine procedurale: il worker preleva dal </w:t>
+      </w:r>
+      <w:proofErr w:type="spellStart"/>
+      <w:r>
+        <w:rPr>
+          <w:rFonts w:ascii="Arial" w:hAnsi="Arial" w:cs="Arial"/>
+          <w:sz w:val="28"/>
+          <w:szCs w:val="28"/>
+        </w:rPr>
+        <w:t>topic</w:t>
       </w:r>
       <w:proofErr w:type="spellEnd"/>
       <w:r>
@@ -3792,6 +3756,3717 @@
     <w:p>
       <w:pPr>
         <w:pStyle w:val="Paragrafoelenco"/>
+        <w:numPr>
+          <w:ilvl w:val="0"/>
+          <w:numId w:val="6"/>
+        </w:numPr>
+        <w:rPr>
+          <w:rFonts w:ascii="Arial" w:hAnsi="Arial" w:cs="Arial"/>
+          <w:sz w:val="28"/>
+          <w:szCs w:val="28"/>
+        </w:rPr>
+      </w:pPr>
+      <w:proofErr w:type="spellStart"/>
+      <w:r>
+        <w:rPr>
+          <w:rFonts w:ascii="Arial" w:hAnsi="Arial" w:cs="Arial"/>
+          <w:b/>
+          <w:bCs/>
+          <w:sz w:val="28"/>
+          <w:szCs w:val="28"/>
+        </w:rPr>
+        <w:lastRenderedPageBreak/>
+        <w:t>Prometheus</w:t>
+      </w:r>
+      <w:proofErr w:type="spellEnd"/>
+      <w:r>
+        <w:rPr>
+          <w:rFonts w:ascii="Arial" w:hAnsi="Arial" w:cs="Arial"/>
+          <w:b/>
+          <w:bCs/>
+          <w:sz w:val="28"/>
+          <w:szCs w:val="28"/>
+        </w:rPr>
+        <w:t xml:space="preserve">: </w:t>
+      </w:r>
+      <w:r>
+        <w:rPr>
+          <w:rFonts w:ascii="Arial" w:hAnsi="Arial" w:cs="Arial"/>
+          <w:sz w:val="28"/>
+          <w:szCs w:val="28"/>
+        </w:rPr>
+        <w:t>è un sistema open source utilizzato come strumento di monitoraggio che offre la possibilità di monitorare le proprie applicazioni conservando le metriche monitorate</w:t>
+      </w:r>
+      <w:r>
+        <w:rPr>
+          <w:rFonts w:ascii="Arial" w:hAnsi="Arial" w:cs="Arial"/>
+          <w:sz w:val="28"/>
+          <w:szCs w:val="28"/>
+        </w:rPr>
+        <w:t xml:space="preserve">. </w:t>
+      </w:r>
+    </w:p>
+    <w:p>
+      <w:pPr>
+        <w:pStyle w:val="Paragrafoelenco"/>
+        <w:rPr>
+          <w:rFonts w:ascii="Arial" w:hAnsi="Arial" w:cs="Arial"/>
+          <w:sz w:val="28"/>
+          <w:szCs w:val="28"/>
+        </w:rPr>
+      </w:pPr>
+      <w:r>
+        <w:rPr>
+          <w:rFonts w:ascii="Arial" w:hAnsi="Arial" w:cs="Arial"/>
+          <w:sz w:val="28"/>
+          <w:szCs w:val="28"/>
+        </w:rPr>
+        <w:t xml:space="preserve">Ogni microservizio, precedentemente trattato, espone delle metriche al proprio endpoint </w:t>
+      </w:r>
+      <w:proofErr w:type="spellStart"/>
+      <w:r>
+        <w:rPr>
+          <w:rFonts w:ascii="Arial" w:hAnsi="Arial" w:cs="Arial"/>
+          <w:i/>
+          <w:iCs/>
+          <w:sz w:val="28"/>
+          <w:szCs w:val="28"/>
+        </w:rPr>
+        <w:t>metrics</w:t>
+      </w:r>
+      <w:proofErr w:type="spellEnd"/>
+      <w:r>
+        <w:rPr>
+          <w:rFonts w:ascii="Arial" w:hAnsi="Arial" w:cs="Arial"/>
+          <w:sz w:val="28"/>
+          <w:szCs w:val="28"/>
+        </w:rPr>
+        <w:t xml:space="preserve">, </w:t>
+      </w:r>
+      <w:proofErr w:type="spellStart"/>
+      <w:r>
+        <w:rPr>
+          <w:rFonts w:ascii="Arial" w:hAnsi="Arial" w:cs="Arial"/>
+          <w:sz w:val="28"/>
+          <w:szCs w:val="28"/>
+        </w:rPr>
+        <w:t>Prometheus</w:t>
+      </w:r>
+      <w:proofErr w:type="spellEnd"/>
+      <w:r>
+        <w:rPr>
+          <w:rFonts w:ascii="Arial" w:hAnsi="Arial" w:cs="Arial"/>
+          <w:sz w:val="28"/>
+          <w:szCs w:val="28"/>
+        </w:rPr>
+        <w:t xml:space="preserve"> effettua, ad intervalli regolari, uno </w:t>
+      </w:r>
+      <w:proofErr w:type="spellStart"/>
+      <w:r>
+        <w:rPr>
+          <w:rFonts w:ascii="Arial" w:hAnsi="Arial" w:cs="Arial"/>
+          <w:sz w:val="28"/>
+          <w:szCs w:val="28"/>
+        </w:rPr>
+        <w:t>scraping</w:t>
+      </w:r>
+      <w:proofErr w:type="spellEnd"/>
+      <w:r>
+        <w:rPr>
+          <w:rFonts w:ascii="Arial" w:hAnsi="Arial" w:cs="Arial"/>
+          <w:sz w:val="28"/>
+          <w:szCs w:val="28"/>
+        </w:rPr>
+        <w:t xml:space="preserve"> di tali metriche attraverso una richiesta REST API all’endpoint</w:t>
+      </w:r>
+      <w:r>
+        <w:rPr>
+          <w:rFonts w:ascii="Arial" w:hAnsi="Arial" w:cs="Arial"/>
+          <w:i/>
+          <w:iCs/>
+          <w:sz w:val="28"/>
+          <w:szCs w:val="28"/>
+        </w:rPr>
+        <w:t xml:space="preserve"> </w:t>
+      </w:r>
+      <w:r>
+        <w:rPr>
+          <w:rFonts w:ascii="Arial" w:hAnsi="Arial" w:cs="Arial"/>
+          <w:sz w:val="28"/>
+          <w:szCs w:val="28"/>
+        </w:rPr>
+        <w:t>sopra menzionato.</w:t>
+      </w:r>
+    </w:p>
+    <w:p>
+      <w:pPr>
+        <w:pStyle w:val="Paragrafoelenco"/>
+        <w:rPr>
+          <w:rFonts w:ascii="Arial" w:hAnsi="Arial" w:cs="Arial"/>
+          <w:sz w:val="28"/>
+          <w:szCs w:val="28"/>
+        </w:rPr>
+      </w:pPr>
+      <w:r>
+        <w:rPr>
+          <w:rFonts w:ascii="Arial" w:hAnsi="Arial" w:cs="Arial"/>
+          <w:sz w:val="28"/>
+          <w:szCs w:val="28"/>
+        </w:rPr>
+        <w:t xml:space="preserve">Le metriche collezionate sono reperibili, da </w:t>
+      </w:r>
+      <w:proofErr w:type="spellStart"/>
+      <w:r>
+        <w:rPr>
+          <w:rFonts w:ascii="Arial" w:hAnsi="Arial" w:cs="Arial"/>
+          <w:sz w:val="28"/>
+          <w:szCs w:val="28"/>
+        </w:rPr>
+        <w:t>Prometheus</w:t>
+      </w:r>
+      <w:proofErr w:type="spellEnd"/>
+      <w:r>
+        <w:rPr>
+          <w:rFonts w:ascii="Arial" w:hAnsi="Arial" w:cs="Arial"/>
+          <w:sz w:val="28"/>
+          <w:szCs w:val="28"/>
+        </w:rPr>
+        <w:t xml:space="preserve"> stesso, tramite richieste REST API. </w:t>
+      </w:r>
+    </w:p>
+    <w:p>
+      <w:pPr>
+        <w:pStyle w:val="Paragrafoelenco"/>
+        <w:rPr>
+          <w:rFonts w:ascii="Arial" w:hAnsi="Arial" w:cs="Arial"/>
+          <w:sz w:val="28"/>
+          <w:szCs w:val="28"/>
+        </w:rPr>
+      </w:pPr>
+    </w:p>
+    <w:p>
+      <w:pPr>
+        <w:pStyle w:val="Paragrafoelenco"/>
+        <w:rPr>
+          <w:rFonts w:ascii="Arial" w:hAnsi="Arial" w:cs="Arial"/>
+          <w:sz w:val="28"/>
+          <w:szCs w:val="28"/>
+        </w:rPr>
+      </w:pPr>
+    </w:p>
+    <w:p>
+      <w:pPr>
+        <w:pStyle w:val="Paragrafoelenco"/>
+        <w:numPr>
+          <w:ilvl w:val="0"/>
+          <w:numId w:val="6"/>
+        </w:numPr>
+        <w:rPr>
+          <w:rFonts w:ascii="Arial" w:hAnsi="Arial" w:cs="Arial"/>
+          <w:sz w:val="28"/>
+          <w:szCs w:val="28"/>
+        </w:rPr>
+      </w:pPr>
+      <w:r>
+        <w:rPr>
+          <w:rFonts w:ascii="Arial" w:hAnsi="Arial" w:cs="Arial"/>
+          <w:b/>
+          <w:bCs/>
+          <w:sz w:val="28"/>
+          <w:szCs w:val="28"/>
+        </w:rPr>
+        <w:t xml:space="preserve">SLA Manager: </w:t>
+      </w:r>
+      <w:r>
+        <w:rPr>
+          <w:rFonts w:ascii="Arial" w:hAnsi="Arial" w:cs="Arial"/>
+          <w:sz w:val="28"/>
+          <w:szCs w:val="28"/>
+        </w:rPr>
+        <w:t>permette di definire</w:t>
+      </w:r>
+      <w:r>
+        <w:rPr>
+          <w:rFonts w:ascii="Arial" w:hAnsi="Arial" w:cs="Arial"/>
+          <w:sz w:val="28"/>
+          <w:szCs w:val="28"/>
+        </w:rPr>
+        <w:t>, modificare</w:t>
+      </w:r>
+      <w:r>
+        <w:rPr>
+          <w:rFonts w:ascii="Arial" w:hAnsi="Arial" w:cs="Arial"/>
+          <w:sz w:val="28"/>
+          <w:szCs w:val="28"/>
+        </w:rPr>
+        <w:t xml:space="preserve"> </w:t>
+      </w:r>
+      <w:r>
+        <w:rPr>
+          <w:rFonts w:ascii="Arial" w:hAnsi="Arial" w:cs="Arial"/>
+          <w:sz w:val="28"/>
+          <w:szCs w:val="28"/>
+        </w:rPr>
+        <w:t>il</w:t>
+      </w:r>
+      <w:r>
+        <w:rPr>
+          <w:rFonts w:ascii="Arial" w:hAnsi="Arial" w:cs="Arial"/>
+          <w:sz w:val="28"/>
+          <w:szCs w:val="28"/>
+        </w:rPr>
+        <w:t xml:space="preserve"> </w:t>
+      </w:r>
+      <w:r>
+        <w:rPr>
+          <w:rFonts w:ascii="Arial" w:hAnsi="Arial" w:cs="Arial"/>
+          <w:i/>
+          <w:iCs/>
+          <w:sz w:val="28"/>
+          <w:szCs w:val="28"/>
+        </w:rPr>
+        <w:t>S</w:t>
+      </w:r>
+      <w:r>
+        <w:rPr>
+          <w:rFonts w:ascii="Arial" w:hAnsi="Arial" w:cs="Arial"/>
+          <w:i/>
+          <w:iCs/>
+          <w:sz w:val="28"/>
+          <w:szCs w:val="28"/>
+        </w:rPr>
+        <w:t xml:space="preserve">ervice </w:t>
+      </w:r>
+      <w:r>
+        <w:rPr>
+          <w:rFonts w:ascii="Arial" w:hAnsi="Arial" w:cs="Arial"/>
+          <w:i/>
+          <w:iCs/>
+          <w:sz w:val="28"/>
+          <w:szCs w:val="28"/>
+        </w:rPr>
+        <w:t>L</w:t>
+      </w:r>
+      <w:r>
+        <w:rPr>
+          <w:rFonts w:ascii="Arial" w:hAnsi="Arial" w:cs="Arial"/>
+          <w:i/>
+          <w:iCs/>
+          <w:sz w:val="28"/>
+          <w:szCs w:val="28"/>
+        </w:rPr>
+        <w:t xml:space="preserve">evel </w:t>
+      </w:r>
+      <w:r>
+        <w:rPr>
+          <w:rFonts w:ascii="Arial" w:hAnsi="Arial" w:cs="Arial"/>
+          <w:i/>
+          <w:iCs/>
+          <w:sz w:val="28"/>
+          <w:szCs w:val="28"/>
+        </w:rPr>
+        <w:t>A</w:t>
+      </w:r>
+      <w:r>
+        <w:rPr>
+          <w:rFonts w:ascii="Arial" w:hAnsi="Arial" w:cs="Arial"/>
+          <w:i/>
+          <w:iCs/>
+          <w:sz w:val="28"/>
+          <w:szCs w:val="28"/>
+        </w:rPr>
+        <w:t>greement</w:t>
+      </w:r>
+      <w:r>
+        <w:rPr>
+          <w:rFonts w:ascii="Arial" w:hAnsi="Arial" w:cs="Arial"/>
+          <w:sz w:val="28"/>
+          <w:szCs w:val="28"/>
+        </w:rPr>
+        <w:t xml:space="preserve"> dell’applicazione come composizione di un set di metriche</w:t>
+      </w:r>
+      <w:r>
+        <w:rPr>
+          <w:rFonts w:ascii="Arial" w:hAnsi="Arial" w:cs="Arial"/>
+          <w:sz w:val="28"/>
+          <w:szCs w:val="28"/>
+        </w:rPr>
+        <w:t xml:space="preserve"> specificate dall’admin del sistema</w:t>
+      </w:r>
+      <w:r>
+        <w:rPr>
+          <w:rFonts w:ascii="Arial" w:hAnsi="Arial" w:cs="Arial"/>
+          <w:sz w:val="28"/>
+          <w:szCs w:val="28"/>
+        </w:rPr>
+        <w:t xml:space="preserve">. </w:t>
+      </w:r>
+      <w:r>
+        <w:rPr>
+          <w:rFonts w:ascii="Arial" w:hAnsi="Arial" w:cs="Arial"/>
+          <w:sz w:val="28"/>
+          <w:szCs w:val="28"/>
+        </w:rPr>
+        <w:t xml:space="preserve">Permette di aggiungere, modificare, rimuovere le metriche del </w:t>
+      </w:r>
+      <w:r>
+        <w:rPr>
+          <w:rFonts w:ascii="Arial" w:hAnsi="Arial" w:cs="Arial"/>
+          <w:i/>
+          <w:iCs/>
+          <w:sz w:val="28"/>
+          <w:szCs w:val="28"/>
+        </w:rPr>
+        <w:t>S</w:t>
+      </w:r>
+      <w:r>
+        <w:rPr>
+          <w:rFonts w:ascii="Arial" w:hAnsi="Arial" w:cs="Arial"/>
+          <w:i/>
+          <w:iCs/>
+          <w:sz w:val="28"/>
+          <w:szCs w:val="28"/>
+        </w:rPr>
+        <w:t xml:space="preserve">ervice </w:t>
+      </w:r>
+      <w:r>
+        <w:rPr>
+          <w:rFonts w:ascii="Arial" w:hAnsi="Arial" w:cs="Arial"/>
+          <w:i/>
+          <w:iCs/>
+          <w:sz w:val="28"/>
+          <w:szCs w:val="28"/>
+        </w:rPr>
+        <w:t>L</w:t>
+      </w:r>
+      <w:r>
+        <w:rPr>
+          <w:rFonts w:ascii="Arial" w:hAnsi="Arial" w:cs="Arial"/>
+          <w:i/>
+          <w:iCs/>
+          <w:sz w:val="28"/>
+          <w:szCs w:val="28"/>
+        </w:rPr>
+        <w:t xml:space="preserve">evel </w:t>
+      </w:r>
+      <w:r>
+        <w:rPr>
+          <w:rFonts w:ascii="Arial" w:hAnsi="Arial" w:cs="Arial"/>
+          <w:i/>
+          <w:iCs/>
+          <w:sz w:val="28"/>
+          <w:szCs w:val="28"/>
+        </w:rPr>
+        <w:t>A</w:t>
+      </w:r>
+      <w:r>
+        <w:rPr>
+          <w:rFonts w:ascii="Arial" w:hAnsi="Arial" w:cs="Arial"/>
+          <w:i/>
+          <w:iCs/>
+          <w:sz w:val="28"/>
+          <w:szCs w:val="28"/>
+        </w:rPr>
+        <w:t>greement</w:t>
+      </w:r>
+      <w:r>
+        <w:rPr>
+          <w:rFonts w:ascii="Arial" w:hAnsi="Arial" w:cs="Arial"/>
+          <w:sz w:val="28"/>
+          <w:szCs w:val="28"/>
+        </w:rPr>
+        <w:t xml:space="preserve">. L’admin per ogni metrica specifica i valori target che costituisco il </w:t>
+      </w:r>
+      <w:r>
+        <w:rPr>
+          <w:rFonts w:ascii="Arial" w:hAnsi="Arial" w:cs="Arial"/>
+          <w:i/>
+          <w:iCs/>
+          <w:sz w:val="28"/>
+          <w:szCs w:val="28"/>
+        </w:rPr>
+        <w:t xml:space="preserve">Service Level </w:t>
+      </w:r>
+      <w:proofErr w:type="spellStart"/>
+      <w:r>
+        <w:rPr>
+          <w:rFonts w:ascii="Arial" w:hAnsi="Arial" w:cs="Arial"/>
+          <w:i/>
+          <w:iCs/>
+          <w:sz w:val="28"/>
+          <w:szCs w:val="28"/>
+        </w:rPr>
+        <w:t>Objectives</w:t>
+      </w:r>
+      <w:proofErr w:type="spellEnd"/>
+      <w:r>
+        <w:rPr>
+          <w:rFonts w:ascii="Arial" w:hAnsi="Arial" w:cs="Arial"/>
+          <w:sz w:val="28"/>
+          <w:szCs w:val="28"/>
+        </w:rPr>
+        <w:t xml:space="preserve"> </w:t>
+      </w:r>
+      <w:r>
+        <w:rPr>
+          <w:rFonts w:ascii="Arial" w:hAnsi="Arial" w:cs="Arial"/>
+          <w:sz w:val="28"/>
+          <w:szCs w:val="28"/>
+        </w:rPr>
+        <w:t xml:space="preserve">(SLO). </w:t>
+      </w:r>
+    </w:p>
+    <w:p>
+      <w:pPr>
+        <w:pStyle w:val="Paragrafoelenco"/>
+        <w:rPr>
+          <w:rFonts w:ascii="Arial" w:hAnsi="Arial" w:cs="Arial"/>
+          <w:sz w:val="28"/>
+          <w:szCs w:val="28"/>
+        </w:rPr>
+      </w:pPr>
+      <w:r>
+        <w:rPr>
+          <w:rFonts w:ascii="Arial" w:hAnsi="Arial" w:cs="Arial"/>
+          <w:sz w:val="28"/>
+          <w:szCs w:val="28"/>
+        </w:rPr>
+        <w:t xml:space="preserve">Il microservizio in questione ottiene il </w:t>
+      </w:r>
+      <w:r>
+        <w:rPr>
+          <w:rFonts w:ascii="Arial" w:hAnsi="Arial" w:cs="Arial"/>
+          <w:i/>
+          <w:iCs/>
+          <w:sz w:val="28"/>
+          <w:szCs w:val="28"/>
+        </w:rPr>
+        <w:t>S</w:t>
+      </w:r>
+      <w:r>
+        <w:rPr>
+          <w:rFonts w:ascii="Arial" w:hAnsi="Arial" w:cs="Arial"/>
+          <w:i/>
+          <w:iCs/>
+          <w:sz w:val="28"/>
+          <w:szCs w:val="28"/>
+        </w:rPr>
+        <w:t xml:space="preserve">ervice </w:t>
+      </w:r>
+      <w:r>
+        <w:rPr>
+          <w:rFonts w:ascii="Arial" w:hAnsi="Arial" w:cs="Arial"/>
+          <w:i/>
+          <w:iCs/>
+          <w:sz w:val="28"/>
+          <w:szCs w:val="28"/>
+        </w:rPr>
+        <w:t>L</w:t>
+      </w:r>
+      <w:r>
+        <w:rPr>
+          <w:rFonts w:ascii="Arial" w:hAnsi="Arial" w:cs="Arial"/>
+          <w:i/>
+          <w:iCs/>
+          <w:sz w:val="28"/>
+          <w:szCs w:val="28"/>
+        </w:rPr>
+        <w:t xml:space="preserve">evel </w:t>
+      </w:r>
+      <w:proofErr w:type="spellStart"/>
+      <w:r>
+        <w:rPr>
+          <w:rFonts w:ascii="Arial" w:hAnsi="Arial" w:cs="Arial"/>
+          <w:i/>
+          <w:iCs/>
+          <w:sz w:val="28"/>
+          <w:szCs w:val="28"/>
+        </w:rPr>
+        <w:t>I</w:t>
+      </w:r>
+      <w:r>
+        <w:rPr>
+          <w:rFonts w:ascii="Arial" w:hAnsi="Arial" w:cs="Arial"/>
+          <w:i/>
+          <w:iCs/>
+          <w:sz w:val="28"/>
+          <w:szCs w:val="28"/>
+        </w:rPr>
+        <w:t>ndicator</w:t>
+      </w:r>
+      <w:proofErr w:type="spellEnd"/>
+      <w:r>
+        <w:rPr>
+          <w:rFonts w:ascii="Arial" w:hAnsi="Arial" w:cs="Arial"/>
+          <w:sz w:val="28"/>
+          <w:szCs w:val="28"/>
+        </w:rPr>
+        <w:t xml:space="preserve"> (SLI) attraverso delle query</w:t>
+      </w:r>
+      <w:r>
+        <w:rPr>
+          <w:rFonts w:ascii="Arial" w:hAnsi="Arial" w:cs="Arial"/>
+          <w:sz w:val="28"/>
+          <w:szCs w:val="28"/>
+        </w:rPr>
+        <w:t xml:space="preserve"> in </w:t>
+      </w:r>
+      <w:r>
+        <w:rPr>
+          <w:rFonts w:ascii="Arial" w:hAnsi="Arial" w:cs="Arial"/>
+          <w:i/>
+          <w:iCs/>
+          <w:sz w:val="28"/>
+          <w:szCs w:val="28"/>
+        </w:rPr>
+        <w:t>PROMQL</w:t>
+      </w:r>
+      <w:r>
+        <w:rPr>
+          <w:rFonts w:ascii="Arial" w:hAnsi="Arial" w:cs="Arial"/>
+          <w:sz w:val="28"/>
+          <w:szCs w:val="28"/>
+        </w:rPr>
+        <w:t xml:space="preserve"> al microservizio </w:t>
+      </w:r>
+      <w:proofErr w:type="spellStart"/>
+      <w:r>
+        <w:rPr>
+          <w:rFonts w:ascii="Arial" w:hAnsi="Arial" w:cs="Arial"/>
+          <w:sz w:val="28"/>
+          <w:szCs w:val="28"/>
+        </w:rPr>
+        <w:t>Prometheus</w:t>
+      </w:r>
+      <w:proofErr w:type="spellEnd"/>
+      <w:r>
+        <w:rPr>
+          <w:rFonts w:ascii="Arial" w:hAnsi="Arial" w:cs="Arial"/>
+          <w:sz w:val="28"/>
+          <w:szCs w:val="28"/>
+        </w:rPr>
+        <w:t>.</w:t>
+      </w:r>
+    </w:p>
+    <w:p>
+      <w:pPr>
+        <w:pStyle w:val="Paragrafoelenco"/>
+        <w:rPr>
+          <w:rFonts w:ascii="Arial" w:hAnsi="Arial" w:cs="Arial"/>
+          <w:sz w:val="28"/>
+          <w:szCs w:val="28"/>
+        </w:rPr>
+      </w:pPr>
+      <w:r>
+        <w:rPr>
+          <w:rFonts w:ascii="Arial" w:hAnsi="Arial" w:cs="Arial"/>
+          <w:sz w:val="28"/>
+          <w:szCs w:val="28"/>
+        </w:rPr>
+        <w:t>In particolare, permette di controllare lo stato di ogni metrica e confrontare i valori attuali con quelli target, segnalando il numero di violazioni avvenute.</w:t>
+      </w:r>
+    </w:p>
+    <w:p>
+      <w:pPr>
+        <w:pStyle w:val="Paragrafoelenco"/>
+        <w:rPr>
+          <w:rFonts w:ascii="Arial" w:hAnsi="Arial" w:cs="Arial"/>
+          <w:sz w:val="28"/>
+          <w:szCs w:val="28"/>
+        </w:rPr>
+      </w:pPr>
+      <w:r>
+        <w:rPr>
+          <w:rFonts w:ascii="Arial" w:hAnsi="Arial" w:cs="Arial"/>
+          <w:sz w:val="28"/>
+          <w:szCs w:val="28"/>
+        </w:rPr>
+        <w:t>Infine, è stato implementato un meccanismo di previsione dei valori futuri delle metriche sottoscritte dall’admin, in tal modo è possibile calcolare la probabilità che ci siano delle violazioni in un futuro prossimo.</w:t>
+      </w:r>
+      <w:r>
+        <w:rPr>
+          <w:rFonts w:ascii="Arial" w:hAnsi="Arial" w:cs="Arial"/>
+          <w:sz w:val="28"/>
+          <w:szCs w:val="28"/>
+        </w:rPr>
+        <w:t xml:space="preserve"> </w:t>
+      </w:r>
+    </w:p>
+    <w:p>
+      <w:pPr>
+        <w:pStyle w:val="Paragrafoelenco"/>
+        <w:rPr>
+          <w:rFonts w:ascii="Arial" w:hAnsi="Arial" w:cs="Arial"/>
+          <w:sz w:val="28"/>
+          <w:szCs w:val="28"/>
+        </w:rPr>
+      </w:pPr>
+    </w:p>
+    <w:p>
+      <w:pPr>
+        <w:pStyle w:val="Paragrafoelenco"/>
+        <w:numPr>
+          <w:ilvl w:val="0"/>
+          <w:numId w:val="6"/>
+        </w:numPr>
+        <w:rPr>
+          <w:rFonts w:ascii="Arial" w:hAnsi="Arial" w:cs="Arial"/>
+          <w:sz w:val="28"/>
+          <w:szCs w:val="28"/>
+        </w:rPr>
+      </w:pPr>
+      <w:r>
+        <w:rPr>
+          <w:rFonts w:ascii="Arial" w:hAnsi="Arial" w:cs="Arial"/>
+          <w:b/>
+          <w:bCs/>
+          <w:sz w:val="28"/>
+          <w:szCs w:val="28"/>
+        </w:rPr>
+        <w:t>Kafka:</w:t>
+      </w:r>
+      <w:r>
+        <w:rPr>
+          <w:rFonts w:ascii="Arial" w:hAnsi="Arial" w:cs="Arial"/>
+          <w:sz w:val="28"/>
+          <w:szCs w:val="28"/>
+        </w:rPr>
+        <w:t xml:space="preserve"> è un sistema di messaggistica distribuita</w:t>
+      </w:r>
+      <w:r>
+        <w:rPr>
+          <w:rFonts w:ascii="Arial" w:hAnsi="Arial" w:cs="Arial"/>
+          <w:sz w:val="28"/>
+          <w:szCs w:val="28"/>
+        </w:rPr>
+        <w:t xml:space="preserve"> di tipo</w:t>
+      </w:r>
+      <w:r>
+        <w:rPr>
+          <w:rFonts w:ascii="Arial" w:hAnsi="Arial" w:cs="Arial"/>
+          <w:sz w:val="28"/>
+          <w:szCs w:val="28"/>
+        </w:rPr>
+        <w:t xml:space="preserve"> </w:t>
+      </w:r>
+      <w:proofErr w:type="spellStart"/>
+      <w:r>
+        <w:rPr>
+          <w:rFonts w:ascii="Arial" w:hAnsi="Arial" w:cs="Arial"/>
+          <w:sz w:val="28"/>
+          <w:szCs w:val="28"/>
+        </w:rPr>
+        <w:t>publish-subscribe</w:t>
+      </w:r>
+      <w:proofErr w:type="spellEnd"/>
+      <w:r>
+        <w:rPr>
+          <w:rFonts w:ascii="Arial" w:hAnsi="Arial" w:cs="Arial"/>
+          <w:sz w:val="28"/>
+          <w:szCs w:val="28"/>
+        </w:rPr>
+        <w:t xml:space="preserve">, progettato per essere veloce, scalabile e consentire la persistenza dei messaggi. Tutti gli attori che interagiscono con </w:t>
+      </w:r>
+      <w:r>
+        <w:rPr>
+          <w:rFonts w:ascii="Arial" w:hAnsi="Arial" w:cs="Arial"/>
+          <w:sz w:val="28"/>
+          <w:szCs w:val="28"/>
+        </w:rPr>
+        <w:t>K</w:t>
+      </w:r>
+      <w:r>
+        <w:rPr>
+          <w:rFonts w:ascii="Arial" w:hAnsi="Arial" w:cs="Arial"/>
+          <w:sz w:val="28"/>
+          <w:szCs w:val="28"/>
+        </w:rPr>
+        <w:t>afka possono essere considerati client</w:t>
+      </w:r>
+      <w:r>
+        <w:rPr>
+          <w:rFonts w:ascii="Arial" w:hAnsi="Arial" w:cs="Arial"/>
+          <w:sz w:val="28"/>
+          <w:szCs w:val="28"/>
+        </w:rPr>
+        <w:t xml:space="preserve">, publisher e/o </w:t>
+      </w:r>
+      <w:proofErr w:type="spellStart"/>
+      <w:r>
+        <w:rPr>
+          <w:rFonts w:ascii="Arial" w:hAnsi="Arial" w:cs="Arial"/>
+          <w:sz w:val="28"/>
+          <w:szCs w:val="28"/>
+        </w:rPr>
+        <w:t>subscriber</w:t>
+      </w:r>
+      <w:proofErr w:type="spellEnd"/>
+      <w:r>
+        <w:rPr>
+          <w:rFonts w:ascii="Arial" w:hAnsi="Arial" w:cs="Arial"/>
+          <w:sz w:val="28"/>
+          <w:szCs w:val="28"/>
+        </w:rPr>
+        <w:t>.</w:t>
+      </w:r>
+    </w:p>
+    <w:p>
+      <w:pPr>
+        <w:pStyle w:val="Paragrafoelenco"/>
+        <w:rPr>
+          <w:rFonts w:ascii="Arial" w:hAnsi="Arial" w:cs="Arial"/>
+          <w:sz w:val="28"/>
+          <w:szCs w:val="28"/>
+        </w:rPr>
+      </w:pPr>
+      <w:r>
+        <w:rPr>
+          <w:rFonts w:ascii="Arial" w:hAnsi="Arial" w:cs="Arial"/>
+          <w:sz w:val="28"/>
+          <w:szCs w:val="28"/>
+        </w:rPr>
+        <w:t xml:space="preserve">I publisher pubblicano dei messaggi su un </w:t>
+      </w:r>
+      <w:proofErr w:type="spellStart"/>
+      <w:r>
+        <w:rPr>
+          <w:rFonts w:ascii="Arial" w:hAnsi="Arial" w:cs="Arial"/>
+          <w:sz w:val="28"/>
+          <w:szCs w:val="28"/>
+        </w:rPr>
+        <w:t>topic</w:t>
+      </w:r>
+      <w:proofErr w:type="spellEnd"/>
+      <w:r>
+        <w:rPr>
+          <w:rFonts w:ascii="Arial" w:hAnsi="Arial" w:cs="Arial"/>
+          <w:sz w:val="28"/>
+          <w:szCs w:val="28"/>
+        </w:rPr>
+        <w:t xml:space="preserve">, mentre i </w:t>
+      </w:r>
+      <w:proofErr w:type="spellStart"/>
+      <w:r>
+        <w:rPr>
+          <w:rFonts w:ascii="Arial" w:hAnsi="Arial" w:cs="Arial"/>
+          <w:sz w:val="28"/>
+          <w:szCs w:val="28"/>
+        </w:rPr>
+        <w:t>subscriber</w:t>
+      </w:r>
+      <w:proofErr w:type="spellEnd"/>
+      <w:r>
+        <w:rPr>
+          <w:rFonts w:ascii="Arial" w:hAnsi="Arial" w:cs="Arial"/>
+          <w:sz w:val="28"/>
+          <w:szCs w:val="28"/>
+        </w:rPr>
+        <w:t xml:space="preserve"> reperiscono i messaggi pubblicati sui </w:t>
+      </w:r>
+      <w:proofErr w:type="spellStart"/>
+      <w:r>
+        <w:rPr>
+          <w:rFonts w:ascii="Arial" w:hAnsi="Arial" w:cs="Arial"/>
+          <w:sz w:val="28"/>
+          <w:szCs w:val="28"/>
+        </w:rPr>
+        <w:t>topic</w:t>
+      </w:r>
+      <w:proofErr w:type="spellEnd"/>
+      <w:r>
+        <w:rPr>
+          <w:rFonts w:ascii="Arial" w:hAnsi="Arial" w:cs="Arial"/>
+          <w:sz w:val="28"/>
+          <w:szCs w:val="28"/>
+        </w:rPr>
+        <w:t xml:space="preserve"> a cui si sono sottoscritti.</w:t>
+      </w:r>
+    </w:p>
+    <w:p>
+      <w:pPr>
+        <w:pStyle w:val="Paragrafoelenco"/>
+        <w:rPr>
+          <w:rFonts w:ascii="Arial" w:hAnsi="Arial" w:cs="Arial"/>
+          <w:sz w:val="28"/>
+          <w:szCs w:val="28"/>
+        </w:rPr>
+      </w:pPr>
+      <w:r>
+        <w:rPr>
+          <w:rFonts w:ascii="Arial" w:hAnsi="Arial" w:cs="Arial"/>
+          <w:sz w:val="28"/>
+          <w:szCs w:val="28"/>
+        </w:rPr>
+        <w:t>La comunicazione è pensata per essere asincrona e indiretta, in modo che non ci sia il bisogno che i processi comunicanti conoscono i rispettivi indirizzi IP</w:t>
+      </w:r>
+      <w:r>
+        <w:rPr>
+          <w:rFonts w:ascii="Arial" w:hAnsi="Arial" w:cs="Arial"/>
+          <w:sz w:val="28"/>
+          <w:szCs w:val="28"/>
+        </w:rPr>
+        <w:t>.</w:t>
+      </w:r>
+      <w:r>
+        <w:rPr>
+          <w:rFonts w:ascii="Arial" w:hAnsi="Arial" w:cs="Arial"/>
+          <w:sz w:val="28"/>
+          <w:szCs w:val="28"/>
+        </w:rPr>
+        <w:t xml:space="preserve"> Ogni client comunica in maniera diretta esclusivamente con il broker Kafka.</w:t>
+      </w:r>
+    </w:p>
+    <w:p>
+      <w:pPr>
+        <w:pStyle w:val="Paragrafoelenco"/>
+        <w:rPr>
+          <w:rFonts w:ascii="Arial" w:hAnsi="Arial" w:cs="Arial"/>
+          <w:sz w:val="28"/>
+          <w:szCs w:val="28"/>
+        </w:rPr>
+      </w:pPr>
+      <w:r>
+        <w:rPr>
+          <w:rFonts w:ascii="Arial" w:hAnsi="Arial" w:cs="Arial"/>
+          <w:sz w:val="28"/>
+          <w:szCs w:val="28"/>
+        </w:rPr>
+        <w:t xml:space="preserve">Un messaggio è </w:t>
+      </w:r>
+      <w:r>
+        <w:rPr>
+          <w:rFonts w:ascii="Arial" w:hAnsi="Arial" w:cs="Arial"/>
+          <w:sz w:val="28"/>
+          <w:szCs w:val="28"/>
+        </w:rPr>
+        <w:t>costituito da dati di qualsiasi natura</w:t>
+      </w:r>
+      <w:r>
+        <w:rPr>
+          <w:rFonts w:ascii="Arial" w:hAnsi="Arial" w:cs="Arial"/>
+          <w:sz w:val="28"/>
+          <w:szCs w:val="28"/>
+        </w:rPr>
+        <w:t>. Spetta al client definire il formato del messaggi</w:t>
+      </w:r>
+      <w:r>
+        <w:rPr>
+          <w:rFonts w:ascii="Arial" w:hAnsi="Arial" w:cs="Arial"/>
+          <w:sz w:val="28"/>
+          <w:szCs w:val="28"/>
+        </w:rPr>
+        <w:t>o</w:t>
+      </w:r>
+      <w:r>
+        <w:rPr>
+          <w:rFonts w:ascii="Arial" w:hAnsi="Arial" w:cs="Arial"/>
+          <w:sz w:val="28"/>
+          <w:szCs w:val="28"/>
+        </w:rPr>
+        <w:t>.</w:t>
+      </w:r>
+    </w:p>
+    <w:p>
+      <w:pPr>
+        <w:pStyle w:val="Paragrafoelenco"/>
+        <w:rPr>
+          <w:rFonts w:ascii="Arial" w:hAnsi="Arial" w:cs="Arial"/>
+          <w:sz w:val="28"/>
+          <w:szCs w:val="28"/>
+        </w:rPr>
+      </w:pPr>
+    </w:p>
+    <w:p>
+      <w:pPr>
+        <w:pStyle w:val="Paragrafoelenco"/>
+        <w:rPr>
+          <w:rFonts w:ascii="Arial" w:hAnsi="Arial" w:cs="Arial"/>
+          <w:sz w:val="28"/>
+          <w:szCs w:val="28"/>
+        </w:rPr>
+      </w:pPr>
+    </w:p>
+    <w:p>
+      <w:pPr>
+        <w:pStyle w:val="Paragrafoelenco"/>
+        <w:numPr>
+          <w:ilvl w:val="0"/>
+          <w:numId w:val="6"/>
+        </w:numPr>
+        <w:rPr>
+          <w:rFonts w:ascii="Arial" w:hAnsi="Arial" w:cs="Arial"/>
+          <w:sz w:val="28"/>
+          <w:szCs w:val="28"/>
+        </w:rPr>
+      </w:pPr>
+      <w:proofErr w:type="spellStart"/>
+      <w:r>
+        <w:rPr>
+          <w:rFonts w:ascii="Arial" w:hAnsi="Arial" w:cs="Arial"/>
+          <w:b/>
+          <w:bCs/>
+          <w:sz w:val="28"/>
+          <w:szCs w:val="28"/>
+        </w:rPr>
+        <w:lastRenderedPageBreak/>
+        <w:t>Nginx</w:t>
+      </w:r>
+      <w:proofErr w:type="spellEnd"/>
+      <w:r>
+        <w:rPr>
+          <w:rFonts w:ascii="Arial" w:hAnsi="Arial" w:cs="Arial"/>
+          <w:b/>
+          <w:bCs/>
+          <w:sz w:val="28"/>
+          <w:szCs w:val="28"/>
+        </w:rPr>
+        <w:t xml:space="preserve">: </w:t>
+      </w:r>
+      <w:r>
+        <w:rPr>
+          <w:rFonts w:ascii="Arial" w:hAnsi="Arial" w:cs="Arial"/>
+          <w:sz w:val="28"/>
+          <w:szCs w:val="28"/>
+        </w:rPr>
+        <w:t>è un web-server open-source</w:t>
+      </w:r>
+      <w:r>
+        <w:rPr>
+          <w:rFonts w:ascii="Arial" w:hAnsi="Arial" w:cs="Arial"/>
+          <w:sz w:val="28"/>
+          <w:szCs w:val="28"/>
+        </w:rPr>
+        <w:t xml:space="preserve"> ad alte prestazioni</w:t>
+      </w:r>
+      <w:r>
+        <w:rPr>
+          <w:rFonts w:ascii="Arial" w:hAnsi="Arial" w:cs="Arial"/>
+          <w:sz w:val="28"/>
+          <w:szCs w:val="28"/>
+        </w:rPr>
+        <w:t>, utilizzato anche come reverse proxy</w:t>
+      </w:r>
+      <w:r>
+        <w:rPr>
+          <w:rFonts w:ascii="Arial" w:hAnsi="Arial" w:cs="Arial"/>
+          <w:sz w:val="28"/>
+          <w:szCs w:val="28"/>
+        </w:rPr>
+        <w:t>. Garantisce</w:t>
+      </w:r>
+      <w:r>
+        <w:rPr>
+          <w:rFonts w:ascii="Arial" w:hAnsi="Arial" w:cs="Arial"/>
+          <w:sz w:val="28"/>
+          <w:szCs w:val="28"/>
+        </w:rPr>
+        <w:t xml:space="preserve"> un basso consumo di memoria e un’elevata concorrenza. Anziché creare nuovi processi per ogni richiesta web, </w:t>
+      </w:r>
+      <w:proofErr w:type="spellStart"/>
+      <w:r>
+        <w:rPr>
+          <w:rFonts w:ascii="Arial" w:hAnsi="Arial" w:cs="Arial"/>
+          <w:sz w:val="28"/>
+          <w:szCs w:val="28"/>
+        </w:rPr>
+        <w:t>Nginx</w:t>
+      </w:r>
+      <w:proofErr w:type="spellEnd"/>
+      <w:r>
+        <w:rPr>
+          <w:rFonts w:ascii="Arial" w:hAnsi="Arial" w:cs="Arial"/>
+          <w:sz w:val="28"/>
+          <w:szCs w:val="28"/>
+        </w:rPr>
+        <w:t xml:space="preserve"> utilizza un approccio asincrono, basato sugli eventi, in cui le richieste vengono gestite in un singolo </w:t>
+      </w:r>
+      <w:proofErr w:type="spellStart"/>
+      <w:r>
+        <w:rPr>
+          <w:rFonts w:ascii="Arial" w:hAnsi="Arial" w:cs="Arial"/>
+          <w:sz w:val="28"/>
+          <w:szCs w:val="28"/>
+        </w:rPr>
+        <w:t>thread</w:t>
+      </w:r>
+      <w:proofErr w:type="spellEnd"/>
+      <w:r>
+        <w:rPr>
+          <w:rFonts w:ascii="Arial" w:hAnsi="Arial" w:cs="Arial"/>
+          <w:sz w:val="28"/>
+          <w:szCs w:val="28"/>
+        </w:rPr>
+        <w:t>.</w:t>
+      </w:r>
+      <w:r>
+        <w:rPr>
+          <w:rFonts w:ascii="Arial" w:hAnsi="Arial" w:cs="Arial"/>
+          <w:sz w:val="28"/>
+          <w:szCs w:val="28"/>
+        </w:rPr>
+        <w:t xml:space="preserve"> Nel progetto in esame è stato utilizzato </w:t>
+      </w:r>
+      <w:r>
+        <w:rPr>
+          <w:rFonts w:ascii="Arial" w:hAnsi="Arial" w:cs="Arial"/>
+          <w:sz w:val="28"/>
+          <w:szCs w:val="28"/>
+        </w:rPr>
+        <w:t>con la funzione di</w:t>
+      </w:r>
+      <w:r>
+        <w:rPr>
+          <w:rFonts w:ascii="Arial" w:hAnsi="Arial" w:cs="Arial"/>
+          <w:sz w:val="28"/>
+          <w:szCs w:val="28"/>
+        </w:rPr>
+        <w:t xml:space="preserve"> API gateway, in modo da assicurare la </w:t>
+      </w:r>
+      <w:r>
+        <w:rPr>
+          <w:rFonts w:ascii="Arial" w:hAnsi="Arial" w:cs="Arial"/>
+          <w:i/>
+          <w:iCs/>
+          <w:sz w:val="28"/>
+          <w:szCs w:val="28"/>
+        </w:rPr>
+        <w:t xml:space="preserve">Location </w:t>
+      </w:r>
+      <w:proofErr w:type="spellStart"/>
+      <w:r>
+        <w:rPr>
+          <w:rFonts w:ascii="Arial" w:hAnsi="Arial" w:cs="Arial"/>
+          <w:i/>
+          <w:iCs/>
+          <w:sz w:val="28"/>
+          <w:szCs w:val="28"/>
+        </w:rPr>
+        <w:t>transparency</w:t>
+      </w:r>
+      <w:proofErr w:type="spellEnd"/>
+      <w:r>
+        <w:rPr>
+          <w:rFonts w:ascii="Arial" w:hAnsi="Arial" w:cs="Arial"/>
+          <w:sz w:val="28"/>
+          <w:szCs w:val="28"/>
+        </w:rPr>
+        <w:t xml:space="preserve"> e la </w:t>
+      </w:r>
+      <w:proofErr w:type="spellStart"/>
+      <w:r>
+        <w:rPr>
+          <w:rFonts w:ascii="Arial" w:hAnsi="Arial" w:cs="Arial"/>
+          <w:i/>
+          <w:iCs/>
+          <w:sz w:val="28"/>
+          <w:szCs w:val="28"/>
+        </w:rPr>
+        <w:t>Partition</w:t>
+      </w:r>
+      <w:proofErr w:type="spellEnd"/>
+      <w:r>
+        <w:rPr>
+          <w:rFonts w:ascii="Arial" w:hAnsi="Arial" w:cs="Arial"/>
+          <w:i/>
+          <w:iCs/>
+          <w:sz w:val="28"/>
+          <w:szCs w:val="28"/>
+        </w:rPr>
+        <w:t xml:space="preserve"> </w:t>
+      </w:r>
+      <w:proofErr w:type="spellStart"/>
+      <w:r>
+        <w:rPr>
+          <w:rFonts w:ascii="Arial" w:hAnsi="Arial" w:cs="Arial"/>
+          <w:i/>
+          <w:iCs/>
+          <w:sz w:val="28"/>
+          <w:szCs w:val="28"/>
+        </w:rPr>
+        <w:t>transparency</w:t>
+      </w:r>
+      <w:proofErr w:type="spellEnd"/>
+      <w:r>
+        <w:rPr>
+          <w:rFonts w:ascii="Arial" w:hAnsi="Arial" w:cs="Arial"/>
+          <w:sz w:val="28"/>
+          <w:szCs w:val="28"/>
+        </w:rPr>
+        <w:t>.</w:t>
+      </w:r>
+    </w:p>
+    <w:p>
+      <w:pPr>
+        <w:pStyle w:val="Paragrafoelenco"/>
+        <w:rPr>
+          <w:rFonts w:ascii="Arial" w:hAnsi="Arial" w:cs="Arial"/>
+          <w:sz w:val="28"/>
+          <w:szCs w:val="28"/>
+        </w:rPr>
+      </w:pPr>
+      <w:proofErr w:type="spellStart"/>
+      <w:r>
+        <w:rPr>
+          <w:rFonts w:ascii="Arial" w:hAnsi="Arial" w:cs="Arial"/>
+          <w:sz w:val="28"/>
+          <w:szCs w:val="28"/>
+        </w:rPr>
+        <w:t>Nginx</w:t>
+      </w:r>
+      <w:proofErr w:type="spellEnd"/>
+      <w:r>
+        <w:rPr>
+          <w:rFonts w:ascii="Arial" w:hAnsi="Arial" w:cs="Arial"/>
+          <w:sz w:val="28"/>
+          <w:szCs w:val="28"/>
+        </w:rPr>
+        <w:t xml:space="preserve"> riceve le richieste dell’utente tramite richieste REST API e le inoltra all’appropriato microservizio tra User Manager, WMS ed SLA Manager.</w:t>
+      </w:r>
+    </w:p>
+    <w:p>
+      <w:pPr>
+        <w:pStyle w:val="Paragrafoelenco"/>
+        <w:rPr>
+          <w:rFonts w:ascii="Arial" w:hAnsi="Arial" w:cs="Arial"/>
+          <w:sz w:val="28"/>
+          <w:szCs w:val="28"/>
+        </w:rPr>
+      </w:pPr>
+    </w:p>
+    <w:p>
+      <w:pPr>
+        <w:pStyle w:val="Paragrafoelenco"/>
+        <w:numPr>
+          <w:ilvl w:val="0"/>
+          <w:numId w:val="6"/>
+        </w:numPr>
+        <w:rPr>
+          <w:rFonts w:ascii="Arial" w:hAnsi="Arial" w:cs="Arial"/>
+          <w:color w:val="FF0000"/>
+          <w:sz w:val="28"/>
+          <w:szCs w:val="28"/>
+        </w:rPr>
+      </w:pPr>
+      <w:r>
+        <w:rPr>
+          <w:rFonts w:ascii="Arial" w:hAnsi="Arial" w:cs="Arial"/>
+          <w:color w:val="FF0000"/>
+          <w:sz w:val="28"/>
+          <w:szCs w:val="28"/>
+        </w:rPr>
+        <w:t>CADVISOR???</w:t>
+      </w:r>
+    </w:p>
+    <w:p>
+      <w:pPr>
+        <w:pStyle w:val="Paragrafoelenco"/>
+        <w:rPr>
+          <w:rFonts w:ascii="Arial" w:hAnsi="Arial" w:cs="Arial"/>
+          <w:sz w:val="28"/>
+          <w:szCs w:val="28"/>
+        </w:rPr>
+      </w:pPr>
+    </w:p>
+    <w:p>
+      <w:pPr>
+        <w:rPr>
+          <w:rFonts w:ascii="Arial" w:hAnsi="Arial" w:cs="Arial"/>
+          <w:sz w:val="28"/>
+          <w:szCs w:val="28"/>
+        </w:rPr>
+      </w:pPr>
+    </w:p>
+    <w:p>
+      <w:pPr>
+        <w:rPr>
+          <w:rFonts w:ascii="Arial" w:hAnsi="Arial" w:cs="Arial"/>
+          <w:sz w:val="28"/>
+          <w:szCs w:val="28"/>
+        </w:rPr>
+      </w:pPr>
+    </w:p>
+    <w:p>
+      <w:pPr>
+        <w:rPr>
+          <w:rFonts w:ascii="Arial" w:hAnsi="Arial" w:cs="Arial"/>
+          <w:sz w:val="28"/>
+          <w:szCs w:val="28"/>
+        </w:rPr>
+      </w:pPr>
+    </w:p>
+    <w:p>
+      <w:pPr>
+        <w:rPr>
+          <w:rFonts w:ascii="Arial" w:hAnsi="Arial" w:cs="Arial"/>
+          <w:sz w:val="28"/>
+          <w:szCs w:val="28"/>
+        </w:rPr>
+      </w:pPr>
+    </w:p>
+    <w:p>
+      <w:pPr>
+        <w:rPr>
+          <w:rFonts w:ascii="Arial" w:hAnsi="Arial" w:cs="Arial"/>
+          <w:sz w:val="28"/>
+          <w:szCs w:val="28"/>
+        </w:rPr>
+      </w:pPr>
+    </w:p>
+    <w:p>
+      <w:pPr>
+        <w:rPr>
+          <w:rFonts w:ascii="Arial" w:hAnsi="Arial" w:cs="Arial"/>
+          <w:sz w:val="28"/>
+          <w:szCs w:val="28"/>
+        </w:rPr>
+      </w:pPr>
+    </w:p>
+    <w:p>
+      <w:pPr>
+        <w:rPr>
+          <w:rFonts w:ascii="Arial" w:hAnsi="Arial" w:cs="Arial"/>
+          <w:sz w:val="28"/>
+          <w:szCs w:val="28"/>
+        </w:rPr>
+      </w:pPr>
+    </w:p>
+    <w:p>
+      <w:pPr>
+        <w:rPr>
+          <w:rFonts w:ascii="Arial" w:hAnsi="Arial" w:cs="Arial"/>
+          <w:sz w:val="28"/>
+          <w:szCs w:val="28"/>
+        </w:rPr>
+      </w:pPr>
+    </w:p>
+    <w:p>
+      <w:pPr>
+        <w:rPr>
+          <w:rFonts w:ascii="Arial" w:hAnsi="Arial" w:cs="Arial"/>
+          <w:sz w:val="28"/>
+          <w:szCs w:val="28"/>
+        </w:rPr>
+      </w:pPr>
+    </w:p>
+    <w:p>
+      <w:pPr>
+        <w:rPr>
+          <w:rFonts w:ascii="Arial" w:hAnsi="Arial" w:cs="Arial"/>
+          <w:sz w:val="28"/>
+          <w:szCs w:val="28"/>
+        </w:rPr>
+      </w:pPr>
+    </w:p>
+    <w:p>
+      <w:pPr>
+        <w:rPr>
+          <w:rFonts w:ascii="Arial" w:hAnsi="Arial" w:cs="Arial"/>
+          <w:sz w:val="28"/>
+          <w:szCs w:val="28"/>
+        </w:rPr>
+      </w:pPr>
+    </w:p>
+    <w:p>
+      <w:pPr>
+        <w:rPr>
+          <w:rFonts w:ascii="Arial" w:hAnsi="Arial" w:cs="Arial"/>
+          <w:sz w:val="28"/>
+          <w:szCs w:val="28"/>
+        </w:rPr>
+      </w:pPr>
+    </w:p>
+    <w:p>
+      <w:pPr>
+        <w:rPr>
+          <w:rFonts w:ascii="Arial" w:hAnsi="Arial" w:cs="Arial"/>
+          <w:sz w:val="28"/>
+          <w:szCs w:val="28"/>
+        </w:rPr>
+      </w:pPr>
+    </w:p>
+    <w:p>
+      <w:pPr>
+        <w:rPr>
+          <w:rFonts w:ascii="Arial" w:hAnsi="Arial" w:cs="Arial"/>
+          <w:sz w:val="28"/>
+          <w:szCs w:val="28"/>
+        </w:rPr>
+      </w:pPr>
+    </w:p>
+    <w:p>
+      <w:pPr>
+        <w:rPr>
+          <w:rFonts w:ascii="Arial" w:hAnsi="Arial" w:cs="Arial"/>
+          <w:sz w:val="28"/>
+          <w:szCs w:val="28"/>
+        </w:rPr>
+      </w:pPr>
+    </w:p>
+    <w:p>
+      <w:pPr>
+        <w:rPr>
+          <w:rFonts w:ascii="Arial" w:hAnsi="Arial" w:cs="Arial"/>
+          <w:sz w:val="28"/>
+          <w:szCs w:val="28"/>
+        </w:rPr>
+      </w:pPr>
+    </w:p>
+    <w:p>
+      <w:pPr>
+        <w:rPr>
+          <w:rFonts w:ascii="Arial" w:hAnsi="Arial" w:cs="Arial"/>
+          <w:sz w:val="28"/>
+          <w:szCs w:val="28"/>
+        </w:rPr>
+      </w:pPr>
+    </w:p>
+    <w:p>
+      <w:pPr>
+        <w:rPr>
+          <w:rFonts w:ascii="Arial" w:hAnsi="Arial" w:cs="Arial"/>
+          <w:sz w:val="28"/>
+          <w:szCs w:val="28"/>
+        </w:rPr>
+      </w:pPr>
+    </w:p>
+    <w:p>
+      <w:pPr>
+        <w:pStyle w:val="Paragrafoelenco"/>
+        <w:numPr>
+          <w:ilvl w:val="0"/>
+          <w:numId w:val="1"/>
+        </w:numPr>
+        <w:rPr>
+          <w:rFonts w:ascii="Times New Roman" w:hAnsi="Times New Roman" w:cs="Times New Roman"/>
+          <w:b/>
+          <w:bCs/>
+          <w:sz w:val="36"/>
+          <w:szCs w:val="36"/>
+        </w:rPr>
+      </w:pPr>
+      <w:r>
+        <w:rPr>
+          <w:rFonts w:ascii="Times New Roman" w:hAnsi="Times New Roman" w:cs="Times New Roman"/>
+          <w:b/>
+          <w:bCs/>
+          <w:sz w:val="36"/>
+          <w:szCs w:val="36"/>
+        </w:rPr>
+        <w:lastRenderedPageBreak/>
+        <w:t>Scelte Progettuali</w:t>
+      </w:r>
+    </w:p>
+    <w:p>
+      <w:pPr>
+        <w:ind w:left="360"/>
+        <w:rPr>
+          <w:rFonts w:ascii="Arial" w:hAnsi="Arial" w:cs="Arial"/>
+          <w:sz w:val="28"/>
+          <w:szCs w:val="28"/>
+        </w:rPr>
+      </w:pPr>
+      <w:r>
+        <w:rPr>
+          <w:rFonts w:ascii="Arial" w:hAnsi="Arial" w:cs="Arial"/>
+          <w:sz w:val="28"/>
+          <w:szCs w:val="28"/>
+        </w:rPr>
+        <w:t xml:space="preserve">Nel seguente capitolo sono illustrate le scelte progettuali in merito alla gestione della Fault </w:t>
+      </w:r>
+      <w:proofErr w:type="spellStart"/>
+      <w:r>
+        <w:rPr>
+          <w:rFonts w:ascii="Arial" w:hAnsi="Arial" w:cs="Arial"/>
+          <w:sz w:val="28"/>
+          <w:szCs w:val="28"/>
+        </w:rPr>
+        <w:t>Tolerance</w:t>
+      </w:r>
+      <w:proofErr w:type="spellEnd"/>
+      <w:r>
+        <w:rPr>
+          <w:rFonts w:ascii="Arial" w:hAnsi="Arial" w:cs="Arial"/>
+          <w:sz w:val="28"/>
+          <w:szCs w:val="28"/>
+        </w:rPr>
+        <w:t xml:space="preserve">, delle repliche e della comunicazione. </w:t>
+      </w:r>
+    </w:p>
+    <w:p>
+      <w:pPr>
+        <w:ind w:left="360"/>
+        <w:rPr>
+          <w:rFonts w:ascii="Arial" w:hAnsi="Arial" w:cs="Arial"/>
+          <w:sz w:val="32"/>
+          <w:szCs w:val="32"/>
+        </w:rPr>
+      </w:pPr>
+    </w:p>
+    <w:p>
+      <w:pPr>
+        <w:ind w:left="360"/>
+        <w:rPr>
+          <w:rFonts w:ascii="Times New Roman" w:hAnsi="Times New Roman" w:cs="Times New Roman"/>
+          <w:b/>
+          <w:bCs/>
+          <w:sz w:val="32"/>
+          <w:szCs w:val="32"/>
+        </w:rPr>
+      </w:pPr>
+      <w:r>
+        <w:rPr>
+          <w:rFonts w:ascii="Times New Roman" w:hAnsi="Times New Roman" w:cs="Times New Roman"/>
+          <w:b/>
+          <w:bCs/>
+          <w:sz w:val="32"/>
+          <w:szCs w:val="32"/>
+        </w:rPr>
+        <w:t xml:space="preserve">3.1) Fault </w:t>
+      </w:r>
+      <w:proofErr w:type="spellStart"/>
+      <w:r>
+        <w:rPr>
+          <w:rFonts w:ascii="Times New Roman" w:hAnsi="Times New Roman" w:cs="Times New Roman"/>
+          <w:b/>
+          <w:bCs/>
+          <w:sz w:val="32"/>
+          <w:szCs w:val="32"/>
+        </w:rPr>
+        <w:t>Tolerance</w:t>
+      </w:r>
+      <w:proofErr w:type="spellEnd"/>
+    </w:p>
+    <w:p>
+      <w:pPr>
+        <w:ind w:left="360"/>
+        <w:rPr>
+          <w:rFonts w:ascii="Arial" w:hAnsi="Arial" w:cs="Arial"/>
+          <w:sz w:val="28"/>
+          <w:szCs w:val="28"/>
+        </w:rPr>
+      </w:pPr>
+      <w:r>
+        <w:rPr>
+          <w:rFonts w:ascii="Arial" w:hAnsi="Arial" w:cs="Arial"/>
+          <w:sz w:val="28"/>
+          <w:szCs w:val="28"/>
+        </w:rPr>
+        <w:t>Ogni microservizio è autonomo e indipendente dagli altri, questo</w:t>
+      </w:r>
+      <w:r>
+        <w:rPr>
+          <w:rFonts w:ascii="Arial" w:hAnsi="Arial" w:cs="Arial"/>
+          <w:sz w:val="28"/>
+          <w:szCs w:val="28"/>
+        </w:rPr>
+        <w:t xml:space="preserve"> significa che </w:t>
+      </w:r>
+      <w:r>
+        <w:rPr>
+          <w:rFonts w:ascii="Arial" w:hAnsi="Arial" w:cs="Arial"/>
+          <w:sz w:val="28"/>
+          <w:szCs w:val="28"/>
+        </w:rPr>
+        <w:t>ognuno di essi</w:t>
+      </w:r>
+      <w:r>
+        <w:rPr>
+          <w:rFonts w:ascii="Arial" w:hAnsi="Arial" w:cs="Arial"/>
+          <w:sz w:val="28"/>
+          <w:szCs w:val="28"/>
+        </w:rPr>
+        <w:t xml:space="preserve"> può subire un proprio guasto, creando un effetto domino che può far crollare l'intero sistema. </w:t>
+      </w:r>
+      <w:r>
+        <w:rPr>
+          <w:rFonts w:ascii="Arial" w:hAnsi="Arial" w:cs="Arial"/>
+          <w:sz w:val="28"/>
+          <w:szCs w:val="28"/>
+        </w:rPr>
+        <w:t xml:space="preserve">Implementare dei meccanismi di </w:t>
+      </w:r>
+      <w:r>
+        <w:rPr>
+          <w:rFonts w:ascii="Arial" w:hAnsi="Arial" w:cs="Arial"/>
+          <w:i/>
+          <w:iCs/>
+          <w:sz w:val="28"/>
+          <w:szCs w:val="28"/>
+        </w:rPr>
+        <w:t xml:space="preserve">fault </w:t>
+      </w:r>
+      <w:proofErr w:type="spellStart"/>
+      <w:r>
+        <w:rPr>
+          <w:rFonts w:ascii="Arial" w:hAnsi="Arial" w:cs="Arial"/>
+          <w:i/>
+          <w:iCs/>
+          <w:sz w:val="28"/>
+          <w:szCs w:val="28"/>
+        </w:rPr>
+        <w:t>tolerance</w:t>
+      </w:r>
+      <w:proofErr w:type="spellEnd"/>
+      <w:r>
+        <w:rPr>
+          <w:rFonts w:ascii="Arial" w:hAnsi="Arial" w:cs="Arial"/>
+          <w:i/>
+          <w:iCs/>
+          <w:sz w:val="28"/>
+          <w:szCs w:val="28"/>
+        </w:rPr>
+        <w:t xml:space="preserve"> </w:t>
+      </w:r>
+      <w:r>
+        <w:rPr>
+          <w:rFonts w:ascii="Arial" w:hAnsi="Arial" w:cs="Arial"/>
+          <w:sz w:val="28"/>
+          <w:szCs w:val="28"/>
+        </w:rPr>
+        <w:t>assicura</w:t>
+      </w:r>
+      <w:r>
+        <w:rPr>
+          <w:rFonts w:ascii="Arial" w:hAnsi="Arial" w:cs="Arial"/>
+          <w:sz w:val="28"/>
+          <w:szCs w:val="28"/>
+        </w:rPr>
+        <w:t xml:space="preserve"> che un sistema può continuare a funzionare e fornire servizi anche se qualcosa va storto.</w:t>
+      </w:r>
+    </w:p>
+    <w:p>
+      <w:pPr>
+        <w:ind w:left="360"/>
+        <w:rPr>
+          <w:rFonts w:ascii="Arial" w:hAnsi="Arial" w:cs="Arial"/>
+          <w:sz w:val="28"/>
+          <w:szCs w:val="28"/>
+        </w:rPr>
+      </w:pPr>
+      <w:r>
+        <w:rPr>
+          <w:rFonts w:ascii="Arial" w:hAnsi="Arial" w:cs="Arial"/>
+          <w:sz w:val="28"/>
+          <w:szCs w:val="28"/>
+        </w:rPr>
+        <w:t xml:space="preserve">Nel sistema in questione la fault </w:t>
+      </w:r>
+      <w:proofErr w:type="spellStart"/>
+      <w:r>
+        <w:rPr>
+          <w:rFonts w:ascii="Arial" w:hAnsi="Arial" w:cs="Arial"/>
+          <w:sz w:val="28"/>
+          <w:szCs w:val="28"/>
+        </w:rPr>
+        <w:t>tolerance</w:t>
+      </w:r>
+      <w:proofErr w:type="spellEnd"/>
+      <w:r>
+        <w:rPr>
+          <w:rFonts w:ascii="Arial" w:hAnsi="Arial" w:cs="Arial"/>
+          <w:sz w:val="28"/>
+          <w:szCs w:val="28"/>
+        </w:rPr>
+        <w:t xml:space="preserve"> è stata implementata grazie all’utilizzo di Database MySQL agganciati ai relativi microservizi. Nello specifico </w:t>
+      </w:r>
+      <w:r>
+        <w:rPr>
+          <w:rFonts w:ascii="Arial" w:hAnsi="Arial" w:cs="Arial"/>
+          <w:sz w:val="28"/>
+          <w:szCs w:val="28"/>
+        </w:rPr>
+        <w:t xml:space="preserve">i database associati al worker e il </w:t>
+      </w:r>
+      <w:proofErr w:type="spellStart"/>
+      <w:r>
+        <w:rPr>
+          <w:rFonts w:ascii="Arial" w:hAnsi="Arial" w:cs="Arial"/>
+          <w:sz w:val="28"/>
+          <w:szCs w:val="28"/>
+        </w:rPr>
+        <w:t>notifier</w:t>
+      </w:r>
+      <w:proofErr w:type="spellEnd"/>
+      <w:r>
+        <w:rPr>
+          <w:rFonts w:ascii="Arial" w:hAnsi="Arial" w:cs="Arial"/>
+          <w:sz w:val="28"/>
+          <w:szCs w:val="28"/>
+        </w:rPr>
+        <w:t xml:space="preserve"> hanno lo scopo di memorizzare il lavoro corrente.</w:t>
+      </w:r>
+    </w:p>
+    <w:p>
+      <w:pPr>
+        <w:ind w:left="360"/>
+        <w:rPr>
+          <w:rFonts w:ascii="Arial" w:hAnsi="Arial" w:cs="Arial"/>
+          <w:sz w:val="28"/>
+          <w:szCs w:val="28"/>
+        </w:rPr>
+      </w:pPr>
+      <w:r>
+        <w:rPr>
+          <w:rFonts w:ascii="Arial" w:hAnsi="Arial" w:cs="Arial"/>
+          <w:sz w:val="28"/>
+          <w:szCs w:val="28"/>
+        </w:rPr>
+        <w:t xml:space="preserve">Sia il worker che il </w:t>
+      </w:r>
+      <w:proofErr w:type="spellStart"/>
+      <w:r>
+        <w:rPr>
+          <w:rFonts w:ascii="Arial" w:hAnsi="Arial" w:cs="Arial"/>
+          <w:sz w:val="28"/>
+          <w:szCs w:val="28"/>
+        </w:rPr>
+        <w:t>notifier</w:t>
+      </w:r>
+      <w:proofErr w:type="spellEnd"/>
+      <w:r>
+        <w:rPr>
+          <w:rFonts w:ascii="Arial" w:hAnsi="Arial" w:cs="Arial"/>
+          <w:sz w:val="28"/>
+          <w:szCs w:val="28"/>
+        </w:rPr>
+        <w:t xml:space="preserve"> sono dei client </w:t>
+      </w:r>
+      <w:proofErr w:type="spellStart"/>
+      <w:r>
+        <w:rPr>
+          <w:rFonts w:ascii="Arial" w:hAnsi="Arial" w:cs="Arial"/>
+          <w:sz w:val="28"/>
+          <w:szCs w:val="28"/>
+        </w:rPr>
+        <w:t>subscriber</w:t>
+      </w:r>
+      <w:proofErr w:type="spellEnd"/>
+      <w:r>
+        <w:rPr>
+          <w:rFonts w:ascii="Arial" w:hAnsi="Arial" w:cs="Arial"/>
+          <w:sz w:val="28"/>
+          <w:szCs w:val="28"/>
+        </w:rPr>
+        <w:t xml:space="preserve"> di Kafka. Prendendo in considerazione il worker, esso una volta prelevati i dati ed eseguito il </w:t>
+      </w:r>
+      <w:proofErr w:type="spellStart"/>
+      <w:r>
+        <w:rPr>
+          <w:rFonts w:ascii="Arial" w:hAnsi="Arial" w:cs="Arial"/>
+          <w:sz w:val="28"/>
+          <w:szCs w:val="28"/>
+        </w:rPr>
+        <w:t>commit</w:t>
+      </w:r>
+      <w:proofErr w:type="spellEnd"/>
+      <w:r>
+        <w:rPr>
+          <w:rFonts w:ascii="Arial" w:hAnsi="Arial" w:cs="Arial"/>
+          <w:sz w:val="28"/>
+          <w:szCs w:val="28"/>
+        </w:rPr>
+        <w:t xml:space="preserve"> su Kafka è l’unico nodo che possiede i dati; dunque, se dovesse andare in down perderebbe le informazioni acquisite e si avrebbe un fallimento del sistema. Per risolvere questo problema è stato implementato un Database MySQL in modo tale che il worker prima di fare il </w:t>
+      </w:r>
+      <w:proofErr w:type="spellStart"/>
+      <w:r>
+        <w:rPr>
+          <w:rFonts w:ascii="Arial" w:hAnsi="Arial" w:cs="Arial"/>
+          <w:sz w:val="28"/>
+          <w:szCs w:val="28"/>
+        </w:rPr>
+        <w:t>commit</w:t>
+      </w:r>
+      <w:proofErr w:type="spellEnd"/>
+      <w:r>
+        <w:rPr>
+          <w:rFonts w:ascii="Arial" w:hAnsi="Arial" w:cs="Arial"/>
+          <w:sz w:val="28"/>
+          <w:szCs w:val="28"/>
+        </w:rPr>
+        <w:t xml:space="preserve"> a Kafka conservi le informazioni nel suo DB.</w:t>
+      </w:r>
+    </w:p>
+    <w:p>
+      <w:pPr>
+        <w:ind w:left="360"/>
+        <w:rPr>
+          <w:rFonts w:ascii="Arial" w:hAnsi="Arial" w:cs="Arial"/>
+          <w:sz w:val="28"/>
+          <w:szCs w:val="28"/>
+        </w:rPr>
+      </w:pPr>
+      <w:r>
+        <w:rPr>
+          <w:rFonts w:ascii="Arial" w:hAnsi="Arial" w:cs="Arial"/>
+          <w:sz w:val="28"/>
+          <w:szCs w:val="28"/>
+        </w:rPr>
+        <w:t xml:space="preserve">In tal modo, se il nodo dovesse cadere dopo aver fatto il </w:t>
+      </w:r>
+      <w:proofErr w:type="spellStart"/>
+      <w:r>
+        <w:rPr>
+          <w:rFonts w:ascii="Arial" w:hAnsi="Arial" w:cs="Arial"/>
+          <w:sz w:val="28"/>
+          <w:szCs w:val="28"/>
+        </w:rPr>
+        <w:t>commit</w:t>
+      </w:r>
+      <w:proofErr w:type="spellEnd"/>
+      <w:r>
+        <w:rPr>
+          <w:rFonts w:ascii="Arial" w:hAnsi="Arial" w:cs="Arial"/>
+          <w:sz w:val="28"/>
+          <w:szCs w:val="28"/>
+        </w:rPr>
+        <w:t xml:space="preserve"> a Kafka, al suo riavvio sarebbe in grado di svolgere correttamente il suo lavoro poiché ha i dati memorizzati nel suo DB. Mentre, se dovesse cadere prima di aver memorizzato i dati nel suo DB, il problema verrebbe risolto da Kafka stesso, poiché non avendo ricevuto il </w:t>
+      </w:r>
+      <w:proofErr w:type="spellStart"/>
+      <w:r>
+        <w:rPr>
+          <w:rFonts w:ascii="Arial" w:hAnsi="Arial" w:cs="Arial"/>
+          <w:sz w:val="28"/>
+          <w:szCs w:val="28"/>
+        </w:rPr>
+        <w:t>commit</w:t>
+      </w:r>
+      <w:proofErr w:type="spellEnd"/>
+      <w:r>
+        <w:rPr>
+          <w:rFonts w:ascii="Arial" w:hAnsi="Arial" w:cs="Arial"/>
+          <w:sz w:val="28"/>
+          <w:szCs w:val="28"/>
+        </w:rPr>
+        <w:t>, al riavvio del worker invierebbe nuovamente lo stesso messaggio.</w:t>
+      </w:r>
+    </w:p>
+    <w:p>
+      <w:pPr>
+        <w:ind w:left="360"/>
+        <w:rPr>
+          <w:rFonts w:ascii="Arial" w:hAnsi="Arial" w:cs="Arial"/>
+          <w:sz w:val="28"/>
+          <w:szCs w:val="28"/>
+        </w:rPr>
+      </w:pPr>
+      <w:r>
+        <w:rPr>
+          <w:rFonts w:ascii="Arial" w:hAnsi="Arial" w:cs="Arial"/>
+          <w:sz w:val="28"/>
+          <w:szCs w:val="28"/>
+        </w:rPr>
+        <w:t xml:space="preserve">Il caso più delicato è quando il worker dovesse cadere dopo aver memorizzati i dati, ma prima di eseguire il </w:t>
+      </w:r>
+      <w:proofErr w:type="spellStart"/>
+      <w:r>
+        <w:rPr>
+          <w:rFonts w:ascii="Arial" w:hAnsi="Arial" w:cs="Arial"/>
+          <w:sz w:val="28"/>
+          <w:szCs w:val="28"/>
+        </w:rPr>
+        <w:t>commit</w:t>
+      </w:r>
+      <w:proofErr w:type="spellEnd"/>
+      <w:r>
+        <w:rPr>
+          <w:rFonts w:ascii="Arial" w:hAnsi="Arial" w:cs="Arial"/>
+          <w:sz w:val="28"/>
+          <w:szCs w:val="28"/>
+        </w:rPr>
+        <w:t>. In questo caso specifico, il worker al suo riavvio prima gestisce il lavoro presente nel suo DB, che rappresenta il lavoro non portato a termine, dopodiché riceverà da Kafka per la seconda volta lo stesso messaggio</w:t>
+      </w:r>
+      <w:r>
+        <w:rPr>
+          <w:rFonts w:ascii="Arial" w:hAnsi="Arial" w:cs="Arial"/>
+          <w:sz w:val="28"/>
+          <w:szCs w:val="28"/>
+        </w:rPr>
+        <w:t xml:space="preserve"> e dunque lo elaborerà due volte. </w:t>
+      </w:r>
+    </w:p>
+    <w:p>
+      <w:pPr>
+        <w:ind w:left="360"/>
+        <w:rPr>
+          <w:rFonts w:ascii="Arial" w:hAnsi="Arial" w:cs="Arial"/>
+          <w:sz w:val="28"/>
+          <w:szCs w:val="28"/>
+        </w:rPr>
+      </w:pPr>
+      <w:r>
+        <w:rPr>
+          <w:rFonts w:ascii="Arial" w:hAnsi="Arial" w:cs="Arial"/>
+          <w:sz w:val="28"/>
+          <w:szCs w:val="28"/>
+        </w:rPr>
+        <w:t xml:space="preserve">Nel sistema in esame questo non rappresenta un problema, poiché la doppia rielaborazione di uno stesso messaggio potrebbe al più comportare l’invio di due mail uguali all’utente. Ciò non rappresenta un fallimento del </w:t>
+      </w:r>
+      <w:r>
+        <w:rPr>
+          <w:rFonts w:ascii="Arial" w:hAnsi="Arial" w:cs="Arial"/>
+          <w:sz w:val="28"/>
+          <w:szCs w:val="28"/>
+        </w:rPr>
+        <w:lastRenderedPageBreak/>
+        <w:t xml:space="preserve">sistema, difatti si è preferito implementare Kafka seguendo l’approccio </w:t>
+      </w:r>
+      <w:proofErr w:type="spellStart"/>
+      <w:r>
+        <w:rPr>
+          <w:rFonts w:ascii="Arial" w:hAnsi="Arial" w:cs="Arial"/>
+          <w:i/>
+          <w:iCs/>
+          <w:sz w:val="28"/>
+          <w:szCs w:val="28"/>
+        </w:rPr>
+        <w:t>at</w:t>
+      </w:r>
+      <w:proofErr w:type="spellEnd"/>
+      <w:r>
+        <w:rPr>
+          <w:rFonts w:ascii="Arial" w:hAnsi="Arial" w:cs="Arial"/>
+          <w:i/>
+          <w:iCs/>
+          <w:sz w:val="28"/>
+          <w:szCs w:val="28"/>
+        </w:rPr>
+        <w:t xml:space="preserve"> </w:t>
+      </w:r>
+      <w:proofErr w:type="spellStart"/>
+      <w:r>
+        <w:rPr>
+          <w:rFonts w:ascii="Arial" w:hAnsi="Arial" w:cs="Arial"/>
+          <w:i/>
+          <w:iCs/>
+          <w:sz w:val="28"/>
+          <w:szCs w:val="28"/>
+        </w:rPr>
+        <w:t>least</w:t>
+      </w:r>
+      <w:proofErr w:type="spellEnd"/>
+      <w:r>
+        <w:rPr>
+          <w:rFonts w:ascii="Arial" w:hAnsi="Arial" w:cs="Arial"/>
+          <w:i/>
+          <w:iCs/>
+          <w:sz w:val="28"/>
+          <w:szCs w:val="28"/>
+        </w:rPr>
+        <w:t xml:space="preserve"> once</w:t>
+      </w:r>
+      <w:r>
+        <w:rPr>
+          <w:rFonts w:ascii="Arial" w:hAnsi="Arial" w:cs="Arial"/>
+          <w:sz w:val="28"/>
+          <w:szCs w:val="28"/>
+        </w:rPr>
+        <w:t>, ovvero vogliamo assicurare che ogni messaggio arrivi a destinazione almeno una volta. Sarebbe molto più grave per il sistema perdere del tutto un messaggio e mancare l’invio della notifica all’utente.</w:t>
+      </w:r>
+    </w:p>
+    <w:p>
+      <w:pPr>
+        <w:ind w:left="360"/>
+        <w:rPr>
+          <w:rFonts w:ascii="Arial" w:hAnsi="Arial" w:cs="Arial"/>
+          <w:sz w:val="28"/>
+          <w:szCs w:val="28"/>
+        </w:rPr>
+      </w:pPr>
+      <w:r>
+        <w:rPr>
+          <w:rFonts w:ascii="Arial" w:hAnsi="Arial" w:cs="Arial"/>
+          <w:sz w:val="28"/>
+          <w:szCs w:val="28"/>
+        </w:rPr>
+        <w:t xml:space="preserve">Per il </w:t>
+      </w:r>
+      <w:proofErr w:type="spellStart"/>
+      <w:r>
+        <w:rPr>
+          <w:rFonts w:ascii="Arial" w:hAnsi="Arial" w:cs="Arial"/>
+          <w:sz w:val="28"/>
+          <w:szCs w:val="28"/>
+        </w:rPr>
+        <w:t>notifier</w:t>
+      </w:r>
+      <w:proofErr w:type="spellEnd"/>
+      <w:r>
+        <w:rPr>
+          <w:rFonts w:ascii="Arial" w:hAnsi="Arial" w:cs="Arial"/>
+          <w:sz w:val="28"/>
+          <w:szCs w:val="28"/>
+        </w:rPr>
+        <w:t xml:space="preserve"> il discorso è analogo, poiché il </w:t>
+      </w:r>
+      <w:proofErr w:type="spellStart"/>
+      <w:r>
+        <w:rPr>
+          <w:rFonts w:ascii="Arial" w:hAnsi="Arial" w:cs="Arial"/>
+          <w:sz w:val="28"/>
+          <w:szCs w:val="28"/>
+        </w:rPr>
+        <w:t>notifier</w:t>
+      </w:r>
+      <w:proofErr w:type="spellEnd"/>
+      <w:r>
+        <w:rPr>
+          <w:rFonts w:ascii="Arial" w:hAnsi="Arial" w:cs="Arial"/>
+          <w:sz w:val="28"/>
+          <w:szCs w:val="28"/>
+        </w:rPr>
+        <w:t xml:space="preserve"> semplicemente estrae i dati pubblicati dal worker e si occupa dell’effettivo invio della notifica.                    È bene sottolineare che il worker pubblicherà </w:t>
+      </w:r>
+      <w:r>
+        <w:rPr>
+          <w:rFonts w:ascii="Arial" w:hAnsi="Arial" w:cs="Arial"/>
+          <w:sz w:val="28"/>
+          <w:szCs w:val="28"/>
+        </w:rPr>
+        <w:t xml:space="preserve">un messaggio </w:t>
+      </w:r>
+      <w:r>
+        <w:rPr>
+          <w:rFonts w:ascii="Arial" w:hAnsi="Arial" w:cs="Arial"/>
+          <w:sz w:val="28"/>
+          <w:szCs w:val="28"/>
+        </w:rPr>
+        <w:t>solo se sono avvenute delle violazioni dei parametri indicati dall’utente.</w:t>
+      </w:r>
+      <w:r>
+        <w:rPr>
+          <w:rFonts w:ascii="Arial" w:hAnsi="Arial" w:cs="Arial"/>
+          <w:sz w:val="28"/>
+          <w:szCs w:val="28"/>
+        </w:rPr>
+        <w:t xml:space="preserve"> Questo significa </w:t>
+      </w:r>
+      <w:proofErr w:type="gramStart"/>
+      <w:r>
+        <w:rPr>
+          <w:rFonts w:ascii="Arial" w:hAnsi="Arial" w:cs="Arial"/>
+          <w:sz w:val="28"/>
+          <w:szCs w:val="28"/>
+        </w:rPr>
+        <w:t>che</w:t>
+      </w:r>
+      <w:proofErr w:type="gramEnd"/>
+      <w:r>
+        <w:rPr>
+          <w:rFonts w:ascii="Arial" w:hAnsi="Arial" w:cs="Arial"/>
+          <w:sz w:val="28"/>
+          <w:szCs w:val="28"/>
+        </w:rPr>
+        <w:t xml:space="preserve"> qualora il worker dovesse rientrare nel caso precedentemente esposto e dunque ricevere due messaggi uguali, se tali messaggi non presentano delle violazioni non avverrà la doppia pubblicazione su Kafka.</w:t>
+      </w:r>
+    </w:p>
+    <w:p>
+      <w:pPr>
+        <w:ind w:left="360"/>
+        <w:rPr>
+          <w:rFonts w:ascii="Arial" w:hAnsi="Arial" w:cs="Arial"/>
+          <w:sz w:val="28"/>
+          <w:szCs w:val="28"/>
+        </w:rPr>
+      </w:pPr>
+      <w:r>
+        <w:rPr>
+          <w:rFonts w:ascii="Arial" w:hAnsi="Arial" w:cs="Arial"/>
+          <w:sz w:val="28"/>
+          <w:szCs w:val="28"/>
+        </w:rPr>
+        <w:t xml:space="preserve">Nel database del </w:t>
+      </w:r>
+      <w:proofErr w:type="spellStart"/>
+      <w:r>
+        <w:rPr>
+          <w:rFonts w:ascii="Arial" w:hAnsi="Arial" w:cs="Arial"/>
+          <w:sz w:val="28"/>
+          <w:szCs w:val="28"/>
+        </w:rPr>
+        <w:t>notifier</w:t>
+      </w:r>
+      <w:proofErr w:type="spellEnd"/>
+      <w:r>
+        <w:rPr>
+          <w:rFonts w:ascii="Arial" w:hAnsi="Arial" w:cs="Arial"/>
+          <w:sz w:val="28"/>
+          <w:szCs w:val="28"/>
+        </w:rPr>
+        <w:t xml:space="preserve"> è stato inoltre previsto un campo </w:t>
+      </w:r>
+      <w:proofErr w:type="spellStart"/>
+      <w:r>
+        <w:rPr>
+          <w:rFonts w:ascii="Arial" w:hAnsi="Arial" w:cs="Arial"/>
+          <w:i/>
+          <w:iCs/>
+          <w:sz w:val="28"/>
+          <w:szCs w:val="28"/>
+        </w:rPr>
+        <w:t>sent</w:t>
+      </w:r>
+      <w:proofErr w:type="spellEnd"/>
+      <w:r>
+        <w:rPr>
+          <w:rFonts w:ascii="Arial" w:hAnsi="Arial" w:cs="Arial"/>
+          <w:sz w:val="28"/>
+          <w:szCs w:val="28"/>
+        </w:rPr>
+        <w:t xml:space="preserve">, il quale è indica se una data notifica è stata già inviata o meno. Ciò consente di mantenere uno storico delle notifiche inviate, per ognuna di esse vi è associato anche un </w:t>
+      </w:r>
+      <w:proofErr w:type="spellStart"/>
+      <w:r>
+        <w:rPr>
+          <w:rFonts w:ascii="Arial" w:hAnsi="Arial" w:cs="Arial"/>
+          <w:sz w:val="28"/>
+          <w:szCs w:val="28"/>
+        </w:rPr>
+        <w:t>timestamp</w:t>
+      </w:r>
+      <w:proofErr w:type="spellEnd"/>
+      <w:r>
+        <w:rPr>
+          <w:rFonts w:ascii="Arial" w:hAnsi="Arial" w:cs="Arial"/>
+          <w:sz w:val="28"/>
+          <w:szCs w:val="28"/>
+        </w:rPr>
+        <w:t xml:space="preserve"> per indicare il momento dell’invio.</w:t>
+      </w:r>
+      <w:r>
+        <w:rPr>
+          <w:rFonts w:ascii="Arial" w:hAnsi="Arial" w:cs="Arial"/>
+          <w:sz w:val="28"/>
+          <w:szCs w:val="28"/>
+        </w:rPr>
+        <w:t xml:space="preserve"> In più in caso di riavvio del microservizio permette di recuperare eventuali notifiche non ancora inviate; difatti il </w:t>
+      </w:r>
+      <w:proofErr w:type="spellStart"/>
+      <w:r>
+        <w:rPr>
+          <w:rFonts w:ascii="Arial" w:hAnsi="Arial" w:cs="Arial"/>
+          <w:sz w:val="28"/>
+          <w:szCs w:val="28"/>
+        </w:rPr>
+        <w:t>notifier</w:t>
+      </w:r>
+      <w:proofErr w:type="spellEnd"/>
+      <w:r>
+        <w:rPr>
+          <w:rFonts w:ascii="Arial" w:hAnsi="Arial" w:cs="Arial"/>
+          <w:sz w:val="28"/>
+          <w:szCs w:val="28"/>
+        </w:rPr>
+        <w:t xml:space="preserve"> appena avviato come prima azione controlla se ha nel suo DB delle notifiche da inviare.</w:t>
+      </w:r>
+    </w:p>
+    <w:p>
+      <w:pPr>
+        <w:ind w:left="360"/>
+        <w:rPr>
+          <w:rFonts w:ascii="Arial" w:hAnsi="Arial" w:cs="Arial"/>
+          <w:sz w:val="28"/>
+          <w:szCs w:val="28"/>
+        </w:rPr>
+      </w:pPr>
+    </w:p>
+    <w:p>
+      <w:pPr>
+        <w:ind w:left="360"/>
+        <w:rPr>
+          <w:rFonts w:ascii="Times New Roman" w:hAnsi="Times New Roman" w:cs="Times New Roman"/>
+          <w:b/>
+          <w:bCs/>
+          <w:sz w:val="32"/>
+          <w:szCs w:val="32"/>
+        </w:rPr>
+      </w:pPr>
+      <w:r>
+        <w:rPr>
+          <w:rFonts w:ascii="Times New Roman" w:hAnsi="Times New Roman" w:cs="Times New Roman"/>
+          <w:b/>
+          <w:bCs/>
+          <w:sz w:val="32"/>
+          <w:szCs w:val="32"/>
+        </w:rPr>
+        <w:t>3.</w:t>
+      </w:r>
+      <w:r>
+        <w:rPr>
+          <w:rFonts w:ascii="Times New Roman" w:hAnsi="Times New Roman" w:cs="Times New Roman"/>
+          <w:b/>
+          <w:bCs/>
+          <w:sz w:val="32"/>
+          <w:szCs w:val="32"/>
+        </w:rPr>
+        <w:t>2</w:t>
+      </w:r>
+      <w:r>
+        <w:rPr>
+          <w:rFonts w:ascii="Times New Roman" w:hAnsi="Times New Roman" w:cs="Times New Roman"/>
+          <w:b/>
+          <w:bCs/>
+          <w:sz w:val="32"/>
+          <w:szCs w:val="32"/>
+        </w:rPr>
+        <w:t xml:space="preserve">) </w:t>
+      </w:r>
+      <w:r>
+        <w:rPr>
+          <w:rFonts w:ascii="Times New Roman" w:hAnsi="Times New Roman" w:cs="Times New Roman"/>
+          <w:b/>
+          <w:bCs/>
+          <w:sz w:val="32"/>
+          <w:szCs w:val="32"/>
+        </w:rPr>
+        <w:t>Gestione delle repliche</w:t>
+      </w:r>
+    </w:p>
+    <w:p>
+      <w:pPr>
+        <w:ind w:left="360"/>
+        <w:rPr>
+          <w:rFonts w:ascii="Arial" w:hAnsi="Arial" w:cs="Arial"/>
+          <w:sz w:val="28"/>
+          <w:szCs w:val="28"/>
+        </w:rPr>
+      </w:pPr>
+      <w:r>
+        <w:rPr>
+          <w:rFonts w:ascii="Arial" w:hAnsi="Arial" w:cs="Arial"/>
+          <w:sz w:val="28"/>
+          <w:szCs w:val="28"/>
+        </w:rPr>
+        <w:t>Il sistema in esame è adatto alla replicazione dei suoi microservizi. Ciò consente di distribuire il carico di lavoro di ogni microservizio alle rispettive repliche, mantenendo la consistenza dei dati e permettendo una maggiore scalabilità del sistema stesso.</w:t>
+      </w:r>
+    </w:p>
+    <w:p>
+      <w:pPr>
+        <w:ind w:left="360"/>
+        <w:rPr>
+          <w:rFonts w:ascii="Arial" w:hAnsi="Arial" w:cs="Arial"/>
+          <w:sz w:val="28"/>
+          <w:szCs w:val="28"/>
+        </w:rPr>
+      </w:pPr>
+      <w:r>
+        <w:rPr>
+          <w:rFonts w:ascii="Arial" w:hAnsi="Arial" w:cs="Arial"/>
+          <w:sz w:val="28"/>
+          <w:szCs w:val="28"/>
+        </w:rPr>
+        <w:t xml:space="preserve">Più nel dettaglio, ogni istanza del worker e del </w:t>
+      </w:r>
+      <w:proofErr w:type="spellStart"/>
+      <w:r>
+        <w:rPr>
+          <w:rFonts w:ascii="Arial" w:hAnsi="Arial" w:cs="Arial"/>
+          <w:sz w:val="28"/>
+          <w:szCs w:val="28"/>
+        </w:rPr>
+        <w:t>notifier</w:t>
+      </w:r>
+      <w:proofErr w:type="spellEnd"/>
+      <w:r>
+        <w:rPr>
+          <w:rFonts w:ascii="Arial" w:hAnsi="Arial" w:cs="Arial"/>
+          <w:sz w:val="28"/>
+          <w:szCs w:val="28"/>
+        </w:rPr>
+        <w:t xml:space="preserve"> è caratterizzata da un proprio codice identificativo univoco (</w:t>
+      </w:r>
+      <w:proofErr w:type="spellStart"/>
+      <w:r>
+        <w:rPr>
+          <w:rFonts w:ascii="Arial" w:hAnsi="Arial" w:cs="Arial"/>
+          <w:sz w:val="28"/>
+          <w:szCs w:val="28"/>
+        </w:rPr>
+        <w:t>worker_id</w:t>
+      </w:r>
+      <w:proofErr w:type="spellEnd"/>
+      <w:r>
+        <w:rPr>
+          <w:rFonts w:ascii="Arial" w:hAnsi="Arial" w:cs="Arial"/>
+          <w:sz w:val="28"/>
+          <w:szCs w:val="28"/>
+        </w:rPr>
+        <w:t xml:space="preserve">, </w:t>
+      </w:r>
+      <w:proofErr w:type="spellStart"/>
+      <w:r>
+        <w:rPr>
+          <w:rFonts w:ascii="Arial" w:hAnsi="Arial" w:cs="Arial"/>
+          <w:sz w:val="28"/>
+          <w:szCs w:val="28"/>
+        </w:rPr>
+        <w:t>notifier_id</w:t>
+      </w:r>
+      <w:proofErr w:type="spellEnd"/>
+      <w:r>
+        <w:rPr>
+          <w:rFonts w:ascii="Arial" w:hAnsi="Arial" w:cs="Arial"/>
+          <w:sz w:val="28"/>
+          <w:szCs w:val="28"/>
+        </w:rPr>
+        <w:t xml:space="preserve">). Tale codice costituisce uno dei campi dei loro rispettivi DB. In tal modo ogni replica andrà ad agire solo sulle entries di sua pertinenza, velocizzando l’esecuzione delle query pur mantenendo un unico database condiviso tra le varie repliche. </w:t>
+      </w:r>
+      <w:r>
+        <w:rPr>
+          <w:rFonts w:ascii="Arial" w:hAnsi="Arial" w:cs="Arial"/>
+          <w:sz w:val="28"/>
+          <w:szCs w:val="28"/>
+        </w:rPr>
+        <w:t xml:space="preserve">Questo è possibile poiché i precedenti microservizi non hanno bisogno di mantenere uno stato, semplicemente l’uso dei loro database è pensato solo per fornire un meccanismo di fault </w:t>
+      </w:r>
+      <w:proofErr w:type="spellStart"/>
+      <w:r>
+        <w:rPr>
+          <w:rFonts w:ascii="Arial" w:hAnsi="Arial" w:cs="Arial"/>
+          <w:sz w:val="28"/>
+          <w:szCs w:val="28"/>
+        </w:rPr>
+        <w:t>tolerance</w:t>
+      </w:r>
+      <w:proofErr w:type="spellEnd"/>
+      <w:r>
+        <w:rPr>
+          <w:rFonts w:ascii="Arial" w:hAnsi="Arial" w:cs="Arial"/>
+          <w:sz w:val="28"/>
+          <w:szCs w:val="28"/>
+        </w:rPr>
+        <w:t>.</w:t>
+      </w:r>
+    </w:p>
+    <w:p>
+      <w:pPr>
+        <w:ind w:left="360"/>
+        <w:rPr>
+          <w:rFonts w:ascii="Arial" w:hAnsi="Arial" w:cs="Arial"/>
+          <w:sz w:val="28"/>
+          <w:szCs w:val="28"/>
+        </w:rPr>
+      </w:pPr>
+      <w:r>
+        <w:rPr>
+          <w:rFonts w:ascii="Arial" w:hAnsi="Arial" w:cs="Arial"/>
+          <w:sz w:val="28"/>
+          <w:szCs w:val="28"/>
+        </w:rPr>
+        <w:t xml:space="preserve">Per quanto riguarda il WMS, anch’esso può essere replicato. A differenza dei microservizi precedenti non è stato previsto l’utilizzo di un codice identificativo univo nel database, poiché il WMS ha il compito di mantenere l’elenco aggiornato delle regole di ciascun utente. Dato che un utente può modificare le proprie regole allora l’uso di un codice identificato, della </w:t>
+      </w:r>
+      <w:r>
+        <w:rPr>
+          <w:rFonts w:ascii="Arial" w:hAnsi="Arial" w:cs="Arial"/>
+          <w:sz w:val="28"/>
+          <w:szCs w:val="28"/>
+        </w:rPr>
+        <w:lastRenderedPageBreak/>
+        <w:t xml:space="preserve">specifica istanza del WMS, avrebbe ostacolato la modifica dei parametri metereologici degli utenti, perché sarebbe stato necessario </w:t>
+      </w:r>
+      <w:r>
+        <w:rPr>
+          <w:rFonts w:ascii="Arial" w:hAnsi="Arial" w:cs="Arial"/>
+          <w:sz w:val="28"/>
+          <w:szCs w:val="28"/>
+        </w:rPr>
+        <w:t>indirizzare le richieste</w:t>
+      </w:r>
+      <w:r>
+        <w:rPr>
+          <w:rFonts w:ascii="Arial" w:hAnsi="Arial" w:cs="Arial"/>
+          <w:sz w:val="28"/>
+          <w:szCs w:val="28"/>
+        </w:rPr>
+        <w:t xml:space="preserve"> </w:t>
+      </w:r>
+      <w:r>
+        <w:rPr>
+          <w:rFonts w:ascii="Arial" w:hAnsi="Arial" w:cs="Arial"/>
+          <w:sz w:val="28"/>
+          <w:szCs w:val="28"/>
+        </w:rPr>
+        <w:t xml:space="preserve">di </w:t>
+      </w:r>
+      <w:r>
+        <w:rPr>
+          <w:rFonts w:ascii="Arial" w:hAnsi="Arial" w:cs="Arial"/>
+          <w:sz w:val="28"/>
+          <w:szCs w:val="28"/>
+        </w:rPr>
+        <w:t xml:space="preserve">ogni utente </w:t>
+      </w:r>
+      <w:r>
+        <w:rPr>
+          <w:rFonts w:ascii="Arial" w:hAnsi="Arial" w:cs="Arial"/>
+          <w:sz w:val="28"/>
+          <w:szCs w:val="28"/>
+        </w:rPr>
+        <w:t xml:space="preserve">alla specifica </w:t>
+      </w:r>
+      <w:r>
+        <w:rPr>
+          <w:rFonts w:ascii="Arial" w:hAnsi="Arial" w:cs="Arial"/>
+          <w:sz w:val="28"/>
+          <w:szCs w:val="28"/>
+        </w:rPr>
+        <w:t xml:space="preserve">istanza che </w:t>
+      </w:r>
+      <w:r>
+        <w:rPr>
+          <w:rFonts w:ascii="Arial" w:hAnsi="Arial" w:cs="Arial"/>
+          <w:sz w:val="28"/>
+          <w:szCs w:val="28"/>
+        </w:rPr>
+        <w:t>ne detenesse</w:t>
+      </w:r>
+      <w:r>
+        <w:rPr>
+          <w:rFonts w:ascii="Arial" w:hAnsi="Arial" w:cs="Arial"/>
+          <w:sz w:val="28"/>
+          <w:szCs w:val="28"/>
+        </w:rPr>
+        <w:t xml:space="preserve"> le regole.</w:t>
+      </w:r>
+      <w:r>
+        <w:rPr>
+          <w:rFonts w:ascii="Arial" w:hAnsi="Arial" w:cs="Arial"/>
+          <w:sz w:val="28"/>
+          <w:szCs w:val="28"/>
+        </w:rPr>
+        <w:t xml:space="preserve"> Ciò avrebbe comportato la perdita della </w:t>
+      </w:r>
+      <w:r>
+        <w:rPr>
+          <w:rFonts w:ascii="Arial" w:hAnsi="Arial" w:cs="Arial"/>
+          <w:i/>
+          <w:iCs/>
+          <w:sz w:val="28"/>
+          <w:szCs w:val="28"/>
+        </w:rPr>
+        <w:t xml:space="preserve">Location </w:t>
+      </w:r>
+      <w:proofErr w:type="spellStart"/>
+      <w:r>
+        <w:rPr>
+          <w:rFonts w:ascii="Arial" w:hAnsi="Arial" w:cs="Arial"/>
+          <w:i/>
+          <w:iCs/>
+          <w:sz w:val="28"/>
+          <w:szCs w:val="28"/>
+        </w:rPr>
+        <w:t>transparency</w:t>
+      </w:r>
+      <w:proofErr w:type="spellEnd"/>
+      <w:r>
+        <w:rPr>
+          <w:rFonts w:ascii="Arial" w:hAnsi="Arial" w:cs="Arial"/>
+          <w:sz w:val="28"/>
+          <w:szCs w:val="28"/>
+        </w:rPr>
+        <w:t xml:space="preserve"> e una diminuzione della scalabilità.</w:t>
+      </w:r>
+    </w:p>
+    <w:p>
+      <w:pPr>
+        <w:ind w:left="360"/>
+        <w:rPr>
+          <w:rFonts w:ascii="Arial" w:hAnsi="Arial" w:cs="Arial"/>
+          <w:sz w:val="28"/>
+          <w:szCs w:val="28"/>
+        </w:rPr>
+      </w:pPr>
+      <w:r>
+        <w:rPr>
+          <w:rFonts w:ascii="Arial" w:hAnsi="Arial" w:cs="Arial"/>
+          <w:sz w:val="28"/>
+          <w:szCs w:val="28"/>
+        </w:rPr>
+        <w:t xml:space="preserve">Tuttavia, il WMS è comunque replicabile essendo che le diverse repliche sfruttano un </w:t>
+      </w:r>
+      <w:proofErr w:type="spellStart"/>
+      <w:r>
+        <w:rPr>
+          <w:rFonts w:ascii="Arial" w:hAnsi="Arial" w:cs="Arial"/>
+          <w:i/>
+          <w:iCs/>
+          <w:sz w:val="28"/>
+          <w:szCs w:val="28"/>
+        </w:rPr>
+        <w:t>timestamp</w:t>
+      </w:r>
+      <w:proofErr w:type="spellEnd"/>
+      <w:r>
+        <w:rPr>
+          <w:rFonts w:ascii="Arial" w:hAnsi="Arial" w:cs="Arial"/>
+          <w:sz w:val="28"/>
+          <w:szCs w:val="28"/>
+        </w:rPr>
+        <w:t xml:space="preserve"> presente nel database che indica il momento una specifica regola è stata verificata, ovvero utilizzata per la costruzione di un messaggio Kafka, da una qualsiasi istanza del WMS.</w:t>
+      </w:r>
+    </w:p>
+    <w:p>
+      <w:pPr>
+        <w:ind w:left="360"/>
+        <w:rPr>
+          <w:rFonts w:ascii="Arial" w:hAnsi="Arial" w:cs="Arial"/>
+          <w:sz w:val="28"/>
+          <w:szCs w:val="28"/>
+        </w:rPr>
+      </w:pPr>
+      <w:r>
+        <w:rPr>
+          <w:rFonts w:ascii="Arial" w:hAnsi="Arial" w:cs="Arial"/>
+          <w:sz w:val="28"/>
+          <w:szCs w:val="28"/>
+        </w:rPr>
+        <w:t xml:space="preserve">Dunque, ogni istanza del WMS a intervalli regolari, controlla se esistono delle entries per cui sia trascorso il </w:t>
+      </w:r>
+      <w:proofErr w:type="spellStart"/>
+      <w:r>
+        <w:rPr>
+          <w:rFonts w:ascii="Arial" w:hAnsi="Arial" w:cs="Arial"/>
+          <w:i/>
+          <w:iCs/>
+          <w:sz w:val="28"/>
+          <w:szCs w:val="28"/>
+        </w:rPr>
+        <w:t>trigger_period</w:t>
+      </w:r>
+      <w:proofErr w:type="spellEnd"/>
+      <w:r>
+        <w:rPr>
+          <w:rFonts w:ascii="Arial" w:hAnsi="Arial" w:cs="Arial"/>
+          <w:i/>
+          <w:iCs/>
+          <w:sz w:val="28"/>
+          <w:szCs w:val="28"/>
+        </w:rPr>
+        <w:t xml:space="preserve"> </w:t>
+      </w:r>
+      <w:r>
+        <w:rPr>
+          <w:rFonts w:ascii="Arial" w:hAnsi="Arial" w:cs="Arial"/>
+          <w:sz w:val="28"/>
+          <w:szCs w:val="28"/>
+        </w:rPr>
+        <w:t xml:space="preserve">a partire dal valore presente nel campo </w:t>
+      </w:r>
+      <w:proofErr w:type="spellStart"/>
+      <w:r>
+        <w:rPr>
+          <w:rFonts w:ascii="Arial" w:hAnsi="Arial" w:cs="Arial"/>
+          <w:i/>
+          <w:iCs/>
+          <w:sz w:val="28"/>
+          <w:szCs w:val="28"/>
+        </w:rPr>
+        <w:t>timestamp</w:t>
+      </w:r>
+      <w:proofErr w:type="spellEnd"/>
+      <w:r>
+        <w:rPr>
+          <w:rFonts w:ascii="Arial" w:hAnsi="Arial" w:cs="Arial"/>
+          <w:sz w:val="28"/>
+          <w:szCs w:val="28"/>
+        </w:rPr>
+        <w:t>. Se ciò si dovesse verificare allora l’istanza provvederebbe alla costruzione del messaggio Kafka inserendo quelle specifiche entries</w:t>
+      </w:r>
+      <w:r>
+        <w:rPr>
+          <w:rFonts w:ascii="Arial" w:hAnsi="Arial" w:cs="Arial"/>
+          <w:sz w:val="28"/>
+          <w:szCs w:val="28"/>
+        </w:rPr>
+        <w:t>.</w:t>
+      </w:r>
+      <w:r>
+        <w:rPr>
+          <w:rFonts w:ascii="Arial" w:hAnsi="Arial" w:cs="Arial"/>
+          <w:sz w:val="28"/>
+          <w:szCs w:val="28"/>
+        </w:rPr>
+        <w:t xml:space="preserve"> Il campo </w:t>
+      </w:r>
+      <w:proofErr w:type="spellStart"/>
+      <w:r>
+        <w:rPr>
+          <w:rFonts w:ascii="Arial" w:hAnsi="Arial" w:cs="Arial"/>
+          <w:i/>
+          <w:iCs/>
+          <w:sz w:val="28"/>
+          <w:szCs w:val="28"/>
+        </w:rPr>
+        <w:t>timestamp</w:t>
+      </w:r>
+      <w:proofErr w:type="spellEnd"/>
+      <w:r>
+        <w:rPr>
+          <w:rFonts w:ascii="Arial" w:hAnsi="Arial" w:cs="Arial"/>
+          <w:i/>
+          <w:iCs/>
+          <w:sz w:val="28"/>
+          <w:szCs w:val="28"/>
+        </w:rPr>
+        <w:t xml:space="preserve"> </w:t>
+      </w:r>
+      <w:r>
+        <w:rPr>
+          <w:rFonts w:ascii="Arial" w:hAnsi="Arial" w:cs="Arial"/>
+          <w:sz w:val="28"/>
+          <w:szCs w:val="28"/>
+        </w:rPr>
+        <w:t>verrà aggiornato solo quando l’istanza del WMS riceverà da Kafka l’</w:t>
+      </w:r>
+      <w:proofErr w:type="spellStart"/>
+      <w:r>
+        <w:rPr>
+          <w:rFonts w:ascii="Arial" w:hAnsi="Arial" w:cs="Arial"/>
+          <w:sz w:val="28"/>
+          <w:szCs w:val="28"/>
+        </w:rPr>
+        <w:t>ack</w:t>
+      </w:r>
+      <w:proofErr w:type="spellEnd"/>
+      <w:r>
+        <w:rPr>
+          <w:rFonts w:ascii="Arial" w:hAnsi="Arial" w:cs="Arial"/>
+          <w:sz w:val="28"/>
+          <w:szCs w:val="28"/>
+        </w:rPr>
+        <w:t xml:space="preserve"> della corretta consegna.</w:t>
+      </w:r>
+    </w:p>
+    <w:p>
+      <w:pPr>
+        <w:ind w:left="360"/>
+        <w:rPr>
+          <w:rFonts w:ascii="Arial" w:hAnsi="Arial" w:cs="Arial"/>
+          <w:sz w:val="28"/>
+          <w:szCs w:val="28"/>
+        </w:rPr>
+      </w:pPr>
+      <w:r>
+        <w:rPr>
+          <w:rFonts w:ascii="Arial" w:hAnsi="Arial" w:cs="Arial"/>
+          <w:sz w:val="28"/>
+          <w:szCs w:val="28"/>
+        </w:rPr>
+        <w:t>Durante l’attesa potrebbe capitare che un’altra istanza acceda al database e prenda in considerazione le stesse entries considerate nel messaggio Kafka di cui si attende l’</w:t>
+      </w:r>
+      <w:proofErr w:type="spellStart"/>
+      <w:r>
+        <w:rPr>
+          <w:rFonts w:ascii="Arial" w:hAnsi="Arial" w:cs="Arial"/>
+          <w:sz w:val="28"/>
+          <w:szCs w:val="28"/>
+        </w:rPr>
+        <w:t>ack</w:t>
+      </w:r>
+      <w:proofErr w:type="spellEnd"/>
+      <w:r>
+        <w:rPr>
+          <w:rFonts w:ascii="Arial" w:hAnsi="Arial" w:cs="Arial"/>
+          <w:sz w:val="28"/>
+          <w:szCs w:val="28"/>
+        </w:rPr>
+        <w:t xml:space="preserve">, ciò comporterebbe la costruzione di due messaggi Kafka identici in un tempo minore rispetto a quello del </w:t>
+      </w:r>
+      <w:proofErr w:type="spellStart"/>
+      <w:r>
+        <w:rPr>
+          <w:rFonts w:ascii="Arial" w:hAnsi="Arial" w:cs="Arial"/>
+          <w:i/>
+          <w:iCs/>
+          <w:sz w:val="28"/>
+          <w:szCs w:val="28"/>
+        </w:rPr>
+        <w:t>trigger_period</w:t>
+      </w:r>
+      <w:proofErr w:type="spellEnd"/>
+      <w:r>
+        <w:rPr>
+          <w:rFonts w:ascii="Arial" w:hAnsi="Arial" w:cs="Arial"/>
+          <w:i/>
+          <w:iCs/>
+          <w:sz w:val="28"/>
+          <w:szCs w:val="28"/>
+        </w:rPr>
+        <w:t>.</w:t>
+      </w:r>
+    </w:p>
+    <w:p>
+      <w:pPr>
+        <w:ind w:left="360"/>
+        <w:rPr>
+          <w:rFonts w:ascii="Arial" w:hAnsi="Arial" w:cs="Arial"/>
+          <w:sz w:val="28"/>
+          <w:szCs w:val="28"/>
+        </w:rPr>
+      </w:pPr>
+      <w:r>
+        <w:rPr>
+          <w:rFonts w:ascii="Arial" w:hAnsi="Arial" w:cs="Arial"/>
+          <w:sz w:val="28"/>
+          <w:szCs w:val="28"/>
+        </w:rPr>
+        <w:t xml:space="preserve">Questo avrebbe come conseguenza la possibilità dell’invio di due notifiche esattamente identiche per lo stesso utente. Per risolvere tale problema, è stato aggiunto un campo booleano </w:t>
+      </w:r>
+      <w:proofErr w:type="spellStart"/>
+      <w:r>
+        <w:rPr>
+          <w:rFonts w:ascii="Arial" w:hAnsi="Arial" w:cs="Arial"/>
+          <w:i/>
+          <w:iCs/>
+          <w:sz w:val="28"/>
+          <w:szCs w:val="28"/>
+        </w:rPr>
+        <w:t>checked</w:t>
+      </w:r>
+      <w:proofErr w:type="spellEnd"/>
+      <w:r>
+        <w:rPr>
+          <w:rFonts w:ascii="Arial" w:hAnsi="Arial" w:cs="Arial"/>
+          <w:sz w:val="28"/>
+          <w:szCs w:val="28"/>
+        </w:rPr>
+        <w:t>,</w:t>
+      </w:r>
+      <w:r>
+        <w:rPr>
+          <w:rFonts w:ascii="Arial" w:hAnsi="Arial" w:cs="Arial"/>
+          <w:i/>
+          <w:iCs/>
+          <w:sz w:val="28"/>
+          <w:szCs w:val="28"/>
+        </w:rPr>
+        <w:t xml:space="preserve"> </w:t>
+      </w:r>
+      <w:r>
+        <w:rPr>
+          <w:rFonts w:ascii="Arial" w:hAnsi="Arial" w:cs="Arial"/>
+          <w:sz w:val="28"/>
+          <w:szCs w:val="28"/>
+        </w:rPr>
+        <w:t>nella tabella del database del WMS, che permette di segnalare che una certa istanza ha già preso in considerazione quella specifica entry, ha costruito un messaggio Kafka e ne attende l’</w:t>
+      </w:r>
+      <w:proofErr w:type="spellStart"/>
+      <w:r>
+        <w:rPr>
+          <w:rFonts w:ascii="Arial" w:hAnsi="Arial" w:cs="Arial"/>
+          <w:sz w:val="28"/>
+          <w:szCs w:val="28"/>
+        </w:rPr>
+        <w:t>ack</w:t>
+      </w:r>
+      <w:proofErr w:type="spellEnd"/>
+      <w:r>
+        <w:rPr>
+          <w:rFonts w:ascii="Arial" w:hAnsi="Arial" w:cs="Arial"/>
+          <w:sz w:val="28"/>
+          <w:szCs w:val="28"/>
+        </w:rPr>
+        <w:t>.</w:t>
+      </w:r>
+    </w:p>
+    <w:p>
+      <w:pPr>
+        <w:ind w:left="360"/>
+        <w:rPr>
+          <w:rFonts w:ascii="Arial" w:hAnsi="Arial" w:cs="Arial"/>
+          <w:sz w:val="28"/>
+          <w:szCs w:val="28"/>
+        </w:rPr>
+      </w:pPr>
+      <w:r>
+        <w:rPr>
+          <w:rFonts w:ascii="Arial" w:hAnsi="Arial" w:cs="Arial"/>
+          <w:sz w:val="28"/>
+          <w:szCs w:val="28"/>
+        </w:rPr>
+        <w:t>Infine, anche lo User Manager è stato implementato in modo tale da essere replicabile, poiché vi è un database condiviso fra tutti gli UM service. Inoltre, avendo implementato un meccanismo di autenticazione basato sull’utilizzo di un token JWT, il quale viene incluso nell’</w:t>
+      </w:r>
+      <w:proofErr w:type="spellStart"/>
+      <w:r>
+        <w:rPr>
+          <w:rFonts w:ascii="Arial" w:hAnsi="Arial" w:cs="Arial"/>
+          <w:sz w:val="28"/>
+          <w:szCs w:val="28"/>
+        </w:rPr>
+        <w:t>header</w:t>
+      </w:r>
+      <w:proofErr w:type="spellEnd"/>
+      <w:r>
+        <w:rPr>
+          <w:rFonts w:ascii="Arial" w:hAnsi="Arial" w:cs="Arial"/>
+          <w:sz w:val="28"/>
+          <w:szCs w:val="28"/>
+        </w:rPr>
+        <w:t xml:space="preserve"> http </w:t>
+      </w:r>
+      <w:r>
+        <w:rPr>
+          <w:rFonts w:ascii="Arial" w:hAnsi="Arial" w:cs="Arial"/>
+          <w:sz w:val="28"/>
+          <w:szCs w:val="28"/>
+        </w:rPr>
+        <w:t>di ogni</w:t>
+      </w:r>
+      <w:r>
+        <w:rPr>
+          <w:rFonts w:ascii="Arial" w:hAnsi="Arial" w:cs="Arial"/>
+          <w:sz w:val="28"/>
+          <w:szCs w:val="28"/>
+        </w:rPr>
+        <w:t xml:space="preserve"> richiesta</w:t>
+      </w:r>
+      <w:r>
+        <w:rPr>
+          <w:rFonts w:ascii="Arial" w:hAnsi="Arial" w:cs="Arial"/>
+          <w:sz w:val="28"/>
+          <w:szCs w:val="28"/>
+        </w:rPr>
+        <w:t xml:space="preserve"> proveniente dal client</w:t>
+      </w:r>
+      <w:r>
+        <w:rPr>
+          <w:rFonts w:ascii="Arial" w:hAnsi="Arial" w:cs="Arial"/>
+          <w:sz w:val="28"/>
+          <w:szCs w:val="28"/>
+        </w:rPr>
+        <w:t xml:space="preserve">, </w:t>
+      </w:r>
+      <w:r>
+        <w:rPr>
+          <w:rFonts w:ascii="Arial" w:hAnsi="Arial" w:cs="Arial"/>
+          <w:sz w:val="28"/>
+          <w:szCs w:val="28"/>
+        </w:rPr>
+        <w:t xml:space="preserve">ciascuna </w:t>
+      </w:r>
+      <w:r>
+        <w:rPr>
+          <w:rFonts w:ascii="Arial" w:hAnsi="Arial" w:cs="Arial"/>
+          <w:sz w:val="28"/>
+          <w:szCs w:val="28"/>
+        </w:rPr>
+        <w:t>replica potrà autenticare l’utente senza che venga instaurata una sessione.</w:t>
+      </w:r>
+    </w:p>
+    <w:p>
+      <w:pPr>
+        <w:ind w:left="360"/>
+        <w:rPr>
+          <w:rFonts w:ascii="Arial" w:hAnsi="Arial" w:cs="Arial"/>
+          <w:sz w:val="28"/>
+          <w:szCs w:val="28"/>
+        </w:rPr>
+      </w:pPr>
+    </w:p>
+    <w:p>
+      <w:pPr>
+        <w:ind w:left="360"/>
+        <w:rPr>
+          <w:rFonts w:ascii="Arial" w:hAnsi="Arial" w:cs="Arial"/>
+          <w:sz w:val="28"/>
+          <w:szCs w:val="28"/>
+        </w:rPr>
+      </w:pPr>
+    </w:p>
+    <w:p>
+      <w:pPr>
+        <w:ind w:left="360"/>
+        <w:rPr>
+          <w:rFonts w:ascii="Arial" w:hAnsi="Arial" w:cs="Arial"/>
+          <w:sz w:val="28"/>
+          <w:szCs w:val="28"/>
+        </w:rPr>
+      </w:pPr>
+    </w:p>
+    <w:p>
+      <w:pPr>
+        <w:ind w:left="360"/>
+        <w:rPr>
+          <w:rFonts w:ascii="Arial" w:hAnsi="Arial" w:cs="Arial"/>
+          <w:sz w:val="28"/>
+          <w:szCs w:val="28"/>
+        </w:rPr>
+      </w:pPr>
+    </w:p>
+    <w:p>
+      <w:pPr>
+        <w:ind w:left="360"/>
+        <w:rPr>
+          <w:rFonts w:ascii="Times New Roman" w:hAnsi="Times New Roman" w:cs="Times New Roman"/>
+          <w:b/>
+          <w:bCs/>
+          <w:sz w:val="32"/>
+          <w:szCs w:val="32"/>
+        </w:rPr>
+      </w:pPr>
+      <w:r>
+        <w:rPr>
+          <w:rFonts w:ascii="Times New Roman" w:hAnsi="Times New Roman" w:cs="Times New Roman"/>
+          <w:b/>
+          <w:bCs/>
+          <w:sz w:val="32"/>
+          <w:szCs w:val="32"/>
+        </w:rPr>
+        <w:lastRenderedPageBreak/>
+        <w:t>3.</w:t>
+      </w:r>
+      <w:r>
+        <w:rPr>
+          <w:rFonts w:ascii="Times New Roman" w:hAnsi="Times New Roman" w:cs="Times New Roman"/>
+          <w:b/>
+          <w:bCs/>
+          <w:sz w:val="32"/>
+          <w:szCs w:val="32"/>
+        </w:rPr>
+        <w:t>3</w:t>
+      </w:r>
+      <w:r>
+        <w:rPr>
+          <w:rFonts w:ascii="Times New Roman" w:hAnsi="Times New Roman" w:cs="Times New Roman"/>
+          <w:b/>
+          <w:bCs/>
+          <w:sz w:val="32"/>
+          <w:szCs w:val="32"/>
+        </w:rPr>
+        <w:t xml:space="preserve">) </w:t>
+      </w:r>
+      <w:r>
+        <w:rPr>
+          <w:rFonts w:ascii="Times New Roman" w:hAnsi="Times New Roman" w:cs="Times New Roman"/>
+          <w:b/>
+          <w:bCs/>
+          <w:sz w:val="32"/>
+          <w:szCs w:val="32"/>
+        </w:rPr>
+        <w:t>Comunicazioni</w:t>
+      </w:r>
+    </w:p>
+    <w:p>
+      <w:pPr>
+        <w:ind w:left="360"/>
+        <w:rPr>
+          <w:rFonts w:ascii="Arial" w:hAnsi="Arial" w:cs="Arial"/>
+          <w:sz w:val="28"/>
+          <w:szCs w:val="28"/>
+        </w:rPr>
+      </w:pPr>
+      <w:r>
+        <w:rPr>
+          <w:rFonts w:ascii="Arial" w:hAnsi="Arial" w:cs="Arial"/>
+          <w:sz w:val="28"/>
+          <w:szCs w:val="28"/>
+        </w:rPr>
+        <w:t>Le tecno</w:t>
+      </w:r>
+      <w:r>
+        <w:rPr>
+          <w:rFonts w:ascii="Arial" w:hAnsi="Arial" w:cs="Arial"/>
+          <w:sz w:val="28"/>
+          <w:szCs w:val="28"/>
+        </w:rPr>
+        <w:t xml:space="preserve">logie di comunicazione che sono state </w:t>
+      </w:r>
+      <w:r>
+        <w:rPr>
+          <w:rFonts w:ascii="Arial" w:hAnsi="Arial" w:cs="Arial"/>
+          <w:sz w:val="28"/>
+          <w:szCs w:val="28"/>
+        </w:rPr>
+        <w:t>sfruttate</w:t>
+      </w:r>
+      <w:r>
+        <w:rPr>
+          <w:rFonts w:ascii="Arial" w:hAnsi="Arial" w:cs="Arial"/>
+          <w:sz w:val="28"/>
+          <w:szCs w:val="28"/>
+        </w:rPr>
+        <w:t xml:space="preserve"> sono: </w:t>
+      </w:r>
+    </w:p>
+    <w:p>
+      <w:pPr>
+        <w:pStyle w:val="Paragrafoelenco"/>
+        <w:numPr>
+          <w:ilvl w:val="0"/>
+          <w:numId w:val="6"/>
+        </w:numPr>
+        <w:rPr>
+          <w:rFonts w:ascii="Arial" w:hAnsi="Arial" w:cs="Arial"/>
+          <w:b/>
+          <w:bCs/>
+          <w:sz w:val="28"/>
+          <w:szCs w:val="28"/>
+        </w:rPr>
+      </w:pPr>
+      <w:r>
+        <w:rPr>
+          <w:rFonts w:ascii="Arial" w:hAnsi="Arial" w:cs="Arial"/>
+          <w:b/>
+          <w:bCs/>
+          <w:sz w:val="28"/>
+          <w:szCs w:val="28"/>
+        </w:rPr>
+        <w:t>REST API</w:t>
+      </w:r>
+    </w:p>
+    <w:p>
+      <w:pPr>
+        <w:pStyle w:val="Paragrafoelenco"/>
+        <w:rPr>
+          <w:rFonts w:ascii="Arial" w:hAnsi="Arial" w:cs="Arial"/>
+          <w:b/>
+          <w:bCs/>
+          <w:sz w:val="8"/>
+          <w:szCs w:val="8"/>
+        </w:rPr>
+      </w:pPr>
+    </w:p>
+    <w:p>
+      <w:pPr>
+        <w:pStyle w:val="Paragrafoelenco"/>
+        <w:numPr>
+          <w:ilvl w:val="0"/>
+          <w:numId w:val="6"/>
+        </w:numPr>
+        <w:rPr>
+          <w:rFonts w:ascii="Arial" w:hAnsi="Arial" w:cs="Arial"/>
+          <w:b/>
+          <w:bCs/>
+          <w:sz w:val="28"/>
+          <w:szCs w:val="28"/>
+        </w:rPr>
+      </w:pPr>
+      <w:proofErr w:type="spellStart"/>
+      <w:r>
+        <w:rPr>
+          <w:rFonts w:ascii="Arial" w:hAnsi="Arial" w:cs="Arial"/>
+          <w:b/>
+          <w:bCs/>
+          <w:sz w:val="28"/>
+          <w:szCs w:val="28"/>
+        </w:rPr>
+        <w:t>gRPC</w:t>
+      </w:r>
+      <w:proofErr w:type="spellEnd"/>
+    </w:p>
+    <w:p>
+      <w:pPr>
+        <w:pStyle w:val="Paragrafoelenco"/>
+        <w:rPr>
+          <w:rFonts w:ascii="Arial" w:hAnsi="Arial" w:cs="Arial"/>
+          <w:b/>
+          <w:bCs/>
+          <w:sz w:val="8"/>
+          <w:szCs w:val="8"/>
+        </w:rPr>
+      </w:pPr>
+    </w:p>
+    <w:p>
+      <w:pPr>
+        <w:pStyle w:val="Paragrafoelenco"/>
+        <w:numPr>
+          <w:ilvl w:val="0"/>
+          <w:numId w:val="6"/>
+        </w:numPr>
+        <w:rPr>
+          <w:rFonts w:ascii="Arial" w:hAnsi="Arial" w:cs="Arial"/>
+          <w:b/>
+          <w:bCs/>
+          <w:sz w:val="28"/>
+          <w:szCs w:val="28"/>
+        </w:rPr>
+      </w:pPr>
+      <w:r>
+        <w:rPr>
+          <w:rFonts w:ascii="Arial" w:hAnsi="Arial" w:cs="Arial"/>
+          <w:b/>
+          <w:bCs/>
+          <w:sz w:val="28"/>
+          <w:szCs w:val="28"/>
+        </w:rPr>
+        <w:t xml:space="preserve">Apache </w:t>
+      </w:r>
+      <w:r>
+        <w:rPr>
+          <w:rFonts w:ascii="Arial" w:hAnsi="Arial" w:cs="Arial"/>
+          <w:b/>
+          <w:bCs/>
+          <w:sz w:val="28"/>
+          <w:szCs w:val="28"/>
+        </w:rPr>
+        <w:t>Kafka</w:t>
+      </w:r>
+      <w:r>
+        <w:rPr>
+          <w:rFonts w:ascii="Arial" w:hAnsi="Arial" w:cs="Arial"/>
+          <w:b/>
+          <w:bCs/>
+          <w:sz w:val="28"/>
+          <w:szCs w:val="28"/>
+        </w:rPr>
+        <w:t xml:space="preserve"> Message</w:t>
+      </w:r>
+    </w:p>
+    <w:p>
+      <w:pPr>
+        <w:pStyle w:val="Paragrafoelenco"/>
+        <w:rPr>
+          <w:rFonts w:ascii="Arial" w:hAnsi="Arial" w:cs="Arial"/>
+          <w:b/>
+          <w:bCs/>
+          <w:sz w:val="28"/>
+          <w:szCs w:val="28"/>
+        </w:rPr>
+      </w:pPr>
+    </w:p>
+    <w:p>
+      <w:pPr>
+        <w:ind w:left="360"/>
+        <w:rPr>
+          <w:rFonts w:ascii="Arial" w:hAnsi="Arial" w:cs="Arial"/>
+          <w:sz w:val="28"/>
+          <w:szCs w:val="28"/>
+        </w:rPr>
+      </w:pPr>
+      <w:r>
+        <w:rPr>
+          <w:rFonts w:ascii="Arial" w:hAnsi="Arial" w:cs="Arial"/>
+          <w:sz w:val="28"/>
+          <w:szCs w:val="28"/>
+        </w:rPr>
+        <w:t xml:space="preserve">La comunicazione REST API viene utilizzata dal client (e.g. </w:t>
+      </w:r>
+      <w:proofErr w:type="spellStart"/>
+      <w:r>
+        <w:rPr>
+          <w:rFonts w:ascii="Arial" w:hAnsi="Arial" w:cs="Arial"/>
+          <w:i/>
+          <w:iCs/>
+          <w:sz w:val="28"/>
+          <w:szCs w:val="28"/>
+        </w:rPr>
+        <w:t>Postman</w:t>
+      </w:r>
+      <w:proofErr w:type="spellEnd"/>
+      <w:r>
+        <w:rPr>
+          <w:rFonts w:ascii="Arial" w:hAnsi="Arial" w:cs="Arial"/>
+          <w:i/>
+          <w:iCs/>
+          <w:sz w:val="28"/>
+          <w:szCs w:val="28"/>
+        </w:rPr>
+        <w:t>)</w:t>
+      </w:r>
+      <w:r>
+        <w:rPr>
+          <w:rFonts w:ascii="Arial" w:hAnsi="Arial" w:cs="Arial"/>
+          <w:sz w:val="28"/>
+          <w:szCs w:val="28"/>
+        </w:rPr>
+        <w:t xml:space="preserve"> cosicché le richieste dell’utente possano arrivare </w:t>
+      </w:r>
+      <w:proofErr w:type="spellStart"/>
+      <w:r>
+        <w:rPr>
+          <w:rFonts w:ascii="Arial" w:hAnsi="Arial" w:cs="Arial"/>
+          <w:sz w:val="28"/>
+          <w:szCs w:val="28"/>
+        </w:rPr>
+        <w:t>all’api</w:t>
+      </w:r>
+      <w:proofErr w:type="spellEnd"/>
+      <w:r>
+        <w:rPr>
+          <w:rFonts w:ascii="Arial" w:hAnsi="Arial" w:cs="Arial"/>
+          <w:sz w:val="28"/>
+          <w:szCs w:val="28"/>
+        </w:rPr>
+        <w:t xml:space="preserve"> gateway </w:t>
+      </w:r>
+      <w:proofErr w:type="spellStart"/>
+      <w:r>
+        <w:rPr>
+          <w:rFonts w:ascii="Arial" w:hAnsi="Arial" w:cs="Arial"/>
+          <w:i/>
+          <w:iCs/>
+          <w:sz w:val="28"/>
+          <w:szCs w:val="28"/>
+        </w:rPr>
+        <w:t>nginx</w:t>
+      </w:r>
+      <w:proofErr w:type="spellEnd"/>
+      <w:r>
+        <w:rPr>
+          <w:rFonts w:ascii="Arial" w:hAnsi="Arial" w:cs="Arial"/>
+          <w:sz w:val="28"/>
+          <w:szCs w:val="28"/>
+        </w:rPr>
+        <w:t xml:space="preserve">, a sua volta </w:t>
+      </w:r>
+      <w:proofErr w:type="spellStart"/>
+      <w:r>
+        <w:rPr>
+          <w:rFonts w:ascii="Arial" w:hAnsi="Arial" w:cs="Arial"/>
+          <w:sz w:val="28"/>
+          <w:szCs w:val="28"/>
+        </w:rPr>
+        <w:t>nginx</w:t>
+      </w:r>
+      <w:proofErr w:type="spellEnd"/>
+      <w:r>
+        <w:rPr>
+          <w:rFonts w:ascii="Arial" w:hAnsi="Arial" w:cs="Arial"/>
+          <w:sz w:val="28"/>
+          <w:szCs w:val="28"/>
+        </w:rPr>
+        <w:t xml:space="preserve"> sfruttare REST API per comunicare con i microservizi WMS, UM ed SLA manager, infine, anche </w:t>
+      </w:r>
+      <w:proofErr w:type="spellStart"/>
+      <w:r>
+        <w:rPr>
+          <w:rFonts w:ascii="Arial" w:hAnsi="Arial" w:cs="Arial"/>
+          <w:sz w:val="28"/>
+          <w:szCs w:val="28"/>
+        </w:rPr>
+        <w:t>Prometheus</w:t>
+      </w:r>
+      <w:proofErr w:type="spellEnd"/>
+      <w:r>
+        <w:rPr>
+          <w:rFonts w:ascii="Arial" w:hAnsi="Arial" w:cs="Arial"/>
+          <w:sz w:val="28"/>
+          <w:szCs w:val="28"/>
+        </w:rPr>
+        <w:t xml:space="preserve"> sfrutta tale tecnologia per effettuare lo </w:t>
+      </w:r>
+      <w:proofErr w:type="spellStart"/>
+      <w:r>
+        <w:rPr>
+          <w:rFonts w:ascii="Arial" w:hAnsi="Arial" w:cs="Arial"/>
+          <w:sz w:val="28"/>
+          <w:szCs w:val="28"/>
+        </w:rPr>
+        <w:t>scraping</w:t>
+      </w:r>
+      <w:proofErr w:type="spellEnd"/>
+      <w:r>
+        <w:rPr>
+          <w:rFonts w:ascii="Arial" w:hAnsi="Arial" w:cs="Arial"/>
+          <w:sz w:val="28"/>
+          <w:szCs w:val="28"/>
+        </w:rPr>
+        <w:t xml:space="preserve"> delle metriche. È stat</w:t>
+      </w:r>
+      <w:r>
+        <w:rPr>
+          <w:rFonts w:ascii="Arial" w:hAnsi="Arial" w:cs="Arial"/>
+          <w:sz w:val="28"/>
+          <w:szCs w:val="28"/>
+        </w:rPr>
+        <w:t>a</w:t>
+      </w:r>
+      <w:r>
+        <w:rPr>
+          <w:rFonts w:ascii="Arial" w:hAnsi="Arial" w:cs="Arial"/>
+          <w:sz w:val="28"/>
+          <w:szCs w:val="28"/>
+        </w:rPr>
+        <w:t xml:space="preserve"> scelta tale tecnologia per via della sua semplicità e per l’alta disponibilità di client già esistenti che eseguono richieste REST API. Nei cinque microservizi sviluppati nel sistema in esame (visibili in giallo nella figura 1 </w:t>
+      </w:r>
+      <w:r>
+        <w:rPr>
+          <w:rFonts w:ascii="Arial" w:hAnsi="Arial" w:cs="Arial"/>
+          <w:i/>
+          <w:iCs/>
+          <w:sz w:val="28"/>
+          <w:szCs w:val="28"/>
+        </w:rPr>
+        <w:t>Architettura del sistema</w:t>
+      </w:r>
+      <w:r>
+        <w:rPr>
+          <w:rFonts w:ascii="Arial" w:hAnsi="Arial" w:cs="Arial"/>
+          <w:sz w:val="28"/>
+          <w:szCs w:val="28"/>
+        </w:rPr>
+        <w:t xml:space="preserve">) è stato implementato un server </w:t>
+      </w:r>
+      <w:proofErr w:type="spellStart"/>
+      <w:r>
+        <w:rPr>
+          <w:rFonts w:ascii="Arial" w:hAnsi="Arial" w:cs="Arial"/>
+          <w:sz w:val="28"/>
+          <w:szCs w:val="28"/>
+        </w:rPr>
+        <w:t>Fl</w:t>
+      </w:r>
+      <w:r>
+        <w:rPr>
+          <w:rFonts w:ascii="Arial" w:hAnsi="Arial" w:cs="Arial"/>
+          <w:sz w:val="28"/>
+          <w:szCs w:val="28"/>
+        </w:rPr>
+        <w:t>a</w:t>
+      </w:r>
+      <w:r>
+        <w:rPr>
+          <w:rFonts w:ascii="Arial" w:hAnsi="Arial" w:cs="Arial"/>
+          <w:sz w:val="28"/>
+          <w:szCs w:val="28"/>
+        </w:rPr>
+        <w:t>sk</w:t>
+      </w:r>
+      <w:proofErr w:type="spellEnd"/>
+      <w:r>
+        <w:rPr>
+          <w:rFonts w:ascii="Arial" w:hAnsi="Arial" w:cs="Arial"/>
+          <w:sz w:val="28"/>
+          <w:szCs w:val="28"/>
+        </w:rPr>
+        <w:t xml:space="preserve"> per esporre gli endpoint dei rispettivi microservizi.</w:t>
+      </w:r>
+    </w:p>
+    <w:p>
+      <w:pPr>
+        <w:ind w:left="360"/>
+        <w:rPr>
+          <w:rFonts w:ascii="Arial" w:hAnsi="Arial" w:cs="Arial"/>
+          <w:sz w:val="28"/>
+          <w:szCs w:val="28"/>
+        </w:rPr>
+      </w:pPr>
+      <w:r>
+        <w:rPr>
+          <w:rFonts w:ascii="Arial" w:hAnsi="Arial" w:cs="Arial"/>
+          <w:sz w:val="28"/>
+          <w:szCs w:val="28"/>
+        </w:rPr>
+        <w:t xml:space="preserve">La </w:t>
+      </w:r>
+      <w:r>
+        <w:rPr>
+          <w:rFonts w:ascii="Arial" w:hAnsi="Arial" w:cs="Arial"/>
+          <w:sz w:val="28"/>
+          <w:szCs w:val="28"/>
+        </w:rPr>
+        <w:t>tecnologia</w:t>
+      </w:r>
+      <w:r>
+        <w:rPr>
+          <w:rFonts w:ascii="Arial" w:hAnsi="Arial" w:cs="Arial"/>
+          <w:sz w:val="28"/>
+          <w:szCs w:val="28"/>
+        </w:rPr>
+        <w:t xml:space="preserve"> </w:t>
+      </w:r>
+      <w:proofErr w:type="spellStart"/>
+      <w:r>
+        <w:rPr>
+          <w:rFonts w:ascii="Arial" w:hAnsi="Arial" w:cs="Arial"/>
+          <w:sz w:val="28"/>
+          <w:szCs w:val="28"/>
+        </w:rPr>
+        <w:t>gRPC</w:t>
+      </w:r>
+      <w:proofErr w:type="spellEnd"/>
+      <w:r>
+        <w:rPr>
+          <w:rFonts w:ascii="Arial" w:hAnsi="Arial" w:cs="Arial"/>
+          <w:sz w:val="28"/>
+          <w:szCs w:val="28"/>
+        </w:rPr>
+        <w:t xml:space="preserve"> viene </w:t>
+      </w:r>
+      <w:r>
+        <w:rPr>
+          <w:rFonts w:ascii="Arial" w:hAnsi="Arial" w:cs="Arial"/>
+          <w:sz w:val="28"/>
+          <w:szCs w:val="28"/>
+        </w:rPr>
+        <w:t xml:space="preserve">utilizzata come comunicazione interna del sistema, ovvero per creare un canale da WMS a User Manager per verificare l’utente tramite l’utilizzo del token JWT, passato come parametro della richiesta </w:t>
+      </w:r>
+      <w:proofErr w:type="spellStart"/>
+      <w:r>
+        <w:rPr>
+          <w:rFonts w:ascii="Arial" w:hAnsi="Arial" w:cs="Arial"/>
+          <w:sz w:val="28"/>
+          <w:szCs w:val="28"/>
+        </w:rPr>
+        <w:t>gRPC</w:t>
+      </w:r>
+      <w:proofErr w:type="spellEnd"/>
+      <w:r>
+        <w:rPr>
+          <w:rFonts w:ascii="Arial" w:hAnsi="Arial" w:cs="Arial"/>
+          <w:sz w:val="28"/>
+          <w:szCs w:val="28"/>
+        </w:rPr>
+        <w:t xml:space="preserve">. Inoltre, è utilizzata per far comunicare il </w:t>
+      </w:r>
+      <w:proofErr w:type="spellStart"/>
+      <w:r>
+        <w:rPr>
+          <w:rFonts w:ascii="Arial" w:hAnsi="Arial" w:cs="Arial"/>
+          <w:sz w:val="28"/>
+          <w:szCs w:val="28"/>
+        </w:rPr>
+        <w:t>Notifier</w:t>
+      </w:r>
+      <w:proofErr w:type="spellEnd"/>
+      <w:r>
+        <w:rPr>
+          <w:rFonts w:ascii="Arial" w:hAnsi="Arial" w:cs="Arial"/>
+          <w:sz w:val="28"/>
+          <w:szCs w:val="28"/>
+        </w:rPr>
+        <w:t xml:space="preserve"> con l’UM al fine di ottenere l’indirizzo e-mail dell’utente.</w:t>
+      </w:r>
+      <w:r>
+        <w:rPr>
+          <w:rFonts w:ascii="Arial" w:hAnsi="Arial" w:cs="Arial"/>
+          <w:sz w:val="28"/>
+          <w:szCs w:val="28"/>
+        </w:rPr>
+        <w:t xml:space="preserve"> È stata scelta questa tecnologia perché permette di avere alte prestazioni e non ha la necessità di esporre degli endpoint. Inoltre, il programmatore non si occupa degli aspetti espliciti della comunicazione, ma solo di definire le interfacce delle procedure remote, richiamandole come delle funzioni locali. Ciò rende più snella e chiara l’interazione tra i microservizi.</w:t>
+      </w:r>
+    </w:p>
+    <w:p>
+      <w:pPr>
+        <w:ind w:left="360"/>
+        <w:rPr>
+          <w:rFonts w:ascii="Arial" w:hAnsi="Arial" w:cs="Arial"/>
+          <w:sz w:val="28"/>
+          <w:szCs w:val="28"/>
+        </w:rPr>
+      </w:pPr>
+      <w:r>
+        <w:rPr>
+          <w:rFonts w:ascii="Arial" w:hAnsi="Arial" w:cs="Arial"/>
+          <w:sz w:val="28"/>
+          <w:szCs w:val="28"/>
+        </w:rPr>
+        <w:t>La tecnologia Apache Kafka Message è stata già discussa, in questo paragrafo è spiegato come vengono costruiti i messaggi Kafka</w:t>
+      </w:r>
+      <w:r>
+        <w:rPr>
+          <w:rFonts w:ascii="Arial" w:hAnsi="Arial" w:cs="Arial"/>
+          <w:sz w:val="28"/>
+          <w:szCs w:val="28"/>
+        </w:rPr>
+        <w:t xml:space="preserve"> da pubblicare sui </w:t>
+      </w:r>
+      <w:proofErr w:type="spellStart"/>
+      <w:r>
+        <w:rPr>
+          <w:rFonts w:ascii="Arial" w:hAnsi="Arial" w:cs="Arial"/>
+          <w:sz w:val="28"/>
+          <w:szCs w:val="28"/>
+        </w:rPr>
+        <w:t>topic</w:t>
+      </w:r>
+      <w:proofErr w:type="spellEnd"/>
+      <w:r>
+        <w:rPr>
+          <w:rFonts w:ascii="Arial" w:hAnsi="Arial" w:cs="Arial"/>
+          <w:sz w:val="28"/>
+          <w:szCs w:val="28"/>
+        </w:rPr>
+        <w:t xml:space="preserve"> </w:t>
+      </w:r>
+      <w:proofErr w:type="spellStart"/>
+      <w:r>
+        <w:rPr>
+          <w:rFonts w:ascii="Arial" w:hAnsi="Arial" w:cs="Arial"/>
+          <w:i/>
+          <w:iCs/>
+          <w:sz w:val="28"/>
+          <w:szCs w:val="28"/>
+        </w:rPr>
+        <w:t>event_update</w:t>
+      </w:r>
+      <w:proofErr w:type="spellEnd"/>
+      <w:r>
+        <w:rPr>
+          <w:rFonts w:ascii="Arial" w:hAnsi="Arial" w:cs="Arial"/>
+          <w:i/>
+          <w:iCs/>
+          <w:sz w:val="28"/>
+          <w:szCs w:val="28"/>
+        </w:rPr>
+        <w:t xml:space="preserve"> </w:t>
+      </w:r>
+      <w:proofErr w:type="gramStart"/>
+      <w:r>
+        <w:rPr>
+          <w:rFonts w:ascii="Arial" w:hAnsi="Arial" w:cs="Arial"/>
+          <w:sz w:val="28"/>
+          <w:szCs w:val="28"/>
+        </w:rPr>
+        <w:t>e</w:t>
+      </w:r>
+      <w:proofErr w:type="gramEnd"/>
+      <w:r>
+        <w:rPr>
+          <w:rFonts w:ascii="Arial" w:hAnsi="Arial" w:cs="Arial"/>
+          <w:sz w:val="28"/>
+          <w:szCs w:val="28"/>
+        </w:rPr>
+        <w:t xml:space="preserve"> </w:t>
+      </w:r>
+      <w:proofErr w:type="spellStart"/>
+      <w:r>
+        <w:rPr>
+          <w:rFonts w:ascii="Arial" w:hAnsi="Arial" w:cs="Arial"/>
+          <w:i/>
+          <w:iCs/>
+          <w:sz w:val="28"/>
+          <w:szCs w:val="28"/>
+        </w:rPr>
+        <w:t>event_to_be_notified</w:t>
+      </w:r>
+      <w:proofErr w:type="spellEnd"/>
+      <w:r>
+        <w:rPr>
+          <w:rFonts w:ascii="Arial" w:hAnsi="Arial" w:cs="Arial"/>
+          <w:sz w:val="28"/>
+          <w:szCs w:val="28"/>
+        </w:rPr>
+        <w:t>.</w:t>
+      </w:r>
+    </w:p>
+    <w:p>
+      <w:pPr>
+        <w:ind w:left="360"/>
+        <w:rPr>
+          <w:rFonts w:ascii="Arial" w:hAnsi="Arial" w:cs="Arial"/>
+          <w:sz w:val="28"/>
+          <w:szCs w:val="28"/>
+        </w:rPr>
+      </w:pPr>
+      <w:r>
+        <w:rPr>
+          <w:rFonts w:ascii="Arial" w:hAnsi="Arial" w:cs="Arial"/>
+          <w:sz w:val="28"/>
+          <w:szCs w:val="28"/>
+        </w:rPr>
+        <w:t xml:space="preserve">Il WMS invece di pubblicare un messaggio per ogni entry nel suo database costruisce un messaggio Kafka per città di interesse, ovvero raggruppa tutti gli utenti interessati alla specifica località e aggiunge le regole di ciascun utente. Quindi verranno pubblicati tanti messaggi quante sono le località differenti, anziché il numero di entries. Questo evita di appesantire la comunicazione con il broker </w:t>
+      </w:r>
+      <w:r>
+        <w:rPr>
+          <w:rFonts w:ascii="Arial" w:hAnsi="Arial" w:cs="Arial"/>
+          <w:sz w:val="28"/>
+          <w:szCs w:val="28"/>
+        </w:rPr>
+        <w:t>Kafka.</w:t>
+      </w:r>
+    </w:p>
+    <w:p>
+      <w:pPr>
+        <w:ind w:left="360"/>
+        <w:rPr>
+          <w:rFonts w:ascii="Arial" w:hAnsi="Arial" w:cs="Arial"/>
+          <w:sz w:val="28"/>
+          <w:szCs w:val="28"/>
+        </w:rPr>
+      </w:pPr>
+      <w:r>
+        <w:rPr>
+          <w:rFonts w:ascii="Arial" w:hAnsi="Arial" w:cs="Arial"/>
+          <w:sz w:val="28"/>
+          <w:szCs w:val="28"/>
+        </w:rPr>
+        <w:t xml:space="preserve">Supponendo ci siano dieci utenti interessati alla città di Catania e ognuno specifica dieci parametri da controllare, allora nel database del WMS ci </w:t>
+      </w:r>
+      <w:r>
+        <w:rPr>
+          <w:rFonts w:ascii="Arial" w:hAnsi="Arial" w:cs="Arial"/>
+          <w:sz w:val="28"/>
+          <w:szCs w:val="28"/>
+        </w:rPr>
+        <w:lastRenderedPageBreak/>
+        <w:t xml:space="preserve">saranno dieci entries, una per utente. Dunque, il WMS non costruirà dieci messaggi, bensì essendo tutti gli utenti interessati alla città di Catania costruirà un singolo messaggio contente tutte le informazioni riguardanti gli utenti e le rispettive regole. </w:t>
+      </w:r>
+    </w:p>
+    <w:p>
+      <w:pPr>
+        <w:ind w:left="360"/>
+        <w:rPr>
+          <w:rFonts w:ascii="Arial" w:hAnsi="Arial" w:cs="Arial"/>
+          <w:sz w:val="28"/>
+          <w:szCs w:val="28"/>
+        </w:rPr>
+      </w:pPr>
+      <w:r>
+        <w:rPr>
+          <w:rFonts w:ascii="Arial" w:hAnsi="Arial" w:cs="Arial"/>
+          <w:sz w:val="28"/>
+          <w:szCs w:val="28"/>
+        </w:rPr>
+        <w:t>I</w:t>
+      </w:r>
+      <w:r>
+        <w:rPr>
+          <w:rFonts w:ascii="Arial" w:hAnsi="Arial" w:cs="Arial"/>
+          <w:sz w:val="28"/>
+          <w:szCs w:val="28"/>
+        </w:rPr>
+        <w:t>noltre</w:t>
+      </w:r>
+      <w:r>
+        <w:rPr>
+          <w:rFonts w:ascii="Arial" w:hAnsi="Arial" w:cs="Arial"/>
+          <w:sz w:val="28"/>
+          <w:szCs w:val="28"/>
+        </w:rPr>
+        <w:t>, il messaggio così costruito</w:t>
+      </w:r>
+      <w:r>
+        <w:rPr>
+          <w:rFonts w:ascii="Arial" w:hAnsi="Arial" w:cs="Arial"/>
+          <w:sz w:val="28"/>
+          <w:szCs w:val="28"/>
+        </w:rPr>
+        <w:t xml:space="preserve"> permette al worker, che è sottoscrittore al </w:t>
+      </w:r>
+      <w:proofErr w:type="spellStart"/>
+      <w:r>
+        <w:rPr>
+          <w:rFonts w:ascii="Arial" w:hAnsi="Arial" w:cs="Arial"/>
+          <w:sz w:val="28"/>
+          <w:szCs w:val="28"/>
+        </w:rPr>
+        <w:t>topic</w:t>
+      </w:r>
+      <w:proofErr w:type="spellEnd"/>
+      <w:r>
+        <w:rPr>
+          <w:rFonts w:ascii="Arial" w:hAnsi="Arial" w:cs="Arial"/>
+          <w:sz w:val="28"/>
+          <w:szCs w:val="28"/>
+        </w:rPr>
+        <w:t xml:space="preserve">, di </w:t>
+      </w:r>
+      <w:r>
+        <w:rPr>
+          <w:rFonts w:ascii="Arial" w:hAnsi="Arial" w:cs="Arial"/>
+          <w:sz w:val="28"/>
+          <w:szCs w:val="28"/>
+        </w:rPr>
+        <w:t xml:space="preserve">effettuare </w:t>
+      </w:r>
+      <w:r>
+        <w:rPr>
+          <w:rFonts w:ascii="Arial" w:hAnsi="Arial" w:cs="Arial"/>
+          <w:sz w:val="28"/>
+          <w:szCs w:val="28"/>
+        </w:rPr>
+        <w:t xml:space="preserve">ad </w:t>
+      </w:r>
+      <w:proofErr w:type="spellStart"/>
+      <w:r>
+        <w:rPr>
+          <w:rFonts w:ascii="Arial" w:hAnsi="Arial" w:cs="Arial"/>
+          <w:sz w:val="28"/>
+          <w:szCs w:val="28"/>
+        </w:rPr>
+        <w:t>OpenWeather</w:t>
+      </w:r>
+      <w:proofErr w:type="spellEnd"/>
+      <w:r>
+        <w:rPr>
+          <w:rFonts w:ascii="Arial" w:hAnsi="Arial" w:cs="Arial"/>
+          <w:sz w:val="28"/>
+          <w:szCs w:val="28"/>
+        </w:rPr>
+        <w:t xml:space="preserve"> </w:t>
+      </w:r>
+      <w:r>
+        <w:rPr>
+          <w:rFonts w:ascii="Arial" w:hAnsi="Arial" w:cs="Arial"/>
+          <w:sz w:val="28"/>
+          <w:szCs w:val="28"/>
+        </w:rPr>
+        <w:t>una sola richiesta per città</w:t>
+      </w:r>
+      <w:r>
+        <w:rPr>
+          <w:rFonts w:ascii="Arial" w:hAnsi="Arial" w:cs="Arial"/>
+          <w:sz w:val="28"/>
+          <w:szCs w:val="28"/>
+        </w:rPr>
+        <w:t>.</w:t>
+      </w:r>
+      <w:r>
+        <w:rPr>
+          <w:rFonts w:ascii="Arial" w:hAnsi="Arial" w:cs="Arial"/>
+          <w:sz w:val="28"/>
+          <w:szCs w:val="28"/>
+        </w:rPr>
+        <w:t xml:space="preserve"> </w:t>
+      </w:r>
+      <w:r>
+        <w:rPr>
+          <w:rFonts w:ascii="Arial" w:hAnsi="Arial" w:cs="Arial"/>
+          <w:sz w:val="28"/>
+          <w:szCs w:val="28"/>
+        </w:rPr>
+        <w:t>In questo modo può controllare tutti i parametri specificati da tutti gli utenti interessati a quella città con un’unica richiesta, riducendone al minimo la dipendenza dal servizio esterno.</w:t>
+      </w:r>
+    </w:p>
+    <w:p>
+      <w:pPr>
+        <w:ind w:left="360"/>
+        <w:rPr>
+          <w:rFonts w:ascii="Arial" w:hAnsi="Arial" w:cs="Arial"/>
+          <w:sz w:val="28"/>
+          <w:szCs w:val="28"/>
+        </w:rPr>
+      </w:pPr>
+      <w:r>
+        <w:rPr>
+          <w:rFonts w:ascii="Arial" w:hAnsi="Arial" w:cs="Arial"/>
+          <w:sz w:val="28"/>
+          <w:szCs w:val="28"/>
+        </w:rPr>
+        <w:t>Riprendendo l’esempio precedente, se ognuno dei dieci utenti ha indicato dieci parametri metereologici da controllare, quindi per un totale di cento parametri, il worker potrà verificarli tutti attraverso una singola richiesta.</w:t>
+      </w:r>
+    </w:p>
+    <w:p>
+      <w:pPr>
+        <w:ind w:left="360"/>
+        <w:rPr>
+          <w:rFonts w:ascii="Arial" w:hAnsi="Arial" w:cs="Arial"/>
+          <w:sz w:val="28"/>
+          <w:szCs w:val="28"/>
+        </w:rPr>
+      </w:pPr>
+      <w:r>
+        <w:rPr>
+          <w:rFonts w:ascii="Arial" w:hAnsi="Arial" w:cs="Arial"/>
+          <w:sz w:val="28"/>
+          <w:szCs w:val="28"/>
+        </w:rPr>
+        <w:t>Tale strategia favorisce la scalabilità dei microservizi, poiché riduce enormemente il carico di lavoro, sia del WMS, sia del broker Kafka, sia del worker.</w:t>
+      </w:r>
+    </w:p>
+    <w:p>
+      <w:pPr>
+        <w:ind w:left="360"/>
+        <w:rPr>
+          <w:rFonts w:ascii="Arial" w:hAnsi="Arial" w:cs="Arial"/>
+          <w:sz w:val="28"/>
+          <w:szCs w:val="28"/>
+        </w:rPr>
+      </w:pPr>
+    </w:p>
+    <w:p>
+      <w:pPr>
+        <w:ind w:left="360"/>
         <w:rPr>
           <w:rFonts w:ascii="Arial" w:hAnsi="Arial" w:cs="Arial"/>
           <w:sz w:val="28"/>
@@ -4133,7 +7808,7 @@
   <w:abstractNum w:abstractNumId="3" w15:restartNumberingAfterBreak="0">
     <w:nsid w:val="21B7121E"/>
     <w:multiLevelType w:val="hybridMultilevel"/>
-    <w:tmpl w:val="184C5D26"/>
+    <w:tmpl w:val="C288948E"/>
     <w:lvl w:ilvl="0" w:tplc="759C4922">
       <w:start w:val="1"/>
       <w:numFmt w:val="upperRoman"/>
@@ -4226,7 +7901,7 @@
   <w:abstractNum w:abstractNumId="4" w15:restartNumberingAfterBreak="0">
     <w:nsid w:val="35A40DED"/>
     <w:multiLevelType w:val="hybridMultilevel"/>
-    <w:tmpl w:val="8F7290D0"/>
+    <w:tmpl w:val="C27C9652"/>
     <w:lvl w:ilvl="0" w:tplc="04100001">
       <w:start w:val="1"/>
       <w:numFmt w:val="bullet"/>
@@ -4843,7 +8518,7 @@
   <w:style w:type="paragraph" w:default="1" w:styleId="Normale">
     <w:name w:val="Normal"/>
     <w:qFormat/>
-    <w:rsid w:val="001E4D52"/>
+    <w:rsid w:val="00AA1136"/>
   </w:style>
   <w:style w:type="paragraph" w:styleId="Titolo1">
     <w:name w:val="heading 1"/>

</xml_diff>

<commit_message>
RelazioneDSBDGenovesePennisi2024.docx updated until forecasting paragraph
</commit_message>
<xml_diff>
--- a/RelazioneDSBDGenovesePennisi2024.docx
+++ b/RelazioneDSBDGenovesePennisi2024.docx
@@ -2492,6 +2492,8 @@
       <w:r>
         <w:rPr>
           <w:rFonts w:ascii="Arial" w:hAnsi="Arial" w:cs="Arial"/>
+          <w:i/>
+          <w:iCs/>
           <w:sz w:val="28"/>
           <w:szCs w:val="28"/>
         </w:rPr>
@@ -2772,16 +2774,7 @@
           <w:sz w:val="28"/>
           <w:szCs w:val="28"/>
         </w:rPr>
-        <w:t xml:space="preserve"> (SLA) Manager, i quali sono trattati in seguito </w:t>
-      </w:r>
-      <w:r>
-        <w:rPr>
-          <w:rFonts w:ascii="Arial" w:hAnsi="Arial" w:cs="Arial"/>
-          <w:color w:val="FF0000"/>
-          <w:sz w:val="28"/>
-          <w:szCs w:val="28"/>
-        </w:rPr>
-        <w:t>(#TODO: indicare nome paragrafo)</w:t>
+        <w:t xml:space="preserve"> (SLA) Manager</w:t>
       </w:r>
       <w:r>
         <w:rPr>
@@ -2868,27 +2861,14 @@
       <w:r>
         <w:t xml:space="preserve">Figura </w:t>
       </w:r>
-      <w:r>
-        <w:fldChar w:fldCharType="begin"/>
-      </w:r>
-      <w:r>
-        <w:instrText xml:space="preserve"> SEQ Figura \* ARABIC </w:instrText>
-      </w:r>
-      <w:r>
-        <w:fldChar w:fldCharType="separate"/>
-      </w:r>
-      <w:r>
-        <w:rPr>
-          <w:noProof/>
-        </w:rPr>
-        <w:t>1</w:t>
-      </w:r>
-      <w:r>
-        <w:rPr>
-          <w:noProof/>
-        </w:rPr>
-        <w:fldChar w:fldCharType="end"/>
-      </w:r>
+      <w:fldSimple w:instr=" SEQ Figura \* ARABIC ">
+        <w:r>
+          <w:rPr>
+            <w:noProof/>
+          </w:rPr>
+          <w:t>1</w:t>
+        </w:r>
+      </w:fldSimple>
       <w:r>
         <w:t xml:space="preserve"> Architettura del sistema</w:t>
       </w:r>
@@ -3152,25 +3132,7 @@
           <w:sz w:val="28"/>
           <w:szCs w:val="28"/>
         </w:rPr>
-        <w:t>e ottiene un token JWT, il quale viene memorizzato e inserito nell’</w:t>
-      </w:r>
-      <w:proofErr w:type="spellStart"/>
-      <w:r>
-        <w:rPr>
-          <w:rFonts w:ascii="Arial" w:hAnsi="Arial" w:cs="Arial"/>
-          <w:sz w:val="28"/>
-          <w:szCs w:val="28"/>
-        </w:rPr>
-        <w:t>header</w:t>
-      </w:r>
-      <w:proofErr w:type="spellEnd"/>
-      <w:r>
-        <w:rPr>
-          <w:rFonts w:ascii="Arial" w:hAnsi="Arial" w:cs="Arial"/>
-          <w:sz w:val="28"/>
-          <w:szCs w:val="28"/>
-        </w:rPr>
-        <w:t xml:space="preserve"> </w:t>
+        <w:t xml:space="preserve">e ottiene un token JWT, il quale viene memorizzato e inserito nell’header </w:t>
       </w:r>
       <w:r>
         <w:rPr>
@@ -3914,11 +3876,26 @@
       <w:r>
         <w:rPr>
           <w:rFonts w:ascii="Arial" w:hAnsi="Arial" w:cs="Arial"/>
-          <w:color w:val="FF0000"/>
-          <w:sz w:val="28"/>
-          <w:szCs w:val="28"/>
-        </w:rPr>
-        <w:t>. La costruzione del messaggio è approfondita al paragrafo ()</w:t>
+          <w:sz w:val="28"/>
+          <w:szCs w:val="28"/>
+        </w:rPr>
+        <w:t xml:space="preserve">. </w:t>
+      </w:r>
+      <w:r>
+        <w:rPr>
+          <w:rFonts w:ascii="Arial" w:hAnsi="Arial" w:cs="Arial"/>
+          <w:sz w:val="28"/>
+          <w:szCs w:val="28"/>
+        </w:rPr>
+        <w:t xml:space="preserve">La costruzione del messaggio è approfondita al paragrafo </w:t>
+      </w:r>
+      <w:r>
+        <w:rPr>
+          <w:rFonts w:ascii="Arial" w:hAnsi="Arial" w:cs="Arial"/>
+          <w:sz w:val="28"/>
+          <w:szCs w:val="28"/>
+        </w:rPr>
+        <w:t>3.3.</w:t>
       </w:r>
     </w:p>
     <w:p>
@@ -10276,6 +10253,7 @@
       <w:r>
         <w:rPr>
           <w:rFonts w:ascii="Arial" w:hAnsi="Arial" w:cs="Arial"/>
+          <w:noProof/>
           <w:sz w:val="28"/>
           <w:szCs w:val="28"/>
         </w:rPr>
@@ -10388,7 +10366,23 @@
           <w:sz w:val="28"/>
           <w:szCs w:val="28"/>
         </w:rPr>
-        <w:t xml:space="preserve"> titolo d’esempio si riporta un possibile messaggio pubblicato dal WMS</w:t>
+        <w:t xml:space="preserve"> titolo d’esempio</w:t>
+      </w:r>
+      <w:r>
+        <w:rPr>
+          <w:rFonts w:ascii="Arial" w:hAnsi="Arial" w:cs="Arial"/>
+          <w:sz w:val="28"/>
+          <w:szCs w:val="28"/>
+        </w:rPr>
+        <w:t>,</w:t>
+      </w:r>
+      <w:r>
+        <w:rPr>
+          <w:rFonts w:ascii="Arial" w:hAnsi="Arial" w:cs="Arial"/>
+          <w:sz w:val="28"/>
+          <w:szCs w:val="28"/>
+        </w:rPr>
+        <w:t xml:space="preserve"> si riporta un possibile messaggio pubblicato dal WMS</w:t>
       </w:r>
       <w:r>
         <w:rPr>
@@ -10472,24 +10466,14 @@
                             <w:r>
                               <w:t xml:space="preserve">Figura </w:t>
                             </w:r>
-                            <w:r>
-                              <w:fldChar w:fldCharType="begin"/>
-                            </w:r>
-                            <w:r>
-                              <w:instrText xml:space="preserve"> SEQ Figura \* ARABIC </w:instrText>
-                            </w:r>
-                            <w:r>
-                              <w:fldChar w:fldCharType="separate"/>
-                            </w:r>
-                            <w:r>
-                              <w:rPr>
-                                <w:noProof/>
-                              </w:rPr>
-                              <w:t>2</w:t>
-                            </w:r>
-                            <w:r>
-                              <w:fldChar w:fldCharType="end"/>
-                            </w:r>
+                            <w:fldSimple w:instr=" SEQ Figura \* ARABIC ">
+                              <w:r>
+                                <w:rPr>
+                                  <w:noProof/>
+                                </w:rPr>
+                                <w:t>2</w:t>
+                              </w:r>
+                            </w:fldSimple>
                             <w:r>
                               <w:t xml:space="preserve"> Esempio messaggio Kafka pubblicato dal WMS</w:t>
                             </w:r>
@@ -10532,24 +10516,14 @@
                       <w:r>
                         <w:t xml:space="preserve">Figura </w:t>
                       </w:r>
-                      <w:r>
-                        <w:fldChar w:fldCharType="begin"/>
-                      </w:r>
-                      <w:r>
-                        <w:instrText xml:space="preserve"> SEQ Figura \* ARABIC </w:instrText>
-                      </w:r>
-                      <w:r>
-                        <w:fldChar w:fldCharType="separate"/>
-                      </w:r>
-                      <w:r>
-                        <w:rPr>
-                          <w:noProof/>
-                        </w:rPr>
-                        <w:t>2</w:t>
-                      </w:r>
-                      <w:r>
-                        <w:fldChar w:fldCharType="end"/>
-                      </w:r>
+                      <w:fldSimple w:instr=" SEQ Figura \* ARABIC ">
+                        <w:r>
+                          <w:rPr>
+                            <w:noProof/>
+                          </w:rPr>
+                          <w:t>2</w:t>
+                        </w:r>
+                      </w:fldSimple>
                       <w:r>
                         <w:t xml:space="preserve"> Esempio messaggio Kafka pubblicato dal WMS</w:t>
                       </w:r>
@@ -10566,6 +10540,7 @@
     <w:p>
       <w:pPr>
         <w:ind w:left="360"/>
+        <w:jc w:val="both"/>
         <w:rPr>
           <w:rFonts w:ascii="Arial" w:hAnsi="Arial" w:cs="Arial"/>
           <w:sz w:val="28"/>
@@ -10597,41 +10572,122 @@
           <w:sz w:val="28"/>
           <w:szCs w:val="28"/>
         </w:rPr>
-        <w:t>” presenta come valore una lista dei codici identificati degli utenti interessati alla località del messaggio, le cui informazioni sono riportate nella lista corrispondente alla chiave “location”.</w:t>
+        <w:t>” presenta come valore una lista dei codici identificati</w:t>
+      </w:r>
+      <w:r>
+        <w:rPr>
+          <w:rFonts w:ascii="Arial" w:hAnsi="Arial" w:cs="Arial"/>
+          <w:sz w:val="28"/>
+          <w:szCs w:val="28"/>
+        </w:rPr>
+        <w:t>vi</w:t>
+      </w:r>
+      <w:r>
+        <w:rPr>
+          <w:rFonts w:ascii="Arial" w:hAnsi="Arial" w:cs="Arial"/>
+          <w:sz w:val="28"/>
+          <w:szCs w:val="28"/>
+        </w:rPr>
+        <w:t xml:space="preserve"> degli utenti interessati alla località del messaggio, le cui informazioni sono riportate nella lista corrispondente alla chiave “location”.</w:t>
       </w:r>
     </w:p>
     <w:p>
       <w:pPr>
         <w:ind w:left="360"/>
-        <w:rPr>
-          <w:rFonts w:ascii="Arial" w:hAnsi="Arial" w:cs="Arial"/>
-          <w:sz w:val="28"/>
-          <w:szCs w:val="28"/>
-        </w:rPr>
-      </w:pPr>
-      <w:r>
-        <w:rPr>
-          <w:rFonts w:ascii="Arial" w:hAnsi="Arial" w:cs="Arial"/>
-          <w:sz w:val="28"/>
-          <w:szCs w:val="28"/>
-        </w:rPr>
-        <w:t xml:space="preserve">Le successive coppie chiave valore sono formate da una chiave che identificare la regola da monitorare e come valore </w:t>
-      </w:r>
-      <w:r>
-        <w:rPr>
-          <w:rFonts w:ascii="Arial" w:hAnsi="Arial" w:cs="Arial"/>
-          <w:sz w:val="28"/>
-          <w:szCs w:val="28"/>
-        </w:rPr>
-        <w:t>da una</w:t>
-      </w:r>
-      <w:r>
-        <w:rPr>
-          <w:rFonts w:ascii="Arial" w:hAnsi="Arial" w:cs="Arial"/>
-          <w:sz w:val="28"/>
-          <w:szCs w:val="28"/>
-        </w:rPr>
-        <w:t xml:space="preserve"> lista contenente i valor</w:t>
+        <w:jc w:val="both"/>
+        <w:rPr>
+          <w:rFonts w:ascii="Arial" w:hAnsi="Arial" w:cs="Arial"/>
+          <w:sz w:val="28"/>
+          <w:szCs w:val="28"/>
+        </w:rPr>
+      </w:pPr>
+      <w:r>
+        <w:rPr>
+          <w:rFonts w:ascii="Arial" w:hAnsi="Arial" w:cs="Arial"/>
+          <w:sz w:val="28"/>
+          <w:szCs w:val="28"/>
+        </w:rPr>
+        <w:t>Le successive coppie</w:t>
+      </w:r>
+      <w:r>
+        <w:rPr>
+          <w:rFonts w:ascii="Arial" w:hAnsi="Arial" w:cs="Arial"/>
+          <w:sz w:val="28"/>
+          <w:szCs w:val="28"/>
+        </w:rPr>
+        <w:t>-</w:t>
+      </w:r>
+      <w:r>
+        <w:rPr>
+          <w:rFonts w:ascii="Arial" w:hAnsi="Arial" w:cs="Arial"/>
+          <w:sz w:val="28"/>
+          <w:szCs w:val="28"/>
+        </w:rPr>
+        <w:t xml:space="preserve">chiave valore </w:t>
+      </w:r>
+      <w:r>
+        <w:rPr>
+          <w:rFonts w:ascii="Arial" w:hAnsi="Arial" w:cs="Arial"/>
+          <w:sz w:val="28"/>
+          <w:szCs w:val="28"/>
+        </w:rPr>
+        <w:t>possiedono</w:t>
+      </w:r>
+      <w:r>
+        <w:rPr>
+          <w:rFonts w:ascii="Arial" w:hAnsi="Arial" w:cs="Arial"/>
+          <w:sz w:val="28"/>
+          <w:szCs w:val="28"/>
+        </w:rPr>
+        <w:t xml:space="preserve"> una chiave che identifica la regola da monitorare e </w:t>
+      </w:r>
+      <w:r>
+        <w:rPr>
+          <w:rFonts w:ascii="Arial" w:hAnsi="Arial" w:cs="Arial"/>
+          <w:sz w:val="28"/>
+          <w:szCs w:val="28"/>
+        </w:rPr>
+        <w:t xml:space="preserve">hanno </w:t>
+      </w:r>
+      <w:r>
+        <w:rPr>
+          <w:rFonts w:ascii="Arial" w:hAnsi="Arial" w:cs="Arial"/>
+          <w:sz w:val="28"/>
+          <w:szCs w:val="28"/>
+        </w:rPr>
+        <w:t>come valore</w:t>
+      </w:r>
+      <w:r>
+        <w:rPr>
+          <w:rFonts w:ascii="Arial" w:hAnsi="Arial" w:cs="Arial"/>
+          <w:sz w:val="28"/>
+          <w:szCs w:val="28"/>
+        </w:rPr>
+        <w:t xml:space="preserve"> una</w:t>
+      </w:r>
+      <w:r>
+        <w:rPr>
+          <w:rFonts w:ascii="Arial" w:hAnsi="Arial" w:cs="Arial"/>
+          <w:sz w:val="28"/>
+          <w:szCs w:val="28"/>
+        </w:rPr>
+        <w:t xml:space="preserve"> lista contenente</w:t>
+      </w:r>
+      <w:r>
+        <w:rPr>
+          <w:rFonts w:ascii="Arial" w:hAnsi="Arial" w:cs="Arial"/>
+          <w:sz w:val="28"/>
+          <w:szCs w:val="28"/>
+        </w:rPr>
+        <w:t xml:space="preserve"> o</w:t>
+      </w:r>
+      <w:r>
+        <w:rPr>
+          <w:rFonts w:ascii="Arial" w:hAnsi="Arial" w:cs="Arial"/>
+          <w:sz w:val="28"/>
+          <w:szCs w:val="28"/>
+        </w:rPr>
+        <w:t xml:space="preserve"> i valor</w:t>
       </w:r>
       <w:r>
         <w:rPr>
@@ -10739,41 +10795,106 @@
           <w:sz w:val="28"/>
           <w:szCs w:val="28"/>
         </w:rPr>
-        <w:t>” è associato a tutti i primi elementi delle liste corrispondenti a ogni regola.</w:t>
+        <w:t>” è associato a tutti i primi elementi delle liste corrispondenti a</w:t>
+      </w:r>
+      <w:r>
+        <w:rPr>
+          <w:rFonts w:ascii="Arial" w:hAnsi="Arial" w:cs="Arial"/>
+          <w:sz w:val="28"/>
+          <w:szCs w:val="28"/>
+        </w:rPr>
+        <w:t>d</w:t>
+      </w:r>
+      <w:r>
+        <w:rPr>
+          <w:rFonts w:ascii="Arial" w:hAnsi="Arial" w:cs="Arial"/>
+          <w:sz w:val="28"/>
+          <w:szCs w:val="28"/>
+        </w:rPr>
+        <w:t xml:space="preserve"> ogni regola.</w:t>
       </w:r>
     </w:p>
     <w:p>
       <w:pPr>
         <w:ind w:left="360"/>
-        <w:rPr>
-          <w:rFonts w:ascii="Arial" w:hAnsi="Arial" w:cs="Arial"/>
-          <w:sz w:val="28"/>
-          <w:szCs w:val="28"/>
-        </w:rPr>
-      </w:pPr>
-      <w:r>
-        <w:rPr>
-          <w:rFonts w:ascii="Arial" w:hAnsi="Arial" w:cs="Arial"/>
-          <w:sz w:val="28"/>
-          <w:szCs w:val="28"/>
-        </w:rPr>
-        <w:t>Per quanto riguarda la costruzione del messaggio Kafka da parte del worker si è adottata una logica similare, ovvero pubblicare un solo messaggio per località. Quest’ultimo contiene</w:t>
-      </w:r>
-      <w:r>
-        <w:rPr>
-          <w:rFonts w:ascii="Arial" w:hAnsi="Arial" w:cs="Arial"/>
-          <w:sz w:val="28"/>
-          <w:szCs w:val="28"/>
-        </w:rPr>
-        <w:t>:</w:t>
-      </w:r>
-      <w:r>
-        <w:rPr>
-          <w:rFonts w:ascii="Arial" w:hAnsi="Arial" w:cs="Arial"/>
-          <w:sz w:val="28"/>
-          <w:szCs w:val="28"/>
-        </w:rPr>
-        <w:t xml:space="preserve"> </w:t>
+        <w:jc w:val="both"/>
+        <w:rPr>
+          <w:rFonts w:ascii="Arial" w:hAnsi="Arial" w:cs="Arial"/>
+          <w:sz w:val="28"/>
+          <w:szCs w:val="28"/>
+        </w:rPr>
+      </w:pPr>
+      <w:r>
+        <w:rPr>
+          <w:rFonts w:ascii="Arial" w:hAnsi="Arial" w:cs="Arial"/>
+          <w:sz w:val="28"/>
+          <w:szCs w:val="28"/>
+        </w:rPr>
+        <w:t xml:space="preserve">Per quanto riguarda la costruzione del messaggio Kafka da parte del </w:t>
+      </w:r>
+      <w:r>
+        <w:rPr>
+          <w:rFonts w:ascii="Arial" w:hAnsi="Arial" w:cs="Arial"/>
+          <w:sz w:val="28"/>
+          <w:szCs w:val="28"/>
+        </w:rPr>
+        <w:t>W</w:t>
+      </w:r>
+      <w:r>
+        <w:rPr>
+          <w:rFonts w:ascii="Arial" w:hAnsi="Arial" w:cs="Arial"/>
+          <w:sz w:val="28"/>
+          <w:szCs w:val="28"/>
+        </w:rPr>
+        <w:t>orker</w:t>
+      </w:r>
+      <w:r>
+        <w:rPr>
+          <w:rFonts w:ascii="Arial" w:hAnsi="Arial" w:cs="Arial"/>
+          <w:sz w:val="28"/>
+          <w:szCs w:val="28"/>
+        </w:rPr>
+        <w:t>,</w:t>
+      </w:r>
+      <w:r>
+        <w:rPr>
+          <w:rFonts w:ascii="Arial" w:hAnsi="Arial" w:cs="Arial"/>
+          <w:sz w:val="28"/>
+          <w:szCs w:val="28"/>
+        </w:rPr>
+        <w:t xml:space="preserve"> si è adottata una logica similare</w:t>
+      </w:r>
+      <w:r>
+        <w:rPr>
+          <w:rFonts w:ascii="Arial" w:hAnsi="Arial" w:cs="Arial"/>
+          <w:sz w:val="28"/>
+          <w:szCs w:val="28"/>
+        </w:rPr>
+        <w:t xml:space="preserve"> a quella del caso appena discusso</w:t>
+      </w:r>
+      <w:r>
+        <w:rPr>
+          <w:rFonts w:ascii="Arial" w:hAnsi="Arial" w:cs="Arial"/>
+          <w:sz w:val="28"/>
+          <w:szCs w:val="28"/>
+        </w:rPr>
+        <w:t xml:space="preserve">, ovvero </w:t>
+      </w:r>
+      <w:r>
+        <w:rPr>
+          <w:rFonts w:ascii="Arial" w:hAnsi="Arial" w:cs="Arial"/>
+          <w:sz w:val="28"/>
+          <w:szCs w:val="28"/>
+        </w:rPr>
+        <w:t xml:space="preserve">si è seguita l’idea di </w:t>
+      </w:r>
+      <w:r>
+        <w:rPr>
+          <w:rFonts w:ascii="Arial" w:hAnsi="Arial" w:cs="Arial"/>
+          <w:sz w:val="28"/>
+          <w:szCs w:val="28"/>
+        </w:rPr>
+        <w:t xml:space="preserve">pubblicare un solo messaggio per località. Quest’ultimo contiene </w:t>
       </w:r>
       <w:r>
         <w:rPr>
@@ -10789,7 +10910,55 @@
           <w:sz w:val="28"/>
           <w:szCs w:val="28"/>
         </w:rPr>
-        <w:t>informazioni sulla località, delle coppie chiave valore la cui chiave è lo “</w:t>
+        <w:t>informazioni sulla località</w:t>
+      </w:r>
+      <w:r>
+        <w:rPr>
+          <w:rFonts w:ascii="Arial" w:hAnsi="Arial" w:cs="Arial"/>
+          <w:sz w:val="28"/>
+          <w:szCs w:val="28"/>
+        </w:rPr>
+        <w:t xml:space="preserve"> e </w:t>
+      </w:r>
+      <w:r>
+        <w:rPr>
+          <w:rFonts w:ascii="Arial" w:hAnsi="Arial" w:cs="Arial"/>
+          <w:sz w:val="28"/>
+          <w:szCs w:val="28"/>
+        </w:rPr>
+        <w:t>delle coppie chiave</w:t>
+      </w:r>
+      <w:r>
+        <w:rPr>
+          <w:rFonts w:ascii="Arial" w:hAnsi="Arial" w:cs="Arial"/>
+          <w:sz w:val="28"/>
+          <w:szCs w:val="28"/>
+        </w:rPr>
+        <w:t>-</w:t>
+      </w:r>
+      <w:r>
+        <w:rPr>
+          <w:rFonts w:ascii="Arial" w:hAnsi="Arial" w:cs="Arial"/>
+          <w:sz w:val="28"/>
+          <w:szCs w:val="28"/>
+        </w:rPr>
+        <w:t>valore</w:t>
+      </w:r>
+      <w:r>
+        <w:rPr>
+          <w:rFonts w:ascii="Arial" w:hAnsi="Arial" w:cs="Arial"/>
+          <w:sz w:val="28"/>
+          <w:szCs w:val="28"/>
+        </w:rPr>
+        <w:t>,</w:t>
+      </w:r>
+      <w:r>
+        <w:rPr>
+          <w:rFonts w:ascii="Arial" w:hAnsi="Arial" w:cs="Arial"/>
+          <w:sz w:val="28"/>
+          <w:szCs w:val="28"/>
+        </w:rPr>
+        <w:t xml:space="preserve"> la cui chiave è lo “</w:t>
       </w:r>
       <w:proofErr w:type="spellStart"/>
       <w:r>
@@ -10831,23 +11000,79 @@
           <w:sz w:val="28"/>
           <w:szCs w:val="28"/>
         </w:rPr>
-        <w:t xml:space="preserve">ta di coppie che contengono </w:t>
-      </w:r>
-      <w:r>
-        <w:rPr>
-          <w:rFonts w:ascii="Arial" w:hAnsi="Arial" w:cs="Arial"/>
-          <w:sz w:val="28"/>
-          <w:szCs w:val="28"/>
-        </w:rPr>
-        <w:t xml:space="preserve">come chiave </w:t>
-      </w:r>
-      <w:r>
-        <w:rPr>
-          <w:rFonts w:ascii="Arial" w:hAnsi="Arial" w:cs="Arial"/>
-          <w:sz w:val="28"/>
-          <w:szCs w:val="28"/>
-        </w:rPr>
-        <w:t>il nome del parametro violato associata al valore attuale. Anche in questo caso, la suddetta strategia permette di ridurre</w:t>
+        <w:t>ta di coppie che contengono</w:t>
+      </w:r>
+      <w:r>
+        <w:rPr>
+          <w:rFonts w:ascii="Arial" w:hAnsi="Arial" w:cs="Arial"/>
+          <w:sz w:val="28"/>
+          <w:szCs w:val="28"/>
+        </w:rPr>
+        <w:t>,</w:t>
+      </w:r>
+      <w:r>
+        <w:rPr>
+          <w:rFonts w:ascii="Arial" w:hAnsi="Arial" w:cs="Arial"/>
+          <w:sz w:val="28"/>
+          <w:szCs w:val="28"/>
+        </w:rPr>
+        <w:t xml:space="preserve"> a loro volta</w:t>
+      </w:r>
+      <w:r>
+        <w:rPr>
+          <w:rFonts w:ascii="Arial" w:hAnsi="Arial" w:cs="Arial"/>
+          <w:sz w:val="28"/>
+          <w:szCs w:val="28"/>
+        </w:rPr>
+        <w:t>,</w:t>
+      </w:r>
+      <w:r>
+        <w:rPr>
+          <w:rFonts w:ascii="Arial" w:hAnsi="Arial" w:cs="Arial"/>
+          <w:sz w:val="28"/>
+          <w:szCs w:val="28"/>
+        </w:rPr>
+        <w:t xml:space="preserve"> il nome del parametro violato </w:t>
+      </w:r>
+      <w:r>
+        <w:rPr>
+          <w:rFonts w:ascii="Arial" w:hAnsi="Arial" w:cs="Arial"/>
+          <w:sz w:val="28"/>
+          <w:szCs w:val="28"/>
+        </w:rPr>
+        <w:t>come chiave</w:t>
+      </w:r>
+      <w:r>
+        <w:rPr>
+          <w:rFonts w:ascii="Arial" w:hAnsi="Arial" w:cs="Arial"/>
+          <w:sz w:val="28"/>
+          <w:szCs w:val="28"/>
+        </w:rPr>
+        <w:t xml:space="preserve">, </w:t>
+      </w:r>
+      <w:r>
+        <w:rPr>
+          <w:rFonts w:ascii="Arial" w:hAnsi="Arial" w:cs="Arial"/>
+          <w:sz w:val="28"/>
+          <w:szCs w:val="28"/>
+        </w:rPr>
+        <w:t xml:space="preserve">associata al valore attuale. Anche in questo caso, la strategia </w:t>
+      </w:r>
+      <w:r>
+        <w:rPr>
+          <w:rFonts w:ascii="Arial" w:hAnsi="Arial" w:cs="Arial"/>
+          <w:sz w:val="28"/>
+          <w:szCs w:val="28"/>
+        </w:rPr>
+        <w:t>di costruzione adottata consente</w:t>
+      </w:r>
+      <w:r>
+        <w:rPr>
+          <w:rFonts w:ascii="Arial" w:hAnsi="Arial" w:cs="Arial"/>
+          <w:sz w:val="28"/>
+          <w:szCs w:val="28"/>
+        </w:rPr>
+        <w:t xml:space="preserve"> di ridurre</w:t>
       </w:r>
       <w:r>
         <w:rPr>
@@ -10863,12 +11088,61 @@
           <w:sz w:val="28"/>
           <w:szCs w:val="28"/>
         </w:rPr>
-        <w:t xml:space="preserve"> il numero di pubblicazioni che il worker deve compiere e inoltre permette di legarsi perfettamente con la logica utilizzata per la costruzione del messaggio da parte del WMS.</w:t>
+        <w:t xml:space="preserve"> il numero di pubblicazioni che il </w:t>
+      </w:r>
+      <w:r>
+        <w:rPr>
+          <w:rFonts w:ascii="Arial" w:hAnsi="Arial" w:cs="Arial"/>
+          <w:sz w:val="28"/>
+          <w:szCs w:val="28"/>
+        </w:rPr>
+        <w:t>W</w:t>
+      </w:r>
+      <w:r>
+        <w:rPr>
+          <w:rFonts w:ascii="Arial" w:hAnsi="Arial" w:cs="Arial"/>
+          <w:sz w:val="28"/>
+          <w:szCs w:val="28"/>
+        </w:rPr>
+        <w:t>orker deve compiere e</w:t>
+      </w:r>
+      <w:r>
+        <w:rPr>
+          <w:rFonts w:ascii="Arial" w:hAnsi="Arial" w:cs="Arial"/>
+          <w:sz w:val="28"/>
+          <w:szCs w:val="28"/>
+        </w:rPr>
+        <w:t xml:space="preserve">, </w:t>
+      </w:r>
+      <w:r>
+        <w:rPr>
+          <w:rFonts w:ascii="Arial" w:hAnsi="Arial" w:cs="Arial"/>
+          <w:sz w:val="28"/>
+          <w:szCs w:val="28"/>
+        </w:rPr>
+        <w:t>inoltre</w:t>
+      </w:r>
+      <w:r>
+        <w:rPr>
+          <w:rFonts w:ascii="Arial" w:hAnsi="Arial" w:cs="Arial"/>
+          <w:sz w:val="28"/>
+          <w:szCs w:val="28"/>
+        </w:rPr>
+        <w:t>,</w:t>
+      </w:r>
+      <w:r>
+        <w:rPr>
+          <w:rFonts w:ascii="Arial" w:hAnsi="Arial" w:cs="Arial"/>
+          <w:sz w:val="28"/>
+          <w:szCs w:val="28"/>
+        </w:rPr>
+        <w:t xml:space="preserve"> permette di legarsi perfettamente con la logica utilizzata per la costruzione del messaggio da parte del WMS.</w:t>
       </w:r>
     </w:p>
     <w:p>
       <w:pPr>
         <w:ind w:left="360"/>
+        <w:jc w:val="both"/>
         <w:rPr>
           <w:rFonts w:ascii="Arial" w:hAnsi="Arial" w:cs="Arial"/>
           <w:sz w:val="28"/>
@@ -10942,7 +11216,55 @@
           <w:sz w:val="28"/>
           <w:szCs w:val="28"/>
         </w:rPr>
-        <w:t>Si riporta a titolo d’esempio un possibile messaggio pubblicato dal worker.</w:t>
+        <w:t>Si riporta</w:t>
+      </w:r>
+      <w:r>
+        <w:rPr>
+          <w:rFonts w:ascii="Arial" w:hAnsi="Arial" w:cs="Arial"/>
+          <w:sz w:val="28"/>
+          <w:szCs w:val="28"/>
+        </w:rPr>
+        <w:t>,</w:t>
+      </w:r>
+      <w:r>
+        <w:rPr>
+          <w:rFonts w:ascii="Arial" w:hAnsi="Arial" w:cs="Arial"/>
+          <w:sz w:val="28"/>
+          <w:szCs w:val="28"/>
+        </w:rPr>
+        <w:t xml:space="preserve"> a titolo d’esempio</w:t>
+      </w:r>
+      <w:r>
+        <w:rPr>
+          <w:rFonts w:ascii="Arial" w:hAnsi="Arial" w:cs="Arial"/>
+          <w:sz w:val="28"/>
+          <w:szCs w:val="28"/>
+        </w:rPr>
+        <w:t>,</w:t>
+      </w:r>
+      <w:r>
+        <w:rPr>
+          <w:rFonts w:ascii="Arial" w:hAnsi="Arial" w:cs="Arial"/>
+          <w:sz w:val="28"/>
+          <w:szCs w:val="28"/>
+        </w:rPr>
+        <w:t xml:space="preserve"> un possibile messaggio pubblicato dal </w:t>
+      </w:r>
+      <w:r>
+        <w:rPr>
+          <w:rFonts w:ascii="Arial" w:hAnsi="Arial" w:cs="Arial"/>
+          <w:sz w:val="28"/>
+          <w:szCs w:val="28"/>
+        </w:rPr>
+        <w:t>W</w:t>
+      </w:r>
+      <w:r>
+        <w:rPr>
+          <w:rFonts w:ascii="Arial" w:hAnsi="Arial" w:cs="Arial"/>
+          <w:sz w:val="28"/>
+          <w:szCs w:val="28"/>
+        </w:rPr>
+        <w:t>orker.</w:t>
       </w:r>
     </w:p>
     <w:p>
@@ -11075,26 +11397,22 @@
                             <w:r>
                               <w:t xml:space="preserve">Figura </w:t>
                             </w:r>
+                            <w:fldSimple w:instr=" SEQ Figura \* ARABIC ">
+                              <w:r>
+                                <w:rPr>
+                                  <w:noProof/>
+                                </w:rPr>
+                                <w:t>3</w:t>
+                              </w:r>
+                            </w:fldSimple>
                             <w:r>
-                              <w:fldChar w:fldCharType="begin"/>
+                              <w:t xml:space="preserve"> Esempio messaggio </w:t>
                             </w:r>
                             <w:r>
-                              <w:instrText xml:space="preserve"> SEQ Figura \* ARABIC </w:instrText>
+                              <w:t xml:space="preserve">Kafka </w:t>
                             </w:r>
                             <w:r>
-                              <w:fldChar w:fldCharType="separate"/>
-                            </w:r>
-                            <w:r>
-                              <w:rPr>
-                                <w:noProof/>
-                              </w:rPr>
-                              <w:t>3</w:t>
-                            </w:r>
-                            <w:r>
-                              <w:fldChar w:fldCharType="end"/>
-                            </w:r>
-                            <w:r>
-                              <w:t xml:space="preserve"> Esempio messaggio pubblicato dal worker</w:t>
+                              <w:t>pubblicato dal worker</w:t>
                             </w:r>
                           </w:p>
                         </w:txbxContent>
@@ -11126,26 +11444,22 @@
                       <w:r>
                         <w:t xml:space="preserve">Figura </w:t>
                       </w:r>
+                      <w:fldSimple w:instr=" SEQ Figura \* ARABIC ">
+                        <w:r>
+                          <w:rPr>
+                            <w:noProof/>
+                          </w:rPr>
+                          <w:t>3</w:t>
+                        </w:r>
+                      </w:fldSimple>
                       <w:r>
-                        <w:fldChar w:fldCharType="begin"/>
+                        <w:t xml:space="preserve"> Esempio messaggio </w:t>
                       </w:r>
                       <w:r>
-                        <w:instrText xml:space="preserve"> SEQ Figura \* ARABIC </w:instrText>
+                        <w:t xml:space="preserve">Kafka </w:t>
                       </w:r>
                       <w:r>
-                        <w:fldChar w:fldCharType="separate"/>
-                      </w:r>
-                      <w:r>
-                        <w:rPr>
-                          <w:noProof/>
-                        </w:rPr>
-                        <w:t>3</w:t>
-                      </w:r>
-                      <w:r>
-                        <w:fldChar w:fldCharType="end"/>
-                      </w:r>
-                      <w:r>
-                        <w:t xml:space="preserve"> Esempio messaggio pubblicato dal worker</w:t>
+                        <w:t>pubblicato dal worker</w:t>
                       </w:r>
                     </w:p>
                   </w:txbxContent>
@@ -11160,19 +11474,36 @@
     <w:p>
       <w:pPr>
         <w:ind w:left="360"/>
-        <w:rPr>
-          <w:rFonts w:ascii="Arial" w:hAnsi="Arial" w:cs="Arial"/>
-          <w:sz w:val="28"/>
-          <w:szCs w:val="28"/>
-        </w:rPr>
-      </w:pPr>
-      <w:r>
-        <w:rPr>
-          <w:rFonts w:ascii="Arial" w:hAnsi="Arial" w:cs="Arial"/>
-          <w:sz w:val="28"/>
-          <w:szCs w:val="28"/>
-        </w:rPr>
-        <w:t xml:space="preserve">Per come è costruito il messaggio il </w:t>
+        <w:jc w:val="both"/>
+        <w:rPr>
+          <w:rFonts w:ascii="Arial" w:hAnsi="Arial" w:cs="Arial"/>
+          <w:sz w:val="28"/>
+          <w:szCs w:val="28"/>
+        </w:rPr>
+      </w:pPr>
+      <w:r>
+        <w:rPr>
+          <w:rFonts w:ascii="Arial" w:hAnsi="Arial" w:cs="Arial"/>
+          <w:sz w:val="28"/>
+          <w:szCs w:val="28"/>
+        </w:rPr>
+        <w:t>Per come è costruito il messaggio</w:t>
+      </w:r>
+      <w:r>
+        <w:rPr>
+          <w:rFonts w:ascii="Arial" w:hAnsi="Arial" w:cs="Arial"/>
+          <w:sz w:val="28"/>
+          <w:szCs w:val="28"/>
+        </w:rPr>
+        <w:t>,</w:t>
+      </w:r>
+      <w:r>
+        <w:rPr>
+          <w:rFonts w:ascii="Arial" w:hAnsi="Arial" w:cs="Arial"/>
+          <w:sz w:val="28"/>
+          <w:szCs w:val="28"/>
+        </w:rPr>
+        <w:t xml:space="preserve"> il </w:t>
       </w:r>
       <w:proofErr w:type="spellStart"/>
       <w:r>
@@ -11181,7 +11512,15 @@
           <w:sz w:val="28"/>
           <w:szCs w:val="28"/>
         </w:rPr>
-        <w:t>notifier</w:t>
+        <w:t>N</w:t>
+      </w:r>
+      <w:r>
+        <w:rPr>
+          <w:rFonts w:ascii="Arial" w:hAnsi="Arial" w:cs="Arial"/>
+          <w:sz w:val="28"/>
+          <w:szCs w:val="28"/>
+        </w:rPr>
+        <w:t>otifier</w:t>
       </w:r>
       <w:proofErr w:type="spellEnd"/>
       <w:r>
@@ -11190,7 +11529,23 @@
           <w:sz w:val="28"/>
           <w:szCs w:val="28"/>
         </w:rPr>
-        <w:t xml:space="preserve"> sarà facilmente in grado di estrarre le informazioni di suo interesse e inviare l’e-mail di notifica ad ogni utente.</w:t>
+        <w:t xml:space="preserve"> sarà facilmente in grado di estrarre le informazioni di suo interesse e </w:t>
+      </w:r>
+      <w:r>
+        <w:rPr>
+          <w:rFonts w:ascii="Arial" w:hAnsi="Arial" w:cs="Arial"/>
+          <w:sz w:val="28"/>
+          <w:szCs w:val="28"/>
+        </w:rPr>
+        <w:t xml:space="preserve">di </w:t>
+      </w:r>
+      <w:r>
+        <w:rPr>
+          <w:rFonts w:ascii="Arial" w:hAnsi="Arial" w:cs="Arial"/>
+          <w:sz w:val="28"/>
+          <w:szCs w:val="28"/>
+        </w:rPr>
+        <w:t>inviare l’e-mail di notifica ad ogni utente.</w:t>
       </w:r>
     </w:p>
     <w:p>
@@ -11240,7 +11595,6 @@
           <w:sz w:val="32"/>
           <w:szCs w:val="32"/>
         </w:rPr>
-        <w:lastRenderedPageBreak/>
         <w:t>3.</w:t>
       </w:r>
       <w:r>
@@ -11277,24 +11631,42 @@
     <w:p>
       <w:pPr>
         <w:ind w:left="360"/>
-        <w:rPr>
-          <w:rFonts w:ascii="Arial" w:hAnsi="Arial" w:cs="Arial"/>
-          <w:sz w:val="28"/>
-          <w:szCs w:val="28"/>
-        </w:rPr>
-      </w:pPr>
-      <w:r>
-        <w:rPr>
-          <w:rFonts w:ascii="Arial" w:hAnsi="Arial" w:cs="Arial"/>
-          <w:sz w:val="28"/>
-          <w:szCs w:val="28"/>
-        </w:rPr>
-        <w:t>Di seguito sono indicati gli endpoint esposti per le richieste REST da parte del client. Sono suddivisi in base al microservizio a cui afferiscono.</w:t>
+        <w:jc w:val="both"/>
+        <w:rPr>
+          <w:rFonts w:ascii="Arial" w:hAnsi="Arial" w:cs="Arial"/>
+          <w:sz w:val="28"/>
+          <w:szCs w:val="28"/>
+        </w:rPr>
+      </w:pPr>
+      <w:r>
+        <w:rPr>
+          <w:rFonts w:ascii="Arial" w:hAnsi="Arial" w:cs="Arial"/>
+          <w:sz w:val="28"/>
+          <w:szCs w:val="28"/>
+        </w:rPr>
+        <w:t xml:space="preserve">Di seguito sono indicati gli endpoint esposti per le richieste REST da parte del client. </w:t>
+      </w:r>
+      <w:r>
+        <w:rPr>
+          <w:rFonts w:ascii="Arial" w:hAnsi="Arial" w:cs="Arial"/>
+          <w:sz w:val="28"/>
+          <w:szCs w:val="28"/>
+        </w:rPr>
+        <w:t>Essi s</w:t>
+      </w:r>
+      <w:r>
+        <w:rPr>
+          <w:rFonts w:ascii="Arial" w:hAnsi="Arial" w:cs="Arial"/>
+          <w:sz w:val="28"/>
+          <w:szCs w:val="28"/>
+        </w:rPr>
+        <w:t>ono suddivisi in base al microservizio a cui afferiscono.</w:t>
       </w:r>
     </w:p>
     <w:p>
       <w:pPr>
         <w:ind w:left="360"/>
+        <w:jc w:val="both"/>
         <w:rPr>
           <w:rFonts w:ascii="Arial" w:hAnsi="Arial" w:cs="Arial"/>
           <w:sz w:val="28"/>
@@ -11317,6 +11689,7 @@
           <w:ilvl w:val="0"/>
           <w:numId w:val="8"/>
         </w:numPr>
+        <w:jc w:val="both"/>
         <w:rPr>
           <w:rFonts w:ascii="Arial" w:hAnsi="Arial" w:cs="Arial"/>
           <w:sz w:val="28"/>
@@ -11387,6 +11760,7 @@
           <w:ilvl w:val="0"/>
           <w:numId w:val="8"/>
         </w:numPr>
+        <w:jc w:val="both"/>
         <w:rPr>
           <w:rFonts w:ascii="Arial" w:hAnsi="Arial" w:cs="Arial"/>
           <w:sz w:val="28"/>
@@ -11409,7 +11783,23 @@
           <w:sz w:val="28"/>
           <w:szCs w:val="28"/>
         </w:rPr>
-        <w:t>(POST): per l’autenticazione degli utenti, il client riceve come riposta il token JWT.</w:t>
+        <w:t>(POST): per l’autenticazione degli utenti</w:t>
+      </w:r>
+      <w:r>
+        <w:rPr>
+          <w:rFonts w:ascii="Arial" w:hAnsi="Arial" w:cs="Arial"/>
+          <w:sz w:val="28"/>
+          <w:szCs w:val="28"/>
+        </w:rPr>
+        <w:t>;</w:t>
+      </w:r>
+      <w:r>
+        <w:rPr>
+          <w:rFonts w:ascii="Arial" w:hAnsi="Arial" w:cs="Arial"/>
+          <w:sz w:val="28"/>
+          <w:szCs w:val="28"/>
+        </w:rPr>
+        <w:t xml:space="preserve"> il client riceve come riposta il token JWT.</w:t>
       </w:r>
     </w:p>
     <w:p>
@@ -11419,6 +11809,7 @@
           <w:ilvl w:val="0"/>
           <w:numId w:val="8"/>
         </w:numPr>
+        <w:jc w:val="both"/>
         <w:rPr>
           <w:rFonts w:ascii="Arial" w:hAnsi="Arial" w:cs="Arial"/>
           <w:sz w:val="28"/>
@@ -11459,6 +11850,7 @@
     <w:p>
       <w:pPr>
         <w:ind w:firstLine="360"/>
+        <w:jc w:val="both"/>
         <w:rPr>
           <w:rFonts w:ascii="Arial" w:hAnsi="Arial" w:cs="Arial"/>
           <w:sz w:val="28"/>
@@ -11481,6 +11873,7 @@
           <w:ilvl w:val="0"/>
           <w:numId w:val="9"/>
         </w:numPr>
+        <w:jc w:val="both"/>
         <w:rPr>
           <w:rFonts w:ascii="Arial" w:hAnsi="Arial" w:cs="Arial"/>
           <w:sz w:val="28"/>
@@ -11535,6 +11928,7 @@
           <w:ilvl w:val="0"/>
           <w:numId w:val="9"/>
         </w:numPr>
+        <w:jc w:val="both"/>
         <w:rPr>
           <w:rFonts w:ascii="Arial" w:hAnsi="Arial" w:cs="Arial"/>
           <w:sz w:val="28"/>
@@ -11597,6 +11991,7 @@
           <w:ilvl w:val="0"/>
           <w:numId w:val="9"/>
         </w:numPr>
+        <w:jc w:val="both"/>
         <w:rPr>
           <w:rFonts w:ascii="Arial" w:hAnsi="Arial" w:cs="Arial"/>
           <w:sz w:val="28"/>
@@ -11644,9 +12039,9 @@
           <w:sz w:val="28"/>
           <w:szCs w:val="28"/>
         </w:rPr>
-        <w:t>delete_user_constraints_by_</w:t>
-      </w:r>
-      <w:proofErr w:type="gramStart"/>
+        <w:t>delete_user_constraints_by_location</w:t>
+      </w:r>
+      <w:proofErr w:type="spellEnd"/>
       <w:r>
         <w:rPr>
           <w:rFonts w:ascii="Arial" w:hAnsi="Arial" w:cs="Arial"/>
@@ -11655,18 +12050,6 @@
           <w:sz w:val="28"/>
           <w:szCs w:val="28"/>
         </w:rPr>
-        <w:t>location</w:t>
-      </w:r>
-      <w:proofErr w:type="spellEnd"/>
-      <w:proofErr w:type="gramEnd"/>
-      <w:r>
-        <w:rPr>
-          <w:rFonts w:ascii="Arial" w:hAnsi="Arial" w:cs="Arial"/>
-          <w:i/>
-          <w:iCs/>
-          <w:sz w:val="28"/>
-          <w:szCs w:val="28"/>
-        </w:rPr>
         <w:t xml:space="preserve"> </w:t>
       </w:r>
       <w:r>
@@ -11681,29 +12064,36 @@
     <w:p>
       <w:pPr>
         <w:ind w:left="360"/>
-        <w:rPr>
-          <w:rFonts w:ascii="Arial" w:hAnsi="Arial" w:cs="Arial"/>
-          <w:sz w:val="28"/>
-          <w:szCs w:val="28"/>
-        </w:rPr>
-      </w:pPr>
-      <w:proofErr w:type="spellStart"/>
-      <w:r>
-        <w:rPr>
-          <w:rFonts w:ascii="Arial" w:hAnsi="Arial" w:cs="Arial"/>
-          <w:sz w:val="28"/>
-          <w:szCs w:val="28"/>
-        </w:rPr>
-        <w:t>SLA_Manager</w:t>
-      </w:r>
-      <w:proofErr w:type="spellEnd"/>
-      <w:r>
-        <w:rPr>
-          <w:rFonts w:ascii="Arial" w:hAnsi="Arial" w:cs="Arial"/>
-          <w:sz w:val="28"/>
-          <w:szCs w:val="28"/>
-        </w:rPr>
-        <w:t>:</w:t>
+        <w:jc w:val="both"/>
+        <w:rPr>
+          <w:rFonts w:ascii="Arial" w:hAnsi="Arial" w:cs="Arial"/>
+          <w:sz w:val="28"/>
+          <w:szCs w:val="28"/>
+        </w:rPr>
+      </w:pPr>
+      <w:r>
+        <w:rPr>
+          <w:rFonts w:ascii="Arial" w:hAnsi="Arial" w:cs="Arial"/>
+          <w:sz w:val="28"/>
+          <w:szCs w:val="28"/>
+        </w:rPr>
+        <w:t>SLA</w:t>
+      </w:r>
+      <w:r>
+        <w:rPr>
+          <w:rFonts w:ascii="Arial" w:hAnsi="Arial" w:cs="Arial"/>
+          <w:sz w:val="28"/>
+          <w:szCs w:val="28"/>
+        </w:rPr>
+        <w:t xml:space="preserve"> </w:t>
+      </w:r>
+      <w:r>
+        <w:rPr>
+          <w:rFonts w:ascii="Arial" w:hAnsi="Arial" w:cs="Arial"/>
+          <w:sz w:val="28"/>
+          <w:szCs w:val="28"/>
+        </w:rPr>
+        <w:t>Manager:</w:t>
       </w:r>
     </w:p>
     <w:p>
@@ -11713,6 +12103,7 @@
           <w:ilvl w:val="0"/>
           <w:numId w:val="10"/>
         </w:numPr>
+        <w:jc w:val="both"/>
         <w:rPr>
           <w:rFonts w:ascii="Arial" w:hAnsi="Arial" w:cs="Arial"/>
           <w:sz w:val="28"/>
@@ -11757,6 +12148,7 @@
           <w:ilvl w:val="0"/>
           <w:numId w:val="10"/>
         </w:numPr>
+        <w:jc w:val="both"/>
         <w:rPr>
           <w:rFonts w:ascii="Arial" w:hAnsi="Arial" w:cs="Arial"/>
           <w:sz w:val="28"/>
@@ -11801,6 +12193,7 @@
           <w:ilvl w:val="0"/>
           <w:numId w:val="10"/>
         </w:numPr>
+        <w:jc w:val="both"/>
         <w:rPr>
           <w:rFonts w:ascii="Arial" w:hAnsi="Arial" w:cs="Arial"/>
           <w:i/>
@@ -11848,6 +12241,14 @@
           <w:szCs w:val="28"/>
         </w:rPr>
         <w:t>(POST): per l’eliminazione delle metriche selezionate</w:t>
+      </w:r>
+      <w:r>
+        <w:rPr>
+          <w:rFonts w:ascii="Arial" w:hAnsi="Arial" w:cs="Arial"/>
+          <w:sz w:val="28"/>
+          <w:szCs w:val="28"/>
+        </w:rPr>
+        <w:t>.</w:t>
       </w:r>
     </w:p>
     <w:p>
@@ -11857,6 +12258,7 @@
           <w:ilvl w:val="0"/>
           <w:numId w:val="10"/>
         </w:numPr>
+        <w:jc w:val="both"/>
         <w:rPr>
           <w:rFonts w:ascii="Arial" w:hAnsi="Arial" w:cs="Arial"/>
           <w:i/>
@@ -11903,6 +12305,7 @@
           <w:ilvl w:val="0"/>
           <w:numId w:val="10"/>
         </w:numPr>
+        <w:jc w:val="both"/>
         <w:rPr>
           <w:rFonts w:ascii="Arial" w:hAnsi="Arial" w:cs="Arial"/>
           <w:sz w:val="28"/>
@@ -11937,7 +12340,23 @@
           <w:sz w:val="28"/>
           <w:szCs w:val="28"/>
         </w:rPr>
-        <w:t xml:space="preserve"> (GET): per visualizzare il numero di violazioni avvenute nell’ultima ora, nelle ultime tre e sei ore.</w:t>
+        <w:t xml:space="preserve"> (GET): per visualizzare il numero di violazioni avvenute nell’ultima ora</w:t>
+      </w:r>
+      <w:r>
+        <w:rPr>
+          <w:rFonts w:ascii="Arial" w:hAnsi="Arial" w:cs="Arial"/>
+          <w:sz w:val="28"/>
+          <w:szCs w:val="28"/>
+        </w:rPr>
+        <w:t xml:space="preserve"> e </w:t>
+      </w:r>
+      <w:r>
+        <w:rPr>
+          <w:rFonts w:ascii="Arial" w:hAnsi="Arial" w:cs="Arial"/>
+          <w:sz w:val="28"/>
+          <w:szCs w:val="28"/>
+        </w:rPr>
+        <w:t>nelle ultime tre e sei ore.</w:t>
       </w:r>
     </w:p>
     <w:p>
@@ -11947,6 +12366,7 @@
           <w:ilvl w:val="0"/>
           <w:numId w:val="10"/>
         </w:numPr>
+        <w:jc w:val="both"/>
         <w:rPr>
           <w:rFonts w:ascii="Arial" w:hAnsi="Arial" w:cs="Arial"/>
           <w:i/>
@@ -11999,6 +12419,7 @@
     <w:p>
       <w:pPr>
         <w:ind w:left="360"/>
+        <w:jc w:val="both"/>
         <w:rPr>
           <w:rFonts w:ascii="Arial" w:hAnsi="Arial" w:cs="Arial"/>
           <w:sz w:val="28"/>
@@ -12013,16 +12434,14 @@
         </w:rPr>
         <w:t xml:space="preserve">Il dettaglio dei parametri necessari per ogni richiesta </w:t>
       </w:r>
-      <w:proofErr w:type="gramStart"/>
-      <w:r>
-        <w:rPr>
-          <w:rFonts w:ascii="Arial" w:hAnsi="Arial" w:cs="Arial"/>
-          <w:sz w:val="28"/>
-          <w:szCs w:val="28"/>
-        </w:rPr>
-        <w:t>sono indicati</w:t>
-      </w:r>
-      <w:proofErr w:type="gramEnd"/>
+      <w:r>
+        <w:rPr>
+          <w:rFonts w:ascii="Arial" w:hAnsi="Arial" w:cs="Arial"/>
+          <w:sz w:val="28"/>
+          <w:szCs w:val="28"/>
+        </w:rPr>
+        <w:t>è indicato</w:t>
+      </w:r>
       <w:r>
         <w:rPr>
           <w:rFonts w:ascii="Arial" w:hAnsi="Arial" w:cs="Arial"/>
@@ -12035,89 +12454,7 @@
     <w:p>
       <w:pPr>
         <w:ind w:left="360"/>
-        <w:rPr>
-          <w:rFonts w:ascii="Arial" w:hAnsi="Arial" w:cs="Arial"/>
-          <w:sz w:val="28"/>
-          <w:szCs w:val="28"/>
-        </w:rPr>
-      </w:pPr>
-      <w:r>
-        <w:rPr>
-          <w:rFonts w:ascii="Arial" w:hAnsi="Arial" w:cs="Arial"/>
-          <w:sz w:val="28"/>
-          <w:szCs w:val="28"/>
-        </w:rPr>
-        <w:t xml:space="preserve">Infine, i microservizi le cui metriche di performance sono da monitorare espongono un endpoint (GET) </w:t>
-      </w:r>
-      <w:r>
-        <w:rPr>
-          <w:rFonts w:ascii="Arial" w:hAnsi="Arial" w:cs="Arial"/>
-          <w:i/>
-          <w:iCs/>
-          <w:sz w:val="28"/>
-          <w:szCs w:val="28"/>
-        </w:rPr>
-        <w:t>/</w:t>
-      </w:r>
-      <w:proofErr w:type="spellStart"/>
-      <w:r>
-        <w:rPr>
-          <w:rFonts w:ascii="Arial" w:hAnsi="Arial" w:cs="Arial"/>
-          <w:i/>
-          <w:iCs/>
-          <w:sz w:val="28"/>
-          <w:szCs w:val="28"/>
-        </w:rPr>
-        <w:t>metrics</w:t>
-      </w:r>
-      <w:proofErr w:type="spellEnd"/>
-      <w:r>
-        <w:rPr>
-          <w:rFonts w:ascii="Arial" w:hAnsi="Arial" w:cs="Arial"/>
-          <w:sz w:val="28"/>
-          <w:szCs w:val="28"/>
-        </w:rPr>
-        <w:t xml:space="preserve"> che </w:t>
-      </w:r>
-      <w:proofErr w:type="spellStart"/>
-      <w:r>
-        <w:rPr>
-          <w:rFonts w:ascii="Arial" w:hAnsi="Arial" w:cs="Arial"/>
-          <w:sz w:val="28"/>
-          <w:szCs w:val="28"/>
-        </w:rPr>
-        <w:t>prometheus</w:t>
-      </w:r>
-      <w:proofErr w:type="spellEnd"/>
-      <w:r>
-        <w:rPr>
-          <w:rFonts w:ascii="Arial" w:hAnsi="Arial" w:cs="Arial"/>
-          <w:sz w:val="28"/>
-          <w:szCs w:val="28"/>
-        </w:rPr>
-        <w:t xml:space="preserve"> sfrutta per effettuare lo </w:t>
-      </w:r>
-      <w:proofErr w:type="spellStart"/>
-      <w:r>
-        <w:rPr>
-          <w:rFonts w:ascii="Arial" w:hAnsi="Arial" w:cs="Arial"/>
-          <w:sz w:val="28"/>
-          <w:szCs w:val="28"/>
-        </w:rPr>
-        <w:t>scraping</w:t>
-      </w:r>
-      <w:proofErr w:type="spellEnd"/>
-      <w:r>
-        <w:rPr>
-          <w:rFonts w:ascii="Arial" w:hAnsi="Arial" w:cs="Arial"/>
-          <w:sz w:val="28"/>
-          <w:szCs w:val="28"/>
-        </w:rPr>
-        <w:t>.</w:t>
-      </w:r>
-    </w:p>
-    <w:p>
-      <w:pPr>
+        <w:jc w:val="both"/>
         <w:rPr>
           <w:rFonts w:ascii="Times New Roman" w:hAnsi="Times New Roman" w:cs="Times New Roman"/>
           <w:b/>
@@ -12126,6 +12463,80 @@
           <w:szCs w:val="32"/>
         </w:rPr>
       </w:pPr>
+      <w:r>
+        <w:rPr>
+          <w:rFonts w:ascii="Arial" w:hAnsi="Arial" w:cs="Arial"/>
+          <w:sz w:val="28"/>
+          <w:szCs w:val="28"/>
+        </w:rPr>
+        <w:t xml:space="preserve">Infine, i microservizi che necessitano di monitoraggio sulle metriche di performance presentano un endpoint (GET) </w:t>
+      </w:r>
+      <w:r>
+        <w:rPr>
+          <w:rFonts w:ascii="Arial" w:hAnsi="Arial" w:cs="Arial"/>
+          <w:i/>
+          <w:iCs/>
+          <w:sz w:val="28"/>
+          <w:szCs w:val="28"/>
+        </w:rPr>
+        <w:t>/</w:t>
+      </w:r>
+      <w:proofErr w:type="spellStart"/>
+      <w:r>
+        <w:rPr>
+          <w:rFonts w:ascii="Arial" w:hAnsi="Arial" w:cs="Arial"/>
+          <w:i/>
+          <w:iCs/>
+          <w:sz w:val="28"/>
+          <w:szCs w:val="28"/>
+        </w:rPr>
+        <w:t>metrics</w:t>
+      </w:r>
+      <w:proofErr w:type="spellEnd"/>
+      <w:r>
+        <w:rPr>
+          <w:rFonts w:ascii="Arial" w:hAnsi="Arial" w:cs="Arial"/>
+          <w:sz w:val="28"/>
+          <w:szCs w:val="28"/>
+        </w:rPr>
+        <w:t xml:space="preserve">, il quale viene sfruttato da </w:t>
+      </w:r>
+      <w:proofErr w:type="spellStart"/>
+      <w:r>
+        <w:rPr>
+          <w:rFonts w:ascii="Arial" w:hAnsi="Arial" w:cs="Arial"/>
+          <w:sz w:val="28"/>
+          <w:szCs w:val="28"/>
+        </w:rPr>
+        <w:t>Prometheus</w:t>
+      </w:r>
+      <w:proofErr w:type="spellEnd"/>
+      <w:r>
+        <w:rPr>
+          <w:rFonts w:ascii="Arial" w:hAnsi="Arial" w:cs="Arial"/>
+          <w:sz w:val="28"/>
+          <w:szCs w:val="28"/>
+        </w:rPr>
+        <w:t xml:space="preserve"> per effettuare lo </w:t>
+      </w:r>
+      <w:proofErr w:type="spellStart"/>
+      <w:r>
+        <w:rPr>
+          <w:rFonts w:ascii="Arial" w:hAnsi="Arial" w:cs="Arial"/>
+          <w:sz w:val="28"/>
+          <w:szCs w:val="28"/>
+        </w:rPr>
+        <w:t>scraping</w:t>
+      </w:r>
+      <w:proofErr w:type="spellEnd"/>
+      <w:r>
+        <w:rPr>
+          <w:rFonts w:ascii="Arial" w:hAnsi="Arial" w:cs="Arial"/>
+          <w:sz w:val="28"/>
+          <w:szCs w:val="28"/>
+        </w:rPr>
+        <w:t>.</w:t>
+      </w:r>
     </w:p>
     <w:p>
       <w:pPr>
@@ -12183,6 +12594,7 @@
     <w:p>
       <w:pPr>
         <w:ind w:left="360"/>
+        <w:jc w:val="both"/>
         <w:rPr>
           <w:rFonts w:ascii="Arial" w:hAnsi="Arial" w:cs="Arial"/>
           <w:sz w:val="28"/>
@@ -12225,12 +12637,69 @@
           <w:sz w:val="28"/>
           <w:szCs w:val="28"/>
         </w:rPr>
-        <w:t xml:space="preserve"> è necessario oltre che all’eliminazione dell’account stesso, presente nel database dell’UM, anche l’eliminazione delle sue regole, presenti nel database del WMS. Pertanto, è necessario realizzare una transazione distribuita per assicurare l’atomicità delle azioni di eliminazione e di conseguenza la consistenza dei dati.</w:t>
+        <w:t xml:space="preserve">, </w:t>
+      </w:r>
+      <w:r>
+        <w:rPr>
+          <w:rFonts w:ascii="Arial" w:hAnsi="Arial" w:cs="Arial"/>
+          <w:sz w:val="28"/>
+          <w:szCs w:val="28"/>
+        </w:rPr>
+        <w:t>è necessari</w:t>
+      </w:r>
+      <w:r>
+        <w:rPr>
+          <w:rFonts w:ascii="Arial" w:hAnsi="Arial" w:cs="Arial"/>
+          <w:sz w:val="28"/>
+          <w:szCs w:val="28"/>
+        </w:rPr>
+        <w:t xml:space="preserve">a, </w:t>
+      </w:r>
+      <w:r>
+        <w:rPr>
+          <w:rFonts w:ascii="Arial" w:hAnsi="Arial" w:cs="Arial"/>
+          <w:sz w:val="28"/>
+          <w:szCs w:val="28"/>
+        </w:rPr>
+        <w:t>oltre che l’eliminazione dell’account stesso, presente nel database dell’UM, anche l’eliminazione delle sue regole, presenti nel database del WMS. Pertanto, è necessario realizzare una transazione distribuita per assicurare l’atomicità delle azioni di eliminazione e</w:t>
+      </w:r>
+      <w:r>
+        <w:rPr>
+          <w:rFonts w:ascii="Arial" w:hAnsi="Arial" w:cs="Arial"/>
+          <w:sz w:val="28"/>
+          <w:szCs w:val="28"/>
+        </w:rPr>
+        <w:t xml:space="preserve">, </w:t>
+      </w:r>
+      <w:r>
+        <w:rPr>
+          <w:rFonts w:ascii="Arial" w:hAnsi="Arial" w:cs="Arial"/>
+          <w:sz w:val="28"/>
+          <w:szCs w:val="28"/>
+        </w:rPr>
+        <w:t>di conseguenza</w:t>
+      </w:r>
+      <w:r>
+        <w:rPr>
+          <w:rFonts w:ascii="Arial" w:hAnsi="Arial" w:cs="Arial"/>
+          <w:sz w:val="28"/>
+          <w:szCs w:val="28"/>
+        </w:rPr>
+        <w:t>,</w:t>
+      </w:r>
+      <w:r>
+        <w:rPr>
+          <w:rFonts w:ascii="Arial" w:hAnsi="Arial" w:cs="Arial"/>
+          <w:sz w:val="28"/>
+          <w:szCs w:val="28"/>
+        </w:rPr>
+        <w:t xml:space="preserve"> la consistenza dei dati.</w:t>
       </w:r>
     </w:p>
     <w:p>
       <w:pPr>
         <w:ind w:left="360"/>
+        <w:jc w:val="both"/>
         <w:rPr>
           <w:rFonts w:ascii="Arial" w:hAnsi="Arial" w:cs="Arial"/>
           <w:sz w:val="28"/>
@@ -12249,6 +12718,7 @@
     <w:p>
       <w:pPr>
         <w:ind w:left="360"/>
+        <w:jc w:val="both"/>
         <w:rPr>
           <w:rFonts w:ascii="Arial" w:hAnsi="Arial" w:cs="Arial"/>
           <w:sz w:val="28"/>
@@ -12381,6 +12851,14 @@
           <w:sz w:val="28"/>
           <w:szCs w:val="28"/>
         </w:rPr>
+        <w:t xml:space="preserve"> annulla il lavoro svolto</w:t>
+      </w:r>
+      <w:r>
+        <w:rPr>
+          <w:rFonts w:ascii="Arial" w:hAnsi="Arial" w:cs="Arial"/>
+          <w:sz w:val="28"/>
+          <w:szCs w:val="28"/>
+        </w:rPr>
         <w:t xml:space="preserve"> </w:t>
       </w:r>
       <w:r>
@@ -12389,7 +12867,7 @@
           <w:sz w:val="28"/>
           <w:szCs w:val="28"/>
         </w:rPr>
-        <w:t>annulla il lavoro svolto</w:t>
+        <w:t>dal passo precedente.</w:t>
       </w:r>
       <w:r>
         <w:rPr>
@@ -12405,28 +12883,13 @@
           <w:sz w:val="28"/>
           <w:szCs w:val="28"/>
         </w:rPr>
-        <w:t>dal passo precedente.</w:t>
-      </w:r>
-      <w:r>
-        <w:rPr>
-          <w:rFonts w:ascii="Arial" w:hAnsi="Arial" w:cs="Arial"/>
-          <w:sz w:val="28"/>
-          <w:szCs w:val="28"/>
-        </w:rPr>
-        <w:t xml:space="preserve"> </w:t>
-      </w:r>
-      <w:r>
-        <w:rPr>
-          <w:rFonts w:ascii="Arial" w:hAnsi="Arial" w:cs="Arial"/>
-          <w:sz w:val="28"/>
-          <w:szCs w:val="28"/>
-        </w:rPr>
         <w:t>La coordinazione tra i vari passi viene gestita in modo che, se uno dei passi fallisce, venga attivata la sequenza di compensazione per ripristinare lo stato coerente del sistema.</w:t>
       </w:r>
     </w:p>
     <w:p>
       <w:pPr>
         <w:ind w:left="360"/>
+        <w:jc w:val="both"/>
         <w:rPr>
           <w:rFonts w:ascii="Arial" w:hAnsi="Arial" w:cs="Arial"/>
           <w:sz w:val="28"/>
@@ -12461,19 +12924,84 @@
     <w:p>
       <w:pPr>
         <w:ind w:left="360"/>
-        <w:rPr>
-          <w:rFonts w:ascii="Arial" w:hAnsi="Arial" w:cs="Arial"/>
-          <w:sz w:val="28"/>
-          <w:szCs w:val="28"/>
-        </w:rPr>
-      </w:pPr>
-      <w:r>
-        <w:rPr>
-          <w:rFonts w:ascii="Arial" w:hAnsi="Arial" w:cs="Arial"/>
-          <w:sz w:val="28"/>
-          <w:szCs w:val="28"/>
-        </w:rPr>
-        <w:t>Nel sistema in questione il primo passo della transazione è l’eliminazione delle regole sottoscritte dall’utente, successivamente si procede all’eliminazione dell’account. Se non dovesse andare a buon fine l’eliminazione dell’account, allora si procederebbe a ripristinare i dati eliminati dal database del WMS, riportando il sistema a uno stato consistente.</w:t>
+        <w:jc w:val="both"/>
+        <w:rPr>
+          <w:rFonts w:ascii="Arial" w:hAnsi="Arial" w:cs="Arial"/>
+          <w:sz w:val="28"/>
+          <w:szCs w:val="28"/>
+        </w:rPr>
+      </w:pPr>
+      <w:r>
+        <w:rPr>
+          <w:rFonts w:ascii="Arial" w:hAnsi="Arial" w:cs="Arial"/>
+          <w:sz w:val="28"/>
+          <w:szCs w:val="28"/>
+        </w:rPr>
+        <w:t>Nel sistema in questione</w:t>
+      </w:r>
+      <w:r>
+        <w:rPr>
+          <w:rFonts w:ascii="Arial" w:hAnsi="Arial" w:cs="Arial"/>
+          <w:sz w:val="28"/>
+          <w:szCs w:val="28"/>
+        </w:rPr>
+        <w:t>,</w:t>
+      </w:r>
+      <w:r>
+        <w:rPr>
+          <w:rFonts w:ascii="Arial" w:hAnsi="Arial" w:cs="Arial"/>
+          <w:sz w:val="28"/>
+          <w:szCs w:val="28"/>
+        </w:rPr>
+        <w:t xml:space="preserve"> il primo passo della transazione è l’eliminazione delle regole sottoscritte dall’utente</w:t>
+      </w:r>
+      <w:r>
+        <w:rPr>
+          <w:rFonts w:ascii="Arial" w:hAnsi="Arial" w:cs="Arial"/>
+          <w:sz w:val="28"/>
+          <w:szCs w:val="28"/>
+        </w:rPr>
+        <w:t>. S</w:t>
+      </w:r>
+      <w:r>
+        <w:rPr>
+          <w:rFonts w:ascii="Arial" w:hAnsi="Arial" w:cs="Arial"/>
+          <w:sz w:val="28"/>
+          <w:szCs w:val="28"/>
+        </w:rPr>
+        <w:t>uccessivamente</w:t>
+      </w:r>
+      <w:r>
+        <w:rPr>
+          <w:rFonts w:ascii="Arial" w:hAnsi="Arial" w:cs="Arial"/>
+          <w:sz w:val="28"/>
+          <w:szCs w:val="28"/>
+        </w:rPr>
+        <w:t>,</w:t>
+      </w:r>
+      <w:r>
+        <w:rPr>
+          <w:rFonts w:ascii="Arial" w:hAnsi="Arial" w:cs="Arial"/>
+          <w:sz w:val="28"/>
+          <w:szCs w:val="28"/>
+        </w:rPr>
+        <w:t xml:space="preserve"> si procede all’eliminazione dell’account. Se non dovesse andare a buon fine l’eliminazione dell’account, allora si procederebbe a ripristinare i dati eliminati dal database del WMS, riportando il sistema a</w:t>
+      </w:r>
+      <w:r>
+        <w:rPr>
+          <w:rFonts w:ascii="Arial" w:hAnsi="Arial" w:cs="Arial"/>
+          <w:sz w:val="28"/>
+          <w:szCs w:val="28"/>
+        </w:rPr>
+        <w:t>d</w:t>
+      </w:r>
+      <w:r>
+        <w:rPr>
+          <w:rFonts w:ascii="Arial" w:hAnsi="Arial" w:cs="Arial"/>
+          <w:sz w:val="28"/>
+          <w:szCs w:val="28"/>
+        </w:rPr>
+        <w:t xml:space="preserve"> uno stato consistente.</w:t>
       </w:r>
     </w:p>
     <w:p>
@@ -12541,6 +13069,7 @@
     <w:p>
       <w:pPr>
         <w:ind w:left="360"/>
+        <w:jc w:val="both"/>
         <w:rPr>
           <w:rFonts w:ascii="Arial" w:hAnsi="Arial" w:cs="Arial"/>
           <w:sz w:val="28"/>
@@ -12559,28 +13088,47 @@
     <w:p>
       <w:pPr>
         <w:ind w:left="360"/>
-        <w:rPr>
-          <w:rFonts w:ascii="Arial" w:hAnsi="Arial" w:cs="Arial"/>
-          <w:sz w:val="28"/>
-          <w:szCs w:val="28"/>
-        </w:rPr>
-      </w:pPr>
-      <w:r>
-        <w:rPr>
-          <w:rFonts w:ascii="Arial" w:hAnsi="Arial" w:cs="Arial"/>
-          <w:sz w:val="28"/>
-          <w:szCs w:val="28"/>
-        </w:rPr>
-        <w:t xml:space="preserve">Per evitare di esporre le password di accesso ai database, la password dell’e-mail impiegata per l’invio delle notifiche e </w:t>
+        <w:jc w:val="both"/>
+        <w:rPr>
+          <w:rFonts w:ascii="Arial" w:hAnsi="Arial" w:cs="Arial"/>
+          <w:sz w:val="28"/>
+          <w:szCs w:val="28"/>
+        </w:rPr>
+      </w:pPr>
+      <w:r>
+        <w:rPr>
+          <w:rFonts w:ascii="Arial" w:hAnsi="Arial" w:cs="Arial"/>
+          <w:sz w:val="28"/>
+          <w:szCs w:val="28"/>
+        </w:rPr>
+        <w:t>Per evitare di esporre le password di accesso ai database, la password dell’e-mail impiegata per l’invio delle notifiche e l’</w:t>
+      </w:r>
+      <w:r>
+        <w:rPr>
+          <w:rFonts w:ascii="Arial" w:hAnsi="Arial" w:cs="Arial"/>
+          <w:sz w:val="28"/>
+          <w:szCs w:val="28"/>
+        </w:rPr>
+        <w:t>API</w:t>
+      </w:r>
+      <w:r>
+        <w:rPr>
+          <w:rFonts w:ascii="Arial" w:hAnsi="Arial" w:cs="Arial"/>
+          <w:sz w:val="28"/>
+          <w:szCs w:val="28"/>
+        </w:rPr>
+        <w:t xml:space="preserve"> key utilizzata per beneficiare del servizio esterno offerto da </w:t>
       </w:r>
       <w:proofErr w:type="spellStart"/>
       <w:r>
         <w:rPr>
           <w:rFonts w:ascii="Arial" w:hAnsi="Arial" w:cs="Arial"/>
-          <w:sz w:val="28"/>
-          <w:szCs w:val="28"/>
-        </w:rPr>
-        <w:t>l’api</w:t>
+          <w:i/>
+          <w:iCs/>
+          <w:sz w:val="28"/>
+          <w:szCs w:val="28"/>
+        </w:rPr>
+        <w:t>OpenWeather</w:t>
       </w:r>
       <w:proofErr w:type="spellEnd"/>
       <w:r>
@@ -12589,30 +13137,13 @@
           <w:sz w:val="28"/>
           <w:szCs w:val="28"/>
         </w:rPr>
-        <w:t xml:space="preserve"> key utilizzata per beneficiare del servizio esterno offerto da </w:t>
-      </w:r>
-      <w:proofErr w:type="spellStart"/>
-      <w:r>
-        <w:rPr>
-          <w:rFonts w:ascii="Arial" w:hAnsi="Arial" w:cs="Arial"/>
-          <w:sz w:val="28"/>
-          <w:szCs w:val="28"/>
-        </w:rPr>
-        <w:t>OpenWeather</w:t>
-      </w:r>
-      <w:proofErr w:type="spellEnd"/>
-      <w:r>
-        <w:rPr>
-          <w:rFonts w:ascii="Arial" w:hAnsi="Arial" w:cs="Arial"/>
-          <w:sz w:val="28"/>
-          <w:szCs w:val="28"/>
-        </w:rPr>
         <w:t>, si è scelto di implementare i Secrets.</w:t>
       </w:r>
     </w:p>
     <w:p>
       <w:pPr>
         <w:ind w:left="360"/>
+        <w:jc w:val="both"/>
         <w:rPr>
           <w:rFonts w:ascii="Arial" w:hAnsi="Arial" w:cs="Arial"/>
           <w:sz w:val="28"/>
@@ -12633,7 +13164,15 @@
           <w:sz w:val="28"/>
           <w:szCs w:val="28"/>
         </w:rPr>
-        <w:t>secret</w:t>
+        <w:t>S</w:t>
+      </w:r>
+      <w:r>
+        <w:rPr>
+          <w:rFonts w:ascii="Arial" w:hAnsi="Arial" w:cs="Arial"/>
+          <w:sz w:val="28"/>
+          <w:szCs w:val="28"/>
+        </w:rPr>
+        <w:t>ecret</w:t>
       </w:r>
       <w:r>
         <w:rPr>
@@ -12716,7 +13255,15 @@
           <w:sz w:val="28"/>
           <w:szCs w:val="28"/>
         </w:rPr>
-        <w:t>secrets</w:t>
+        <w:t>S</w:t>
+      </w:r>
+      <w:r>
+        <w:rPr>
+          <w:rFonts w:ascii="Arial" w:hAnsi="Arial" w:cs="Arial"/>
+          <w:sz w:val="28"/>
+          <w:szCs w:val="28"/>
+        </w:rPr>
+        <w:t>ecrets</w:t>
       </w:r>
       <w:r>
         <w:rPr>
@@ -12770,19 +13317,36 @@
     <w:p>
       <w:pPr>
         <w:ind w:left="360"/>
-        <w:rPr>
-          <w:rFonts w:ascii="Arial" w:hAnsi="Arial" w:cs="Arial"/>
-          <w:sz w:val="28"/>
-          <w:szCs w:val="28"/>
-        </w:rPr>
-      </w:pPr>
-      <w:r>
-        <w:rPr>
-          <w:rFonts w:ascii="Arial" w:hAnsi="Arial" w:cs="Arial"/>
-          <w:sz w:val="28"/>
-          <w:szCs w:val="28"/>
-        </w:rPr>
-        <w:t xml:space="preserve">Nel sistema in esame, i secrets sono pensati per fare in modo che le informazioni sensibili </w:t>
+        <w:jc w:val="both"/>
+        <w:rPr>
+          <w:rFonts w:ascii="Arial" w:hAnsi="Arial" w:cs="Arial"/>
+          <w:sz w:val="28"/>
+          <w:szCs w:val="28"/>
+        </w:rPr>
+      </w:pPr>
+      <w:r>
+        <w:rPr>
+          <w:rFonts w:ascii="Arial" w:hAnsi="Arial" w:cs="Arial"/>
+          <w:sz w:val="28"/>
+          <w:szCs w:val="28"/>
+        </w:rPr>
+        <w:t xml:space="preserve">Nel sistema in esame, i </w:t>
+      </w:r>
+      <w:r>
+        <w:rPr>
+          <w:rFonts w:ascii="Arial" w:hAnsi="Arial" w:cs="Arial"/>
+          <w:sz w:val="28"/>
+          <w:szCs w:val="28"/>
+        </w:rPr>
+        <w:t>S</w:t>
+      </w:r>
+      <w:r>
+        <w:rPr>
+          <w:rFonts w:ascii="Arial" w:hAnsi="Arial" w:cs="Arial"/>
+          <w:sz w:val="28"/>
+          <w:szCs w:val="28"/>
+        </w:rPr>
+        <w:t xml:space="preserve">ecrets sono pensati per fare in modo che le informazioni sensibili </w:t>
       </w:r>
       <w:r>
         <w:rPr>
@@ -12822,7 +13386,87 @@
           <w:sz w:val="28"/>
           <w:szCs w:val="28"/>
         </w:rPr>
-        <w:t>In tal modo si permette di recuperare l’informazione, ma al tempo stesso si evita di cristallizzare il contenuto sensibile nell’immagine, pubblicata sul Docker Hub, dei vari microservizi.</w:t>
+        <w:t>In tal modo</w:t>
+      </w:r>
+      <w:r>
+        <w:rPr>
+          <w:rFonts w:ascii="Arial" w:hAnsi="Arial" w:cs="Arial"/>
+          <w:sz w:val="28"/>
+          <w:szCs w:val="28"/>
+        </w:rPr>
+        <w:t>,</w:t>
+      </w:r>
+      <w:r>
+        <w:rPr>
+          <w:rFonts w:ascii="Arial" w:hAnsi="Arial" w:cs="Arial"/>
+          <w:sz w:val="28"/>
+          <w:szCs w:val="28"/>
+        </w:rPr>
+        <w:t xml:space="preserve"> si permette di recuperare l’informazione</w:t>
+      </w:r>
+      <w:r>
+        <w:rPr>
+          <w:rFonts w:ascii="Arial" w:hAnsi="Arial" w:cs="Arial"/>
+          <w:sz w:val="28"/>
+          <w:szCs w:val="28"/>
+        </w:rPr>
+        <w:t xml:space="preserve"> </w:t>
+      </w:r>
+      <w:r>
+        <w:rPr>
+          <w:rFonts w:ascii="Arial" w:hAnsi="Arial" w:cs="Arial"/>
+          <w:sz w:val="28"/>
+          <w:szCs w:val="28"/>
+        </w:rPr>
+        <w:t>ma al tempo stesso si evita di cristallizzare il contenuto sensibile nell</w:t>
+      </w:r>
+      <w:r>
+        <w:rPr>
+          <w:rFonts w:ascii="Arial" w:hAnsi="Arial" w:cs="Arial"/>
+          <w:sz w:val="28"/>
+          <w:szCs w:val="28"/>
+        </w:rPr>
+        <w:t xml:space="preserve">e </w:t>
+      </w:r>
+      <w:r>
+        <w:rPr>
+          <w:rFonts w:ascii="Arial" w:hAnsi="Arial" w:cs="Arial"/>
+          <w:sz w:val="28"/>
+          <w:szCs w:val="28"/>
+        </w:rPr>
+        <w:t>immagi</w:t>
+      </w:r>
+      <w:r>
+        <w:rPr>
+          <w:rFonts w:ascii="Arial" w:hAnsi="Arial" w:cs="Arial"/>
+          <w:sz w:val="28"/>
+          <w:szCs w:val="28"/>
+        </w:rPr>
+        <w:t xml:space="preserve">ni </w:t>
+      </w:r>
+      <w:r>
+        <w:rPr>
+          <w:rFonts w:ascii="Arial" w:hAnsi="Arial" w:cs="Arial"/>
+          <w:sz w:val="28"/>
+          <w:szCs w:val="28"/>
+        </w:rPr>
+        <w:t>dei vari microservizi</w:t>
+      </w:r>
+      <w:r>
+        <w:rPr>
+          <w:rFonts w:ascii="Arial" w:hAnsi="Arial" w:cs="Arial"/>
+          <w:sz w:val="28"/>
+          <w:szCs w:val="28"/>
+        </w:rPr>
+        <w:t>, pubblicate sul Docker Hub</w:t>
+      </w:r>
+      <w:r>
+        <w:rPr>
+          <w:rFonts w:ascii="Arial" w:hAnsi="Arial" w:cs="Arial"/>
+          <w:sz w:val="28"/>
+          <w:szCs w:val="28"/>
+        </w:rPr>
+        <w:t>.</w:t>
       </w:r>
     </w:p>
     <w:p>
@@ -12875,6 +13519,7 @@
     <w:p>
       <w:pPr>
         <w:ind w:left="360"/>
+        <w:jc w:val="both"/>
         <w:rPr>
           <w:rFonts w:ascii="Arial" w:hAnsi="Arial" w:cs="Arial"/>
           <w:sz w:val="28"/>
@@ -12905,7 +13550,39 @@
           <w:sz w:val="28"/>
           <w:szCs w:val="28"/>
         </w:rPr>
-        <w:t xml:space="preserve"> che permette di estrarre le metriche, collezionarle in un suo database e inoltre renderle disponibili per il microservizio SLA Manager</w:t>
+        <w:t xml:space="preserve"> che permette di estrarre le metriche</w:t>
+      </w:r>
+      <w:r>
+        <w:rPr>
+          <w:rFonts w:ascii="Arial" w:hAnsi="Arial" w:cs="Arial"/>
+          <w:sz w:val="28"/>
+          <w:szCs w:val="28"/>
+        </w:rPr>
+        <w:t xml:space="preserve"> esposte dai microservizi da monitorare</w:t>
+      </w:r>
+      <w:r>
+        <w:rPr>
+          <w:rFonts w:ascii="Arial" w:hAnsi="Arial" w:cs="Arial"/>
+          <w:sz w:val="28"/>
+          <w:szCs w:val="28"/>
+        </w:rPr>
+        <w:t xml:space="preserve">, collezionarle in </w:t>
+      </w:r>
+      <w:r>
+        <w:rPr>
+          <w:rFonts w:ascii="Arial" w:hAnsi="Arial" w:cs="Arial"/>
+          <w:sz w:val="28"/>
+          <w:szCs w:val="28"/>
+        </w:rPr>
+        <w:t>maniera persistente</w:t>
+      </w:r>
+      <w:r>
+        <w:rPr>
+          <w:rFonts w:ascii="Arial" w:hAnsi="Arial" w:cs="Arial"/>
+          <w:sz w:val="28"/>
+          <w:szCs w:val="28"/>
+        </w:rPr>
+        <w:t xml:space="preserve"> e renderle disponibili per il microservizio SLA Manager</w:t>
       </w:r>
       <w:r>
         <w:rPr>
@@ -12915,6 +13592,17 @@
         </w:rPr>
         <w:t>.</w:t>
       </w:r>
+    </w:p>
+    <w:p>
+      <w:pPr>
+        <w:ind w:left="360"/>
+        <w:jc w:val="both"/>
+        <w:rPr>
+          <w:rFonts w:ascii="Arial" w:hAnsi="Arial" w:cs="Arial"/>
+          <w:sz w:val="28"/>
+          <w:szCs w:val="28"/>
+        </w:rPr>
+      </w:pPr>
     </w:p>
     <w:p>
       <w:pPr>
@@ -12961,6 +13649,7 @@
     <w:p>
       <w:pPr>
         <w:ind w:left="360"/>
+        <w:jc w:val="both"/>
         <w:rPr>
           <w:rFonts w:ascii="Arial" w:hAnsi="Arial" w:cs="Arial"/>
           <w:sz w:val="28"/>
@@ -12997,6 +13686,7 @@
     <w:p>
       <w:pPr>
         <w:ind w:left="360"/>
+        <w:jc w:val="both"/>
         <w:rPr>
           <w:rFonts w:ascii="Arial" w:hAnsi="Arial" w:cs="Arial"/>
           <w:sz w:val="28"/>
@@ -13031,6 +13721,7 @@
     <w:p>
       <w:pPr>
         <w:ind w:left="360"/>
+        <w:jc w:val="both"/>
         <w:rPr>
           <w:rFonts w:ascii="Arial" w:hAnsi="Arial" w:cs="Arial"/>
           <w:sz w:val="28"/>
@@ -13053,25 +13744,43 @@
           <w:ilvl w:val="0"/>
           <w:numId w:val="11"/>
         </w:numPr>
-        <w:rPr>
-          <w:rFonts w:ascii="Arial" w:hAnsi="Arial" w:cs="Arial"/>
-          <w:sz w:val="28"/>
-          <w:szCs w:val="28"/>
-        </w:rPr>
-      </w:pPr>
-      <w:r>
-        <w:rPr>
-          <w:rFonts w:ascii="Arial" w:hAnsi="Arial" w:cs="Arial"/>
-          <w:sz w:val="28"/>
-          <w:szCs w:val="28"/>
-        </w:rPr>
-        <w:t>Tempi di esecuzione delle query ai database, differenziandole in base al rispettivo microservizio.</w:t>
+        <w:jc w:val="both"/>
+        <w:rPr>
+          <w:rFonts w:ascii="Arial" w:hAnsi="Arial" w:cs="Arial"/>
+          <w:sz w:val="28"/>
+          <w:szCs w:val="28"/>
+        </w:rPr>
+      </w:pPr>
+      <w:r>
+        <w:rPr>
+          <w:rFonts w:ascii="Arial" w:hAnsi="Arial" w:cs="Arial"/>
+          <w:sz w:val="28"/>
+          <w:szCs w:val="28"/>
+        </w:rPr>
+        <w:t>Tempi di esecuzione delle query ai database, differenziandole in base al r</w:t>
+      </w:r>
+      <w:r>
+        <w:rPr>
+          <w:rFonts w:ascii="Arial" w:hAnsi="Arial" w:cs="Arial"/>
+          <w:sz w:val="28"/>
+          <w:szCs w:val="28"/>
+        </w:rPr>
+        <w:t>elativo</w:t>
+      </w:r>
+      <w:r>
+        <w:rPr>
+          <w:rFonts w:ascii="Arial" w:hAnsi="Arial" w:cs="Arial"/>
+          <w:sz w:val="28"/>
+          <w:szCs w:val="28"/>
+        </w:rPr>
+        <w:t xml:space="preserve"> microservizio.</w:t>
       </w:r>
     </w:p>
     <w:p>
       <w:pPr>
         <w:pStyle w:val="Paragrafoelenco"/>
         <w:ind w:left="1440"/>
+        <w:jc w:val="both"/>
         <w:rPr>
           <w:rFonts w:ascii="Arial" w:hAnsi="Arial" w:cs="Arial"/>
           <w:sz w:val="8"/>
@@ -13086,6 +13795,7 @@
           <w:ilvl w:val="0"/>
           <w:numId w:val="11"/>
         </w:numPr>
+        <w:jc w:val="both"/>
         <w:rPr>
           <w:rFonts w:ascii="Arial" w:hAnsi="Arial" w:cs="Arial"/>
           <w:sz w:val="28"/>
@@ -13105,6 +13815,7 @@
       <w:pPr>
         <w:pStyle w:val="Paragrafoelenco"/>
         <w:ind w:left="1440"/>
+        <w:jc w:val="both"/>
         <w:rPr>
           <w:rFonts w:ascii="Arial" w:hAnsi="Arial" w:cs="Arial"/>
           <w:sz w:val="8"/>
@@ -13119,6 +13830,7 @@
           <w:ilvl w:val="0"/>
           <w:numId w:val="11"/>
         </w:numPr>
+        <w:jc w:val="both"/>
         <w:rPr>
           <w:rFonts w:ascii="Arial" w:hAnsi="Arial" w:cs="Arial"/>
           <w:sz w:val="28"/>
@@ -13162,6 +13874,7 @@
       <w:pPr>
         <w:pStyle w:val="Paragrafoelenco"/>
         <w:ind w:left="1440"/>
+        <w:jc w:val="both"/>
         <w:rPr>
           <w:rFonts w:ascii="Arial" w:hAnsi="Arial" w:cs="Arial"/>
           <w:sz w:val="8"/>
@@ -13176,6 +13889,7 @@
           <w:ilvl w:val="0"/>
           <w:numId w:val="11"/>
         </w:numPr>
+        <w:jc w:val="both"/>
         <w:rPr>
           <w:rFonts w:ascii="Arial" w:hAnsi="Arial" w:cs="Arial"/>
           <w:sz w:val="28"/>
@@ -13194,6 +13908,8 @@
       <w:r>
         <w:rPr>
           <w:rFonts w:ascii="Arial" w:hAnsi="Arial" w:cs="Arial"/>
+          <w:i/>
+          <w:iCs/>
           <w:sz w:val="28"/>
           <w:szCs w:val="28"/>
         </w:rPr>
@@ -13211,25 +13927,6 @@
     </w:p>
     <w:p>
       <w:pPr>
-        <w:pStyle w:val="Paragrafoelenco"/>
-        <w:rPr>
-          <w:rFonts w:ascii="Arial" w:hAnsi="Arial" w:cs="Arial"/>
-          <w:sz w:val="28"/>
-          <w:szCs w:val="28"/>
-        </w:rPr>
-      </w:pPr>
-    </w:p>
-    <w:p>
-      <w:pPr>
-        <w:rPr>
-          <w:rFonts w:ascii="Arial" w:hAnsi="Arial" w:cs="Arial"/>
-          <w:sz w:val="28"/>
-          <w:szCs w:val="28"/>
-        </w:rPr>
-      </w:pPr>
-    </w:p>
-    <w:p>
-      <w:pPr>
         <w:rPr>
           <w:rFonts w:ascii="Arial" w:hAnsi="Arial" w:cs="Arial"/>
           <w:sz w:val="28"/>
@@ -13240,6 +13937,7 @@
     <w:p>
       <w:pPr>
         <w:ind w:left="360"/>
+        <w:jc w:val="both"/>
         <w:rPr>
           <w:rFonts w:ascii="Arial" w:hAnsi="Arial" w:cs="Arial"/>
           <w:sz w:val="28"/>
@@ -13263,6 +13961,7 @@
           <w:ilvl w:val="0"/>
           <w:numId w:val="13"/>
         </w:numPr>
+        <w:jc w:val="both"/>
         <w:rPr>
           <w:rFonts w:ascii="Arial" w:hAnsi="Arial" w:cs="Arial"/>
           <w:sz w:val="28"/>
@@ -13275,7 +13974,23 @@
           <w:sz w:val="28"/>
           <w:szCs w:val="28"/>
         </w:rPr>
-        <w:t>Numero di richieste pervenute User</w:t>
+        <w:t>Numero di richieste pervenute</w:t>
+      </w:r>
+      <w:r>
+        <w:rPr>
+          <w:rFonts w:ascii="Arial" w:eastAsia="Times New Roman" w:hAnsi="Arial" w:cs="Arial"/>
+          <w:sz w:val="28"/>
+          <w:szCs w:val="28"/>
+        </w:rPr>
+        <w:t xml:space="preserve"> allo</w:t>
+      </w:r>
+      <w:r>
+        <w:rPr>
+          <w:rFonts w:ascii="Arial" w:eastAsia="Times New Roman" w:hAnsi="Arial" w:cs="Arial"/>
+          <w:sz w:val="28"/>
+          <w:szCs w:val="28"/>
+        </w:rPr>
+        <w:t xml:space="preserve"> User</w:t>
       </w:r>
       <w:r>
         <w:rPr>
@@ -13309,6 +14024,7 @@
           <w:ilvl w:val="0"/>
           <w:numId w:val="13"/>
         </w:numPr>
+        <w:jc w:val="both"/>
         <w:rPr>
           <w:rFonts w:ascii="Arial" w:hAnsi="Arial" w:cs="Arial"/>
           <w:sz w:val="28"/>
@@ -13347,19 +14063,36 @@
           <w:ilvl w:val="0"/>
           <w:numId w:val="13"/>
         </w:numPr>
-        <w:rPr>
-          <w:rFonts w:ascii="Arial" w:hAnsi="Arial" w:cs="Arial"/>
-          <w:sz w:val="28"/>
-          <w:szCs w:val="28"/>
-        </w:rPr>
-      </w:pPr>
-      <w:r>
-        <w:rPr>
-          <w:rFonts w:ascii="Arial" w:hAnsi="Arial" w:cs="Arial"/>
-          <w:sz w:val="28"/>
-          <w:szCs w:val="28"/>
-        </w:rPr>
-        <w:t>Conteggio degli errori http per identificare problematiche specifiche</w:t>
+        <w:jc w:val="both"/>
+        <w:rPr>
+          <w:rFonts w:ascii="Arial" w:hAnsi="Arial" w:cs="Arial"/>
+          <w:sz w:val="28"/>
+          <w:szCs w:val="28"/>
+        </w:rPr>
+      </w:pPr>
+      <w:r>
+        <w:rPr>
+          <w:rFonts w:ascii="Arial" w:hAnsi="Arial" w:cs="Arial"/>
+          <w:sz w:val="28"/>
+          <w:szCs w:val="28"/>
+        </w:rPr>
+        <w:t xml:space="preserve">Conteggio degli errori </w:t>
+      </w:r>
+      <w:r>
+        <w:rPr>
+          <w:rFonts w:ascii="Arial" w:hAnsi="Arial" w:cs="Arial"/>
+          <w:sz w:val="28"/>
+          <w:szCs w:val="28"/>
+        </w:rPr>
+        <w:t>HTTP</w:t>
+      </w:r>
+      <w:r>
+        <w:rPr>
+          <w:rFonts w:ascii="Arial" w:hAnsi="Arial" w:cs="Arial"/>
+          <w:sz w:val="28"/>
+          <w:szCs w:val="28"/>
+        </w:rPr>
+        <w:t xml:space="preserve"> per identificare problematiche specifiche</w:t>
       </w:r>
       <w:r>
         <w:rPr>
@@ -13377,6 +14110,7 @@
           <w:ilvl w:val="0"/>
           <w:numId w:val="13"/>
         </w:numPr>
+        <w:jc w:val="both"/>
         <w:rPr>
           <w:rFonts w:ascii="Arial" w:hAnsi="Arial" w:cs="Arial"/>
           <w:sz w:val="28"/>
@@ -13407,6 +14141,7 @@
           <w:ilvl w:val="0"/>
           <w:numId w:val="13"/>
         </w:numPr>
+        <w:jc w:val="both"/>
         <w:rPr>
           <w:rFonts w:ascii="Arial" w:hAnsi="Arial" w:cs="Arial"/>
           <w:sz w:val="28"/>
@@ -13437,6 +14172,7 @@
           <w:ilvl w:val="0"/>
           <w:numId w:val="13"/>
         </w:numPr>
+        <w:jc w:val="both"/>
         <w:rPr>
           <w:rFonts w:ascii="Arial" w:hAnsi="Arial" w:cs="Arial"/>
           <w:sz w:val="28"/>
@@ -13455,6 +14191,8 @@
       <w:r>
         <w:rPr>
           <w:rFonts w:ascii="Arial" w:hAnsi="Arial" w:cs="Arial"/>
+          <w:i/>
+          <w:iCs/>
           <w:sz w:val="28"/>
           <w:szCs w:val="28"/>
         </w:rPr>
@@ -13485,6 +14223,7 @@
           <w:ilvl w:val="0"/>
           <w:numId w:val="13"/>
         </w:numPr>
+        <w:jc w:val="both"/>
         <w:rPr>
           <w:rFonts w:ascii="Arial" w:hAnsi="Arial" w:cs="Arial"/>
           <w:sz w:val="28"/>
@@ -13522,6 +14261,14 @@
           <w:szCs w:val="28"/>
         </w:rPr>
         <w:t xml:space="preserve"> attive nel WMS</w:t>
+      </w:r>
+      <w:r>
+        <w:rPr>
+          <w:rFonts w:ascii="Arial" w:hAnsi="Arial" w:cs="Arial"/>
+          <w:sz w:val="28"/>
+          <w:szCs w:val="28"/>
+        </w:rPr>
+        <w:t>.</w:t>
       </w:r>
     </w:p>
     <w:p>
@@ -13531,6 +14278,7 @@
           <w:ilvl w:val="0"/>
           <w:numId w:val="13"/>
         </w:numPr>
+        <w:jc w:val="both"/>
         <w:rPr>
           <w:rFonts w:ascii="Arial" w:hAnsi="Arial" w:cs="Arial"/>
           <w:sz w:val="28"/>
@@ -13544,6 +14292,14 @@
           <w:szCs w:val="28"/>
         </w:rPr>
         <w:t>Numero di utenti registrati</w:t>
+      </w:r>
+      <w:r>
+        <w:rPr>
+          <w:rFonts w:ascii="Arial" w:hAnsi="Arial" w:cs="Arial"/>
+          <w:sz w:val="28"/>
+          <w:szCs w:val="28"/>
+        </w:rPr>
+        <w:t>.</w:t>
       </w:r>
     </w:p>
     <w:p>
@@ -13553,6 +14309,7 @@
           <w:ilvl w:val="0"/>
           <w:numId w:val="13"/>
         </w:numPr>
+        <w:jc w:val="both"/>
         <w:rPr>
           <w:rFonts w:ascii="Arial" w:hAnsi="Arial" w:cs="Arial"/>
           <w:sz w:val="28"/>
@@ -13583,18 +14340,32 @@
           <w:sz w:val="28"/>
           <w:szCs w:val="28"/>
         </w:rPr>
-        <w:t xml:space="preserve"> e </w:t>
-      </w:r>
-      <w:proofErr w:type="spellStart"/>
-      <w:r>
-        <w:rPr>
-          <w:rFonts w:ascii="Arial" w:hAnsi="Arial" w:cs="Arial"/>
-          <w:sz w:val="28"/>
-          <w:szCs w:val="28"/>
-        </w:rPr>
-        <w:t>UserManager</w:t>
-      </w:r>
-      <w:proofErr w:type="spellEnd"/>
+        <w:t xml:space="preserve"> e User</w:t>
+      </w:r>
+      <w:r>
+        <w:rPr>
+          <w:rFonts w:ascii="Arial" w:hAnsi="Arial" w:cs="Arial"/>
+          <w:sz w:val="28"/>
+          <w:szCs w:val="28"/>
+        </w:rPr>
+        <w:t xml:space="preserve"> </w:t>
+      </w:r>
+      <w:r>
+        <w:rPr>
+          <w:rFonts w:ascii="Arial" w:hAnsi="Arial" w:cs="Arial"/>
+          <w:sz w:val="28"/>
+          <w:szCs w:val="28"/>
+        </w:rPr>
+        <w:t>Manager</w:t>
+      </w:r>
+      <w:r>
+        <w:rPr>
+          <w:rFonts w:ascii="Arial" w:hAnsi="Arial" w:cs="Arial"/>
+          <w:sz w:val="28"/>
+          <w:szCs w:val="28"/>
+        </w:rPr>
+        <w:t>.</w:t>
+      </w:r>
     </w:p>
     <w:p>
       <w:pPr>
@@ -13603,30 +14374,45 @@
           <w:ilvl w:val="0"/>
           <w:numId w:val="13"/>
         </w:numPr>
-        <w:rPr>
-          <w:rFonts w:ascii="Arial" w:hAnsi="Arial" w:cs="Arial"/>
-          <w:sz w:val="28"/>
-          <w:szCs w:val="28"/>
-        </w:rPr>
-      </w:pPr>
-      <w:r>
-        <w:rPr>
-          <w:rFonts w:ascii="Arial" w:hAnsi="Arial" w:cs="Arial"/>
-          <w:sz w:val="28"/>
-          <w:szCs w:val="28"/>
-        </w:rPr>
-        <w:t xml:space="preserve">Numero di comunicazioni tra WMS e </w:t>
-      </w:r>
-      <w:proofErr w:type="spellStart"/>
-      <w:r>
-        <w:rPr>
-          <w:rFonts w:ascii="Arial" w:hAnsi="Arial" w:cs="Arial"/>
-          <w:sz w:val="28"/>
-          <w:szCs w:val="28"/>
-        </w:rPr>
-        <w:t>UserManager</w:t>
-      </w:r>
-      <w:proofErr w:type="spellEnd"/>
+        <w:jc w:val="both"/>
+        <w:rPr>
+          <w:rFonts w:ascii="Arial" w:hAnsi="Arial" w:cs="Arial"/>
+          <w:sz w:val="28"/>
+          <w:szCs w:val="28"/>
+        </w:rPr>
+      </w:pPr>
+      <w:r>
+        <w:rPr>
+          <w:rFonts w:ascii="Arial" w:hAnsi="Arial" w:cs="Arial"/>
+          <w:sz w:val="28"/>
+          <w:szCs w:val="28"/>
+        </w:rPr>
+        <w:t>Numero di comunicazioni tra WMS e User</w:t>
+      </w:r>
+      <w:r>
+        <w:rPr>
+          <w:rFonts w:ascii="Arial" w:hAnsi="Arial" w:cs="Arial"/>
+          <w:sz w:val="28"/>
+          <w:szCs w:val="28"/>
+        </w:rPr>
+        <w:t xml:space="preserve"> </w:t>
+      </w:r>
+      <w:r>
+        <w:rPr>
+          <w:rFonts w:ascii="Arial" w:hAnsi="Arial" w:cs="Arial"/>
+          <w:sz w:val="28"/>
+          <w:szCs w:val="28"/>
+        </w:rPr>
+        <w:t>Manager</w:t>
+      </w:r>
+      <w:r>
+        <w:rPr>
+          <w:rFonts w:ascii="Arial" w:hAnsi="Arial" w:cs="Arial"/>
+          <w:sz w:val="28"/>
+          <w:szCs w:val="28"/>
+        </w:rPr>
+        <w:t>.</w:t>
+      </w:r>
     </w:p>
     <w:p>
       <w:pPr>
@@ -13635,6 +14421,7 @@
           <w:ilvl w:val="0"/>
           <w:numId w:val="13"/>
         </w:numPr>
+        <w:jc w:val="both"/>
         <w:rPr>
           <w:rFonts w:ascii="Arial" w:hAnsi="Arial" w:cs="Arial"/>
           <w:sz w:val="28"/>
@@ -13649,23 +14436,21 @@
         </w:rPr>
         <w:t xml:space="preserve">Numero di messaggi pubblicati su </w:t>
       </w:r>
-      <w:proofErr w:type="spellStart"/>
-      <w:r>
-        <w:rPr>
-          <w:rFonts w:ascii="Arial" w:hAnsi="Arial" w:cs="Arial"/>
-          <w:sz w:val="28"/>
-          <w:szCs w:val="28"/>
-        </w:rPr>
-        <w:t>kafka</w:t>
-      </w:r>
-      <w:proofErr w:type="spellEnd"/>
-      <w:r>
-        <w:rPr>
-          <w:rFonts w:ascii="Arial" w:hAnsi="Arial" w:cs="Arial"/>
-          <w:sz w:val="28"/>
-          <w:szCs w:val="28"/>
-        </w:rPr>
-        <w:t xml:space="preserve"> da parte del WMS</w:t>
+      <w:r>
+        <w:rPr>
+          <w:rFonts w:ascii="Arial" w:hAnsi="Arial" w:cs="Arial"/>
+          <w:sz w:val="28"/>
+          <w:szCs w:val="28"/>
+        </w:rPr>
+        <w:t>K</w:t>
+      </w:r>
+      <w:r>
+        <w:rPr>
+          <w:rFonts w:ascii="Arial" w:hAnsi="Arial" w:cs="Arial"/>
+          <w:sz w:val="28"/>
+          <w:szCs w:val="28"/>
+        </w:rPr>
+        <w:t>afka da parte del WMS</w:t>
       </w:r>
       <w:r>
         <w:rPr>
@@ -13683,6 +14468,7 @@
           <w:ilvl w:val="0"/>
           <w:numId w:val="13"/>
         </w:numPr>
+        <w:jc w:val="both"/>
         <w:rPr>
           <w:rFonts w:ascii="Arial" w:hAnsi="Arial" w:cs="Arial"/>
           <w:sz w:val="28"/>
@@ -13697,31 +14483,37 @@
         </w:rPr>
         <w:t xml:space="preserve">Numero di messaggi pubblicati su </w:t>
       </w:r>
-      <w:proofErr w:type="spellStart"/>
-      <w:r>
-        <w:rPr>
-          <w:rFonts w:ascii="Arial" w:hAnsi="Arial" w:cs="Arial"/>
-          <w:sz w:val="28"/>
-          <w:szCs w:val="28"/>
-        </w:rPr>
-        <w:t>kafka</w:t>
-      </w:r>
-      <w:proofErr w:type="spellEnd"/>
-      <w:r>
-        <w:rPr>
-          <w:rFonts w:ascii="Arial" w:hAnsi="Arial" w:cs="Arial"/>
-          <w:sz w:val="28"/>
-          <w:szCs w:val="28"/>
-        </w:rPr>
-        <w:t xml:space="preserve"> da parte del </w:t>
-      </w:r>
-      <w:r>
-        <w:rPr>
-          <w:rFonts w:ascii="Arial" w:hAnsi="Arial" w:cs="Arial"/>
-          <w:sz w:val="28"/>
-          <w:szCs w:val="28"/>
-        </w:rPr>
-        <w:t>worker.</w:t>
+      <w:r>
+        <w:rPr>
+          <w:rFonts w:ascii="Arial" w:hAnsi="Arial" w:cs="Arial"/>
+          <w:sz w:val="28"/>
+          <w:szCs w:val="28"/>
+        </w:rPr>
+        <w:t>K</w:t>
+      </w:r>
+      <w:r>
+        <w:rPr>
+          <w:rFonts w:ascii="Arial" w:hAnsi="Arial" w:cs="Arial"/>
+          <w:sz w:val="28"/>
+          <w:szCs w:val="28"/>
+        </w:rPr>
+        <w:t xml:space="preserve">afka da parte del </w:t>
+      </w:r>
+      <w:r>
+        <w:rPr>
+          <w:rFonts w:ascii="Arial" w:hAnsi="Arial" w:cs="Arial"/>
+          <w:sz w:val="28"/>
+          <w:szCs w:val="28"/>
+        </w:rPr>
+        <w:t>W</w:t>
+      </w:r>
+      <w:r>
+        <w:rPr>
+          <w:rFonts w:ascii="Arial" w:hAnsi="Arial" w:cs="Arial"/>
+          <w:sz w:val="28"/>
+          <w:szCs w:val="28"/>
+        </w:rPr>
+        <w:t>orker.</w:t>
       </w:r>
     </w:p>
     <w:p>
@@ -13731,19 +14523,44 @@
           <w:ilvl w:val="0"/>
           <w:numId w:val="13"/>
         </w:numPr>
-        <w:rPr>
-          <w:rFonts w:ascii="Arial" w:hAnsi="Arial" w:cs="Arial"/>
-          <w:sz w:val="28"/>
-          <w:szCs w:val="28"/>
-        </w:rPr>
-      </w:pPr>
-      <w:r>
-        <w:rPr>
-          <w:rFonts w:ascii="Arial" w:hAnsi="Arial" w:cs="Arial"/>
-          <w:sz w:val="28"/>
-          <w:szCs w:val="28"/>
-        </w:rPr>
-        <w:t>Numero di ACK ricevuti dal WMS da parte di kafka</w:t>
+        <w:jc w:val="both"/>
+        <w:rPr>
+          <w:rFonts w:ascii="Arial" w:hAnsi="Arial" w:cs="Arial"/>
+          <w:sz w:val="28"/>
+          <w:szCs w:val="28"/>
+        </w:rPr>
+      </w:pPr>
+      <w:r>
+        <w:rPr>
+          <w:rFonts w:ascii="Arial" w:hAnsi="Arial" w:cs="Arial"/>
+          <w:sz w:val="28"/>
+          <w:szCs w:val="28"/>
+        </w:rPr>
+        <w:t xml:space="preserve">Numero di ACK ricevuti dal WMS da parte di </w:t>
+      </w:r>
+      <w:r>
+        <w:rPr>
+          <w:rFonts w:ascii="Arial" w:hAnsi="Arial" w:cs="Arial"/>
+          <w:sz w:val="28"/>
+          <w:szCs w:val="28"/>
+        </w:rPr>
+        <w:t>K</w:t>
+      </w:r>
+      <w:r>
+        <w:rPr>
+          <w:rFonts w:ascii="Arial" w:hAnsi="Arial" w:cs="Arial"/>
+          <w:sz w:val="28"/>
+          <w:szCs w:val="28"/>
+        </w:rPr>
+        <w:t>afka</w:t>
+      </w:r>
+      <w:r>
+        <w:rPr>
+          <w:rFonts w:ascii="Arial" w:hAnsi="Arial" w:cs="Arial"/>
+          <w:sz w:val="28"/>
+          <w:szCs w:val="28"/>
+        </w:rPr>
+        <w:t>.</w:t>
       </w:r>
     </w:p>
     <w:p>
@@ -13753,6 +14570,7 @@
           <w:ilvl w:val="0"/>
           <w:numId w:val="13"/>
         </w:numPr>
+        <w:jc w:val="both"/>
         <w:rPr>
           <w:rFonts w:ascii="Arial" w:hAnsi="Arial" w:cs="Arial"/>
           <w:sz w:val="28"/>
@@ -13773,7 +14591,15 @@
           <w:sz w:val="28"/>
           <w:szCs w:val="28"/>
         </w:rPr>
-        <w:t>worker</w:t>
+        <w:t>W</w:t>
+      </w:r>
+      <w:r>
+        <w:rPr>
+          <w:rFonts w:ascii="Arial" w:hAnsi="Arial" w:cs="Arial"/>
+          <w:sz w:val="28"/>
+          <w:szCs w:val="28"/>
+        </w:rPr>
+        <w:t>orker</w:t>
       </w:r>
       <w:r>
         <w:rPr>
@@ -13783,6 +14609,58 @@
         </w:rPr>
         <w:t xml:space="preserve"> da parte di </w:t>
       </w:r>
+      <w:r>
+        <w:rPr>
+          <w:rFonts w:ascii="Arial" w:hAnsi="Arial" w:cs="Arial"/>
+          <w:sz w:val="28"/>
+          <w:szCs w:val="28"/>
+        </w:rPr>
+        <w:t>K</w:t>
+      </w:r>
+      <w:r>
+        <w:rPr>
+          <w:rFonts w:ascii="Arial" w:hAnsi="Arial" w:cs="Arial"/>
+          <w:sz w:val="28"/>
+          <w:szCs w:val="28"/>
+        </w:rPr>
+        <w:t>afka</w:t>
+      </w:r>
+      <w:r>
+        <w:rPr>
+          <w:rFonts w:ascii="Arial" w:hAnsi="Arial" w:cs="Arial"/>
+          <w:sz w:val="28"/>
+          <w:szCs w:val="28"/>
+        </w:rPr>
+        <w:t>.</w:t>
+      </w:r>
+    </w:p>
+    <w:p>
+      <w:pPr>
+        <w:rPr>
+          <w:rFonts w:ascii="Arial" w:hAnsi="Arial" w:cs="Arial"/>
+          <w:sz w:val="28"/>
+          <w:szCs w:val="28"/>
+        </w:rPr>
+      </w:pPr>
+    </w:p>
+    <w:p>
+      <w:pPr>
+        <w:ind w:left="360"/>
+        <w:jc w:val="both"/>
+        <w:rPr>
+          <w:rFonts w:ascii="Arial" w:hAnsi="Arial" w:cs="Arial"/>
+          <w:sz w:val="28"/>
+          <w:szCs w:val="28"/>
+        </w:rPr>
+      </w:pPr>
+      <w:r>
+        <w:rPr>
+          <w:rFonts w:ascii="Arial" w:hAnsi="Arial" w:cs="Arial"/>
+          <w:sz w:val="28"/>
+          <w:szCs w:val="28"/>
+        </w:rPr>
+        <w:t xml:space="preserve">Per quel che riguarda le metriche di monitoraggio delle risorse sfruttate dai container si è previsto l’inserimento del microservizio </w:t>
+      </w:r>
       <w:proofErr w:type="spellStart"/>
       <w:r>
         <w:rPr>
@@ -13790,69 +14668,32 @@
           <w:sz w:val="28"/>
           <w:szCs w:val="28"/>
         </w:rPr>
-        <w:t>kafka</w:t>
+        <w:t>Cadvisor</w:t>
       </w:r>
       <w:proofErr w:type="spellEnd"/>
-    </w:p>
-    <w:p>
-      <w:pPr>
-        <w:rPr>
-          <w:rFonts w:ascii="Arial" w:hAnsi="Arial" w:cs="Arial"/>
-          <w:sz w:val="28"/>
-          <w:szCs w:val="28"/>
-        </w:rPr>
-      </w:pPr>
-    </w:p>
-    <w:p>
-      <w:pPr>
-        <w:ind w:left="360"/>
-        <w:rPr>
-          <w:rFonts w:ascii="Arial" w:hAnsi="Arial" w:cs="Arial"/>
-          <w:sz w:val="28"/>
-          <w:szCs w:val="28"/>
-        </w:rPr>
-      </w:pPr>
-      <w:r>
-        <w:rPr>
-          <w:rFonts w:ascii="Arial" w:hAnsi="Arial" w:cs="Arial"/>
-          <w:sz w:val="28"/>
-          <w:szCs w:val="28"/>
-        </w:rPr>
-        <w:t xml:space="preserve">Per quel che riguarda le metriche di </w:t>
-      </w:r>
-      <w:r>
-        <w:rPr>
-          <w:rFonts w:ascii="Arial" w:hAnsi="Arial" w:cs="Arial"/>
-          <w:sz w:val="28"/>
-          <w:szCs w:val="28"/>
-        </w:rPr>
-        <w:t>monitoraggio delle risorse sfruttate dai container</w:t>
-      </w:r>
-      <w:r>
-        <w:rPr>
-          <w:rFonts w:ascii="Arial" w:hAnsi="Arial" w:cs="Arial"/>
-          <w:sz w:val="28"/>
-          <w:szCs w:val="28"/>
-        </w:rPr>
-        <w:t xml:space="preserve"> si è previsto l’inserimento del microservizio </w:t>
-      </w:r>
-      <w:proofErr w:type="spellStart"/>
-      <w:r>
-        <w:rPr>
-          <w:rFonts w:ascii="Arial" w:hAnsi="Arial" w:cs="Arial"/>
-          <w:sz w:val="28"/>
-          <w:szCs w:val="28"/>
-        </w:rPr>
-        <w:t>Cadvisor</w:t>
-      </w:r>
-      <w:proofErr w:type="spellEnd"/>
-      <w:r>
-        <w:rPr>
-          <w:rFonts w:ascii="Arial" w:hAnsi="Arial" w:cs="Arial"/>
-          <w:sz w:val="28"/>
-          <w:szCs w:val="28"/>
-        </w:rPr>
-        <w:t xml:space="preserve">, </w:t>
+      <w:r>
+        <w:rPr>
+          <w:rFonts w:ascii="Arial" w:hAnsi="Arial" w:cs="Arial"/>
+          <w:sz w:val="28"/>
+          <w:szCs w:val="28"/>
+        </w:rPr>
+        <w:t>,</w:t>
+      </w:r>
+      <w:r>
+        <w:rPr>
+          <w:rFonts w:ascii="Arial" w:hAnsi="Arial" w:cs="Arial"/>
+          <w:sz w:val="28"/>
+          <w:szCs w:val="28"/>
+        </w:rPr>
+        <w:t xml:space="preserve"> che è uno</w:t>
+      </w:r>
+      <w:r>
+        <w:rPr>
+          <w:rFonts w:ascii="Arial" w:hAnsi="Arial" w:cs="Arial"/>
+          <w:sz w:val="28"/>
+          <w:szCs w:val="28"/>
+        </w:rPr>
+        <w:t xml:space="preserve"> </w:t>
       </w:r>
       <w:r>
         <w:rPr>
@@ -13967,6 +14808,7 @@
           <w:ilvl w:val="0"/>
           <w:numId w:val="14"/>
         </w:numPr>
+        <w:jc w:val="both"/>
         <w:rPr>
           <w:rFonts w:ascii="Arial" w:hAnsi="Arial" w:cs="Arial"/>
           <w:b/>
@@ -14029,15 +14871,7 @@
           <w:sz w:val="28"/>
           <w:szCs w:val="28"/>
         </w:rPr>
-        <w:t>per ogni container</w:t>
-      </w:r>
-      <w:r>
-        <w:rPr>
-          <w:rFonts w:ascii="Arial" w:hAnsi="Arial" w:cs="Arial"/>
-          <w:sz w:val="28"/>
-          <w:szCs w:val="28"/>
-        </w:rPr>
-        <w:t>;</w:t>
+        <w:t>per ogni container;</w:t>
       </w:r>
     </w:p>
     <w:p>
@@ -14126,7 +14960,23 @@
           <w:sz w:val="28"/>
           <w:szCs w:val="28"/>
         </w:rPr>
-        <w:t xml:space="preserve"> dalla CPU</w:t>
+        <w:t xml:space="preserve"> d</w:t>
+      </w:r>
+      <w:r>
+        <w:rPr>
+          <w:rFonts w:ascii="Arial" w:hAnsi="Arial" w:cs="Arial"/>
+          <w:sz w:val="28"/>
+          <w:szCs w:val="28"/>
+        </w:rPr>
+        <w:t>e</w:t>
+      </w:r>
+      <w:r>
+        <w:rPr>
+          <w:rFonts w:ascii="Arial" w:hAnsi="Arial" w:cs="Arial"/>
+          <w:sz w:val="28"/>
+          <w:szCs w:val="28"/>
+        </w:rPr>
+        <w:t>lla CPU</w:t>
       </w:r>
       <w:r>
         <w:rPr>
@@ -14151,6 +15001,7 @@
           <w:ilvl w:val="0"/>
           <w:numId w:val="14"/>
         </w:numPr>
+        <w:jc w:val="both"/>
         <w:rPr>
           <w:rFonts w:ascii="Arial" w:hAnsi="Arial" w:cs="Arial"/>
           <w:b/>
@@ -14220,8 +15071,6 @@
       <w:r>
         <w:rPr>
           <w:rFonts w:ascii="Arial" w:hAnsi="Arial" w:cs="Arial"/>
-          <w:i/>
-          <w:iCs/>
           <w:sz w:val="28"/>
           <w:szCs w:val="28"/>
         </w:rPr>
@@ -14238,8 +15087,6 @@
       <w:r>
         <w:rPr>
           <w:rFonts w:ascii="Arial" w:hAnsi="Arial" w:cs="Arial"/>
-          <w:i/>
-          <w:iCs/>
           <w:sz w:val="28"/>
           <w:szCs w:val="28"/>
         </w:rPr>
@@ -14278,6 +15125,7 @@
           <w:ilvl w:val="0"/>
           <w:numId w:val="14"/>
         </w:numPr>
+        <w:jc w:val="both"/>
         <w:rPr>
           <w:rFonts w:ascii="Arial" w:hAnsi="Arial" w:cs="Arial"/>
           <w:b/>
@@ -14347,8 +15195,6 @@
       <w:r>
         <w:rPr>
           <w:rFonts w:ascii="Arial" w:hAnsi="Arial" w:cs="Arial"/>
-          <w:i/>
-          <w:iCs/>
           <w:sz w:val="28"/>
           <w:szCs w:val="28"/>
         </w:rPr>
@@ -14393,6 +15239,7 @@
           <w:ilvl w:val="0"/>
           <w:numId w:val="14"/>
         </w:numPr>
+        <w:jc w:val="both"/>
         <w:rPr>
           <w:rFonts w:ascii="Arial" w:hAnsi="Arial" w:cs="Arial"/>
           <w:b/>
@@ -14460,12 +15307,20 @@
       <w:r>
         <w:rPr>
           <w:rFonts w:ascii="Arial" w:hAnsi="Arial" w:cs="Arial"/>
+          <w:sz w:val="28"/>
+          <w:szCs w:val="28"/>
+        </w:rPr>
+        <w:t>bytes</w:t>
+      </w:r>
+      <w:r>
+        <w:rPr>
+          <w:rFonts w:ascii="Arial" w:hAnsi="Arial" w:cs="Arial"/>
           <w:i/>
           <w:iCs/>
           <w:sz w:val="28"/>
           <w:szCs w:val="28"/>
         </w:rPr>
-        <w:t xml:space="preserve">bytes </w:t>
+        <w:t xml:space="preserve"> </w:t>
       </w:r>
       <w:r>
         <w:rPr>
@@ -14481,15 +15336,7 @@
           <w:sz w:val="28"/>
           <w:szCs w:val="28"/>
         </w:rPr>
-        <w:t xml:space="preserve"> </w:t>
-      </w:r>
-      <w:r>
-        <w:rPr>
-          <w:rFonts w:ascii="Arial" w:hAnsi="Arial" w:cs="Arial"/>
-          <w:sz w:val="28"/>
-          <w:szCs w:val="28"/>
-        </w:rPr>
-        <w:t>per ogni container</w:t>
+        <w:t xml:space="preserve"> per ogni container</w:t>
       </w:r>
       <w:r>
         <w:rPr>
@@ -14512,6 +15359,7 @@
     <w:p>
       <w:pPr>
         <w:ind w:left="360"/>
+        <w:jc w:val="both"/>
         <w:rPr>
           <w:rFonts w:ascii="Arial" w:hAnsi="Arial" w:cs="Arial"/>
           <w:sz w:val="28"/>
@@ -14554,9 +15402,8 @@
           <w:sz w:val="28"/>
           <w:szCs w:val="28"/>
         </w:rPr>
-        <w:t>prometheus</w:t>
-      </w:r>
-      <w:proofErr w:type="spellEnd"/>
+        <w:t>P</w:t>
+      </w:r>
       <w:r>
         <w:rPr>
           <w:rFonts w:ascii="Arial" w:hAnsi="Arial" w:cs="Arial"/>
@@ -14565,7 +15412,38 @@
           <w:sz w:val="28"/>
           <w:szCs w:val="28"/>
         </w:rPr>
-        <w:t xml:space="preserve"> rules</w:t>
+        <w:t>rometheus</w:t>
+      </w:r>
+      <w:proofErr w:type="spellEnd"/>
+      <w:r>
+        <w:rPr>
+          <w:rFonts w:ascii="Arial" w:hAnsi="Arial" w:cs="Arial"/>
+          <w:i/>
+          <w:iCs/>
+          <w:sz w:val="28"/>
+          <w:szCs w:val="28"/>
+        </w:rPr>
+        <w:t xml:space="preserve"> </w:t>
+      </w:r>
+      <w:r>
+        <w:rPr>
+          <w:rFonts w:ascii="Arial" w:hAnsi="Arial" w:cs="Arial"/>
+          <w:i/>
+          <w:iCs/>
+          <w:sz w:val="28"/>
+          <w:szCs w:val="28"/>
+        </w:rPr>
+        <w:t>R</w:t>
+      </w:r>
+      <w:r>
+        <w:rPr>
+          <w:rFonts w:ascii="Arial" w:hAnsi="Arial" w:cs="Arial"/>
+          <w:i/>
+          <w:iCs/>
+          <w:sz w:val="28"/>
+          <w:szCs w:val="28"/>
+        </w:rPr>
+        <w:t>ules</w:t>
       </w:r>
       <w:r>
         <w:rPr>
@@ -14579,19 +15457,36 @@
     <w:p>
       <w:pPr>
         <w:ind w:left="360"/>
-        <w:rPr>
-          <w:rFonts w:ascii="Arial" w:hAnsi="Arial" w:cs="Arial"/>
-          <w:sz w:val="28"/>
-          <w:szCs w:val="28"/>
-        </w:rPr>
-      </w:pPr>
-      <w:r>
-        <w:rPr>
-          <w:rFonts w:ascii="Arial" w:hAnsi="Arial" w:cs="Arial"/>
-          <w:sz w:val="28"/>
-          <w:szCs w:val="28"/>
-        </w:rPr>
-        <w:t>Le rules specificati nel file di configurazione sono le seguenti:</w:t>
+        <w:jc w:val="both"/>
+        <w:rPr>
+          <w:rFonts w:ascii="Arial" w:hAnsi="Arial" w:cs="Arial"/>
+          <w:sz w:val="28"/>
+          <w:szCs w:val="28"/>
+        </w:rPr>
+      </w:pPr>
+      <w:r>
+        <w:rPr>
+          <w:rFonts w:ascii="Arial" w:hAnsi="Arial" w:cs="Arial"/>
+          <w:sz w:val="28"/>
+          <w:szCs w:val="28"/>
+        </w:rPr>
+        <w:t>Le rules specificat</w:t>
+      </w:r>
+      <w:r>
+        <w:rPr>
+          <w:rFonts w:ascii="Arial" w:hAnsi="Arial" w:cs="Arial"/>
+          <w:sz w:val="28"/>
+          <w:szCs w:val="28"/>
+        </w:rPr>
+        <w:t>e</w:t>
+      </w:r>
+      <w:r>
+        <w:rPr>
+          <w:rFonts w:ascii="Arial" w:hAnsi="Arial" w:cs="Arial"/>
+          <w:sz w:val="28"/>
+          <w:szCs w:val="28"/>
+        </w:rPr>
+        <w:t xml:space="preserve"> nel file di configurazione sono le seguenti:</w:t>
       </w:r>
     </w:p>
     <w:p>
@@ -14601,19 +15496,36 @@
           <w:ilvl w:val="0"/>
           <w:numId w:val="15"/>
         </w:numPr>
-        <w:rPr>
-          <w:rFonts w:ascii="Arial" w:hAnsi="Arial" w:cs="Arial"/>
-          <w:sz w:val="28"/>
-          <w:szCs w:val="28"/>
-        </w:rPr>
-      </w:pPr>
-      <w:r>
-        <w:rPr>
-          <w:rFonts w:ascii="Arial" w:hAnsi="Arial" w:cs="Arial"/>
-          <w:sz w:val="28"/>
-          <w:szCs w:val="28"/>
-        </w:rPr>
-        <w:t>Numero di richieste da parte del client avvenute con successo sia per il WMS sia per l’UM.</w:t>
+        <w:jc w:val="both"/>
+        <w:rPr>
+          <w:rFonts w:ascii="Arial" w:hAnsi="Arial" w:cs="Arial"/>
+          <w:sz w:val="28"/>
+          <w:szCs w:val="28"/>
+        </w:rPr>
+      </w:pPr>
+      <w:r>
+        <w:rPr>
+          <w:rFonts w:ascii="Arial" w:hAnsi="Arial" w:cs="Arial"/>
+          <w:sz w:val="28"/>
+          <w:szCs w:val="28"/>
+        </w:rPr>
+        <w:t>Numero di richieste da parte del client avvenute con successo</w:t>
+      </w:r>
+      <w:r>
+        <w:rPr>
+          <w:rFonts w:ascii="Arial" w:hAnsi="Arial" w:cs="Arial"/>
+          <w:sz w:val="28"/>
+          <w:szCs w:val="28"/>
+        </w:rPr>
+        <w:t>,</w:t>
+      </w:r>
+      <w:r>
+        <w:rPr>
+          <w:rFonts w:ascii="Arial" w:hAnsi="Arial" w:cs="Arial"/>
+          <w:sz w:val="28"/>
+          <w:szCs w:val="28"/>
+        </w:rPr>
+        <w:t xml:space="preserve"> sia per il WMS sia per l’UM.</w:t>
       </w:r>
     </w:p>
     <w:p>
@@ -14623,6 +15535,7 @@
           <w:ilvl w:val="0"/>
           <w:numId w:val="15"/>
         </w:numPr>
+        <w:jc w:val="both"/>
         <w:rPr>
           <w:rFonts w:ascii="Arial" w:hAnsi="Arial" w:cs="Arial"/>
           <w:sz w:val="28"/>
@@ -14643,28 +15556,22 @@
           <w:sz w:val="28"/>
           <w:szCs w:val="28"/>
         </w:rPr>
-        <w:t>worker</w:t>
-      </w:r>
-      <w:r>
-        <w:rPr>
-          <w:rFonts w:ascii="Arial" w:hAnsi="Arial" w:cs="Arial"/>
-          <w:sz w:val="28"/>
-          <w:szCs w:val="28"/>
-        </w:rPr>
-        <w:t xml:space="preserve"> avvenute con successo </w:t>
-      </w:r>
-      <w:r>
-        <w:rPr>
-          <w:rFonts w:ascii="Arial" w:hAnsi="Arial" w:cs="Arial"/>
-          <w:sz w:val="28"/>
-          <w:szCs w:val="28"/>
-        </w:rPr>
-        <w:t xml:space="preserve">verso il servizio esterno </w:t>
+        <w:t>W</w:t>
+      </w:r>
+      <w:r>
+        <w:rPr>
+          <w:rFonts w:ascii="Arial" w:hAnsi="Arial" w:cs="Arial"/>
+          <w:sz w:val="28"/>
+          <w:szCs w:val="28"/>
+        </w:rPr>
+        <w:t xml:space="preserve">orker avvenute con successo verso il servizio esterno </w:t>
       </w:r>
       <w:proofErr w:type="spellStart"/>
       <w:r>
         <w:rPr>
           <w:rFonts w:ascii="Arial" w:hAnsi="Arial" w:cs="Arial"/>
+          <w:i/>
+          <w:iCs/>
           <w:sz w:val="28"/>
           <w:szCs w:val="28"/>
         </w:rPr>
@@ -14687,6 +15594,7 @@
           <w:ilvl w:val="0"/>
           <w:numId w:val="15"/>
         </w:numPr>
+        <w:jc w:val="both"/>
         <w:rPr>
           <w:rFonts w:ascii="Arial" w:hAnsi="Arial" w:cs="Arial"/>
           <w:sz w:val="28"/>
@@ -14709,6 +15617,7 @@
           <w:ilvl w:val="0"/>
           <w:numId w:val="15"/>
         </w:numPr>
+        <w:jc w:val="both"/>
         <w:rPr>
           <w:rFonts w:ascii="Arial" w:hAnsi="Arial" w:cs="Arial"/>
           <w:sz w:val="28"/>
@@ -14727,6 +15636,8 @@
       <w:r>
         <w:rPr>
           <w:rFonts w:ascii="Arial" w:hAnsi="Arial" w:cs="Arial"/>
+          <w:i/>
+          <w:iCs/>
           <w:sz w:val="28"/>
           <w:szCs w:val="28"/>
         </w:rPr>
@@ -14749,6 +15660,7 @@
           <w:ilvl w:val="0"/>
           <w:numId w:val="15"/>
         </w:numPr>
+        <w:jc w:val="both"/>
         <w:rPr>
           <w:rFonts w:ascii="Arial" w:hAnsi="Arial" w:cs="Arial"/>
           <w:sz w:val="28"/>
@@ -14801,7 +15713,39 @@
           <w:sz w:val="28"/>
           <w:szCs w:val="28"/>
         </w:rPr>
-        <w:t xml:space="preserve">database sia per il worker, sia per il WMS, sia per l’UM, sia per il </w:t>
+        <w:t>database</w:t>
+      </w:r>
+      <w:r>
+        <w:rPr>
+          <w:rFonts w:ascii="Arial" w:hAnsi="Arial" w:cs="Arial"/>
+          <w:sz w:val="28"/>
+          <w:szCs w:val="28"/>
+        </w:rPr>
+        <w:t>,</w:t>
+      </w:r>
+      <w:r>
+        <w:rPr>
+          <w:rFonts w:ascii="Arial" w:hAnsi="Arial" w:cs="Arial"/>
+          <w:sz w:val="28"/>
+          <w:szCs w:val="28"/>
+        </w:rPr>
+        <w:t xml:space="preserve"> sia per il </w:t>
+      </w:r>
+      <w:r>
+        <w:rPr>
+          <w:rFonts w:ascii="Arial" w:hAnsi="Arial" w:cs="Arial"/>
+          <w:sz w:val="28"/>
+          <w:szCs w:val="28"/>
+        </w:rPr>
+        <w:t>W</w:t>
+      </w:r>
+      <w:r>
+        <w:rPr>
+          <w:rFonts w:ascii="Arial" w:hAnsi="Arial" w:cs="Arial"/>
+          <w:sz w:val="28"/>
+          <w:szCs w:val="28"/>
+        </w:rPr>
+        <w:t xml:space="preserve">orker, sia per il WMS, sia per l’UM, sia per il </w:t>
       </w:r>
       <w:proofErr w:type="spellStart"/>
       <w:r>
@@ -14810,7 +15754,15 @@
           <w:sz w:val="28"/>
           <w:szCs w:val="28"/>
         </w:rPr>
-        <w:t>notifier</w:t>
+        <w:t>N</w:t>
+      </w:r>
+      <w:r>
+        <w:rPr>
+          <w:rFonts w:ascii="Arial" w:hAnsi="Arial" w:cs="Arial"/>
+          <w:sz w:val="28"/>
+          <w:szCs w:val="28"/>
+        </w:rPr>
+        <w:t>otifier</w:t>
       </w:r>
       <w:proofErr w:type="spellEnd"/>
       <w:r>

</xml_diff>